<commit_message>
update run performance testing guideline
Signed-off-by: nhan.trong.nguyen <nhan.trong.nguyen@logigear.com>
</commit_message>
<xml_diff>
--- a/Performance_Tests/Edited-Performance Testing Scripts - Libindy.docx
+++ b/Performance_Tests/Edited-Performance Testing Scripts - Libindy.docx
@@ -1,11 +1,11 @@
 
 <file path=word/document.xml><?xml version="1.0" encoding="utf-8"?>
-<w:document xmlns:wpc="http://schemas.microsoft.com/office/word/2010/wordprocessingCanvas" xmlns:mc="http://schemas.openxmlformats.org/markup-compatibility/2006" xmlns:o="urn:schemas-microsoft-com:office:office" xmlns:r="http://schemas.openxmlformats.org/officeDocument/2006/relationships" xmlns:m="http://schemas.openxmlformats.org/officeDocument/2006/math" xmlns:v="urn:schemas-microsoft-com:vml" xmlns:wp14="http://schemas.microsoft.com/office/word/2010/wordprocessingDrawing" xmlns:wp="http://schemas.openxmlformats.org/drawingml/2006/wordprocessingDrawing" xmlns:w10="urn:schemas-microsoft-com:office:word" xmlns:w="http://schemas.openxmlformats.org/wordprocessingml/2006/main" xmlns:w14="http://schemas.microsoft.com/office/word/2010/wordml" xmlns:w15="http://schemas.microsoft.com/office/word/2012/wordml" xmlns:wpg="http://schemas.microsoft.com/office/word/2010/wordprocessingGroup" xmlns:wpi="http://schemas.microsoft.com/office/word/2010/wordprocessingInk" xmlns:wne="http://schemas.microsoft.com/office/word/2006/wordml" xmlns:wps="http://schemas.microsoft.com/office/word/2010/wordprocessingShape" mc:Ignorable="w14 w15 wp14">
+<w:document xmlns:wpc="http://schemas.microsoft.com/office/word/2010/wordprocessingCanvas" xmlns:mc="http://schemas.openxmlformats.org/markup-compatibility/2006" xmlns:o="urn:schemas-microsoft-com:office:office" xmlns:r="http://schemas.openxmlformats.org/officeDocument/2006/relationships" xmlns:m="http://schemas.openxmlformats.org/officeDocument/2006/math" xmlns:v="urn:schemas-microsoft-com:vml" xmlns:wp14="http://schemas.microsoft.com/office/word/2010/wordprocessingDrawing" xmlns:wp="http://schemas.openxmlformats.org/drawingml/2006/wordprocessingDrawing" xmlns:w10="urn:schemas-microsoft-com:office:word" xmlns:w="http://schemas.openxmlformats.org/wordprocessingml/2006/main" xmlns:w14="http://schemas.microsoft.com/office/word/2010/wordml" xmlns:wpg="http://schemas.microsoft.com/office/word/2010/wordprocessingGroup" xmlns:wpi="http://schemas.microsoft.com/office/word/2010/wordprocessingInk" xmlns:wne="http://schemas.microsoft.com/office/word/2006/wordml" xmlns:wps="http://schemas.microsoft.com/office/word/2010/wordprocessingShape" mc:Ignorable="w14 wp14">
   <w:body>
     <w:p>
       <w:pPr>
         <w:pStyle w:val="Title"/>
-        <w:jc w:val="center"/>
+        <w:jc w:val="both"/>
       </w:pPr>
       <w:bookmarkStart w:id="0" w:name="_to750zhkliy2" w:colFirst="0" w:colLast="0"/>
       <w:bookmarkEnd w:id="0"/>
@@ -14,13 +14,22 @@
           <w:sz w:val="48"/>
           <w:szCs w:val="48"/>
         </w:rPr>
-        <w:t>Load Testing Using Libindy</w:t>
-      </w:r>
+        <w:t xml:space="preserve">Load Testing Using </w:t>
+      </w:r>
+      <w:proofErr w:type="spellStart"/>
+      <w:r>
+        <w:rPr>
+          <w:sz w:val="48"/>
+          <w:szCs w:val="48"/>
+        </w:rPr>
+        <w:t>Libindy</w:t>
+      </w:r>
+      <w:proofErr w:type="spellEnd"/>
     </w:p>
     <w:p>
       <w:pPr>
         <w:pStyle w:val="Subtitle"/>
-        <w:jc w:val="center"/>
+        <w:jc w:val="both"/>
       </w:pPr>
       <w:bookmarkStart w:id="1" w:name="_2ls0ja8qnspz" w:colFirst="0" w:colLast="0"/>
       <w:bookmarkEnd w:id="1"/>
@@ -30,6 +39,7 @@
     </w:p>
     <w:p>
       <w:pPr>
+        <w:jc w:val="both"/>
         <w:rPr>
           <w:b/>
           <w:sz w:val="28"/>
@@ -52,6 +62,7 @@
           <w:numId w:val="2"/>
         </w:numPr>
         <w:contextualSpacing/>
+        <w:jc w:val="both"/>
         <w:rPr>
           <w:sz w:val="28"/>
           <w:szCs w:val="28"/>
@@ -72,6 +83,7 @@
           <w:numId w:val="2"/>
         </w:numPr>
         <w:contextualSpacing/>
+        <w:jc w:val="both"/>
         <w:rPr>
           <w:sz w:val="28"/>
           <w:szCs w:val="28"/>
@@ -82,8 +94,17 @@
           <w:sz w:val="28"/>
           <w:szCs w:val="28"/>
         </w:rPr>
-        <w:t>Installing Libindy</w:t>
-      </w:r>
+        <w:t xml:space="preserve">Installing </w:t>
+      </w:r>
+      <w:proofErr w:type="spellStart"/>
+      <w:r>
+        <w:rPr>
+          <w:sz w:val="28"/>
+          <w:szCs w:val="28"/>
+        </w:rPr>
+        <w:t>Libindy</w:t>
+      </w:r>
+      <w:proofErr w:type="spellEnd"/>
     </w:p>
     <w:p>
       <w:pPr>
@@ -92,6 +113,7 @@
           <w:numId w:val="2"/>
         </w:numPr>
         <w:contextualSpacing/>
+        <w:jc w:val="both"/>
         <w:rPr>
           <w:sz w:val="28"/>
           <w:szCs w:val="28"/>
@@ -108,6 +130,7 @@
     <w:p>
       <w:pPr>
         <w:pStyle w:val="Heading1"/>
+        <w:jc w:val="both"/>
       </w:pPr>
       <w:bookmarkStart w:id="2" w:name="_sz0q8uoxq0uy" w:colFirst="0" w:colLast="0"/>
       <w:bookmarkEnd w:id="2"/>
@@ -117,28 +140,76 @@
     </w:p>
     <w:p>
       <w:pPr>
+        <w:jc w:val="both"/>
         <w:rPr>
           <w:b/>
         </w:rPr>
       </w:pPr>
     </w:p>
     <w:p>
-      <w:r>
-        <w:t>I have been creating a "perf" directory on the machines running libindy, but you can create any directory you want.</w:t>
-      </w:r>
-    </w:p>
-    <w:p>
-      <w:r>
-        <w:t>Place all the python scripts in your directory (like perf).</w:t>
-      </w:r>
-    </w:p>
-    <w:p/>
-    <w:p>
-      <w:r>
-        <w:t>perf/</w:t>
-      </w:r>
-    </w:p>
-    <w:p>
+      <w:pPr>
+        <w:jc w:val="both"/>
+      </w:pPr>
+      <w:r>
+        <w:t>I have been creating a "</w:t>
+      </w:r>
+      <w:proofErr w:type="spellStart"/>
+      <w:r>
+        <w:t>perf</w:t>
+      </w:r>
+      <w:proofErr w:type="spellEnd"/>
+      <w:r>
+        <w:t xml:space="preserve">" directory on the machines running </w:t>
+      </w:r>
+      <w:proofErr w:type="spellStart"/>
+      <w:r>
+        <w:t>libindy</w:t>
+      </w:r>
+      <w:proofErr w:type="spellEnd"/>
+      <w:r>
+        <w:t>, but you can create any directory you want.</w:t>
+      </w:r>
+    </w:p>
+    <w:p>
+      <w:pPr>
+        <w:jc w:val="both"/>
+      </w:pPr>
+      <w:r>
+        <w:t xml:space="preserve">Place all the python scripts in your directory (like </w:t>
+      </w:r>
+      <w:proofErr w:type="spellStart"/>
+      <w:r>
+        <w:t>perf</w:t>
+      </w:r>
+      <w:proofErr w:type="spellEnd"/>
+      <w:r>
+        <w:t>).</w:t>
+      </w:r>
+    </w:p>
+    <w:p>
+      <w:pPr>
+        <w:jc w:val="both"/>
+      </w:pPr>
+    </w:p>
+    <w:p>
+      <w:pPr>
+        <w:jc w:val="both"/>
+      </w:pPr>
+      <w:proofErr w:type="spellStart"/>
+      <w:proofErr w:type="gramStart"/>
+      <w:r>
+        <w:t>perf</w:t>
+      </w:r>
+      <w:proofErr w:type="spellEnd"/>
+      <w:proofErr w:type="gramEnd"/>
+      <w:r>
+        <w:t>/</w:t>
+      </w:r>
+    </w:p>
+    <w:p>
+      <w:pPr>
+        <w:jc w:val="both"/>
+      </w:pPr>
       <w:r>
         <w:t xml:space="preserve">  - p</w:t>
       </w:r>
@@ -147,6 +218,9 @@
       </w:r>
     </w:p>
     <w:p>
+      <w:pPr>
+        <w:jc w:val="both"/>
+      </w:pPr>
       <w:r>
         <w:t xml:space="preserve">  - </w:t>
       </w:r>
@@ -164,6 +238,9 @@
       </w:r>
     </w:p>
     <w:p>
+      <w:pPr>
+        <w:jc w:val="both"/>
+      </w:pPr>
       <w:r>
         <w:t xml:space="preserve">  - p</w:t>
       </w:r>
@@ -178,6 +255,9 @@
       </w:r>
     </w:p>
     <w:p>
+      <w:pPr>
+        <w:jc w:val="both"/>
+      </w:pPr>
       <w:r>
         <w:t xml:space="preserve">  - </w:t>
       </w:r>
@@ -189,6 +269,9 @@
       </w:r>
     </w:p>
     <w:p>
+      <w:pPr>
+        <w:jc w:val="both"/>
+      </w:pPr>
       <w:r>
         <w:t xml:space="preserve">  - </w:t>
       </w:r>
@@ -206,6 +289,9 @@
       </w:r>
     </w:p>
     <w:p>
+      <w:pPr>
+        <w:jc w:val="both"/>
+      </w:pPr>
       <w:r>
         <w:t xml:space="preserve">  - </w:t>
       </w:r>
@@ -223,12 +309,17 @@
       </w:r>
     </w:p>
     <w:p>
+      <w:pPr>
+        <w:jc w:val="both"/>
+      </w:pPr>
       <w:r>
         <w:t xml:space="preserve">  - </w:t>
       </w:r>
+      <w:proofErr w:type="spellStart"/>
       <w:r>
         <w:t>config.json</w:t>
       </w:r>
+      <w:proofErr w:type="spellEnd"/>
       <w:r>
         <w:t xml:space="preserve"> </w:t>
       </w:r>
@@ -236,16 +327,29 @@
         <w:t>(</w:t>
       </w:r>
       <w:r>
-        <w:t>contains the pool_genesis_file path</w:t>
+        <w:t xml:space="preserve">contains the </w:t>
+      </w:r>
+      <w:proofErr w:type="spellStart"/>
+      <w:r>
+        <w:t>pool_genesis_file</w:t>
+      </w:r>
+      <w:proofErr w:type="spellEnd"/>
+      <w:r>
+        <w:t xml:space="preserve"> path</w:t>
       </w:r>
       <w:r>
         <w:t>)</w:t>
       </w:r>
     </w:p>
-    <w:p/>
+    <w:p>
+      <w:pPr>
+        <w:jc w:val="both"/>
+      </w:pPr>
+    </w:p>
     <w:p>
       <w:pPr>
         <w:pStyle w:val="Heading1"/>
+        <w:jc w:val="both"/>
       </w:pPr>
       <w:bookmarkStart w:id="3" w:name="_z5w19lel1uch" w:colFirst="0" w:colLast="0"/>
       <w:bookmarkEnd w:id="3"/>
@@ -255,49 +359,100 @@
     </w:p>
     <w:p>
       <w:pPr>
+        <w:jc w:val="both"/>
         <w:rPr>
           <w:b/>
         </w:rPr>
       </w:pPr>
     </w:p>
     <w:p>
+      <w:pPr>
+        <w:jc w:val="both"/>
+      </w:pPr>
       <w:r>
         <w:t>Create a test pool.</w:t>
       </w:r>
     </w:p>
     <w:p>
-      <w:r>
-        <w:t>Create one or more machines from which you will run libindy to simulate the client connections.</w:t>
-      </w:r>
-    </w:p>
-    <w:p>
-      <w:r>
-        <w:t>Install Libindy (see below)</w:t>
-      </w:r>
-    </w:p>
-    <w:p>
-      <w:r>
-        <w:t>Copy test scripts into a directory on the libindy machines.</w:t>
-      </w:r>
-    </w:p>
-    <w:p>
+      <w:pPr>
+        <w:jc w:val="both"/>
+      </w:pPr>
+      <w:r>
+        <w:t xml:space="preserve">Create one or more machines from which you will run </w:t>
+      </w:r>
+      <w:proofErr w:type="spellStart"/>
+      <w:r>
+        <w:t>libindy</w:t>
+      </w:r>
+      <w:proofErr w:type="spellEnd"/>
+      <w:r>
+        <w:t xml:space="preserve"> to simulate the client connections.</w:t>
+      </w:r>
+    </w:p>
+    <w:p>
+      <w:pPr>
+        <w:jc w:val="both"/>
+      </w:pPr>
+      <w:r>
+        <w:t xml:space="preserve">Install </w:t>
+      </w:r>
+      <w:proofErr w:type="spellStart"/>
+      <w:r>
+        <w:t>Libindy</w:t>
+      </w:r>
+      <w:proofErr w:type="spellEnd"/>
+      <w:r>
+        <w:t xml:space="preserve"> (see below)</w:t>
+      </w:r>
+    </w:p>
+    <w:p>
+      <w:pPr>
+        <w:jc w:val="both"/>
+      </w:pPr>
+      <w:r>
+        <w:t xml:space="preserve">Copy test scripts into a directory on the </w:t>
+      </w:r>
+      <w:proofErr w:type="spellStart"/>
+      <w:r>
+        <w:t>libindy</w:t>
+      </w:r>
+      <w:proofErr w:type="spellEnd"/>
+      <w:r>
+        <w:t xml:space="preserve"> machines.</w:t>
+      </w:r>
+    </w:p>
+    <w:p>
+      <w:pPr>
+        <w:jc w:val="both"/>
+      </w:pPr>
       <w:r>
         <w:t>Run scripts (see below)</w:t>
       </w:r>
     </w:p>
-    <w:p/>
+    <w:p>
+      <w:pPr>
+        <w:jc w:val="both"/>
+      </w:pPr>
+    </w:p>
     <w:p>
       <w:pPr>
         <w:pStyle w:val="Heading1"/>
+        <w:jc w:val="both"/>
       </w:pPr>
       <w:bookmarkStart w:id="4" w:name="_y2vhro5j5pj2" w:colFirst="0" w:colLast="0"/>
       <w:bookmarkEnd w:id="4"/>
       <w:r>
-        <w:t>Installing Libindy</w:t>
-      </w:r>
-    </w:p>
-    <w:p>
-      <w:pPr>
+        <w:t xml:space="preserve">Installing </w:t>
+      </w:r>
+      <w:proofErr w:type="spellStart"/>
+      <w:r>
+        <w:t>Libindy</w:t>
+      </w:r>
+      <w:proofErr w:type="spellEnd"/>
+    </w:p>
+    <w:p>
+      <w:pPr>
+        <w:jc w:val="both"/>
         <w:rPr>
           <w:b/>
         </w:rPr>
@@ -306,6 +461,7 @@
     <w:p>
       <w:pPr>
         <w:pStyle w:val="Heading3"/>
+        <w:jc w:val="both"/>
       </w:pPr>
       <w:bookmarkStart w:id="5" w:name="_uitrmuwapozz" w:colFirst="0" w:colLast="0"/>
       <w:bookmarkEnd w:id="5"/>
@@ -315,14 +471,47 @@
       </w:r>
     </w:p>
     <w:p>
-      <w:r>
-        <w:t>sudo apt-key adv --keyserver</w:t>
-      </w:r>
-      <w:hyperlink r:id="rId5">
-        <w:r>
-          <w:t xml:space="preserve"> </w:t>
-        </w:r>
-      </w:hyperlink>
+      <w:pPr>
+        <w:jc w:val="both"/>
+      </w:pPr>
+      <w:proofErr w:type="spellStart"/>
+      <w:proofErr w:type="gramStart"/>
+      <w:r>
+        <w:t>sudo</w:t>
+      </w:r>
+      <w:proofErr w:type="spellEnd"/>
+      <w:proofErr w:type="gramEnd"/>
+      <w:r>
+        <w:t xml:space="preserve"> apt-key </w:t>
+      </w:r>
+      <w:proofErr w:type="spellStart"/>
+      <w:r>
+        <w:t>adv</w:t>
+      </w:r>
+      <w:proofErr w:type="spellEnd"/>
+      <w:r>
+        <w:t xml:space="preserve"> --</w:t>
+      </w:r>
+      <w:proofErr w:type="spellStart"/>
+      <w:r>
+        <w:t>keyserver</w:t>
+      </w:r>
+      <w:proofErr w:type="spellEnd"/>
+      <w:r>
+        <w:fldChar w:fldCharType="begin"/>
+      </w:r>
+      <w:r>
+        <w:instrText xml:space="preserve"> HYPERLINK "http://keyserver.ubuntu.com/" \h </w:instrText>
+      </w:r>
+      <w:r>
+        <w:fldChar w:fldCharType="separate"/>
+      </w:r>
+      <w:r>
+        <w:t xml:space="preserve"> </w:t>
+      </w:r>
+      <w:r>
+        <w:fldChar w:fldCharType="end"/>
+      </w:r>
       <w:hyperlink r:id="rId6">
         <w:r>
           <w:rPr>
@@ -333,19 +522,63 @@
         </w:r>
       </w:hyperlink>
       <w:r>
-        <w:t xml:space="preserve"> --recv-keys BD33704C</w:t>
-      </w:r>
-    </w:p>
-    <w:p>
-      <w:r>
-        <w:t>sudo apt-key adv --keyserver</w:t>
+        <w:t xml:space="preserve"> --</w:t>
+      </w:r>
+      <w:proofErr w:type="spellStart"/>
+      <w:r>
+        <w:t>recv</w:t>
+      </w:r>
+      <w:proofErr w:type="spellEnd"/>
+      <w:r>
+        <w:t>-keys BD33704C</w:t>
+      </w:r>
+    </w:p>
+    <w:p>
+      <w:pPr>
+        <w:jc w:val="both"/>
+      </w:pPr>
+      <w:proofErr w:type="spellStart"/>
+      <w:proofErr w:type="gramStart"/>
+      <w:r>
+        <w:t>sudo</w:t>
+      </w:r>
+      <w:proofErr w:type="spellEnd"/>
+      <w:proofErr w:type="gramEnd"/>
+      <w:r>
+        <w:t xml:space="preserve"> apt-key </w:t>
+      </w:r>
+      <w:proofErr w:type="spellStart"/>
+      <w:r>
+        <w:t>adv</w:t>
+      </w:r>
+      <w:proofErr w:type="spellEnd"/>
+      <w:r>
+        <w:t xml:space="preserve"> --</w:t>
+      </w:r>
+      <w:proofErr w:type="spellStart"/>
+      <w:r>
+        <w:t>keyserver</w:t>
+      </w:r>
+      <w:proofErr w:type="spellEnd"/>
+      <w:r>
+        <w:fldChar w:fldCharType="begin"/>
+      </w:r>
+      <w:r>
+        <w:instrText xml:space="preserve"> HYPERLINK "http://ke</w:instrText>
+      </w:r>
+      <w:r>
+        <w:instrText xml:space="preserve">yserver.ubuntu.com/" \h </w:instrText>
+      </w:r>
+      <w:r>
+        <w:fldChar w:fldCharType="separate"/>
+      </w:r>
+      <w:r>
+        <w:t xml:space="preserve"> </w:t>
+      </w:r>
+      <w:r>
+        <w:fldChar w:fldCharType="end"/>
       </w:r>
       <w:hyperlink r:id="rId7">
-        <w:r>
-          <w:t xml:space="preserve"> </w:t>
-        </w:r>
-      </w:hyperlink>
-      <w:hyperlink r:id="rId8">
         <w:r>
           <w:rPr>
             <w:color w:val="1155CC"/>
@@ -355,19 +588,37 @@
         </w:r>
       </w:hyperlink>
       <w:r>
-        <w:t xml:space="preserve"> --recv-keys 68DB5E88</w:t>
-      </w:r>
-    </w:p>
-    <w:p>
-      <w:r>
-        <w:t>sudo add-apt-repository "deb</w:t>
-      </w:r>
-      <w:hyperlink r:id="rId9">
+        <w:t xml:space="preserve"> --</w:t>
+      </w:r>
+      <w:proofErr w:type="spellStart"/>
+      <w:r>
+        <w:t>recv</w:t>
+      </w:r>
+      <w:proofErr w:type="spellEnd"/>
+      <w:r>
+        <w:t>-keys 68DB5E88</w:t>
+      </w:r>
+    </w:p>
+    <w:p>
+      <w:pPr>
+        <w:jc w:val="both"/>
+      </w:pPr>
+      <w:proofErr w:type="spellStart"/>
+      <w:proofErr w:type="gramStart"/>
+      <w:r>
+        <w:t>sudo</w:t>
+      </w:r>
+      <w:proofErr w:type="spellEnd"/>
+      <w:proofErr w:type="gramEnd"/>
+      <w:r>
+        <w:t xml:space="preserve"> add-apt-repository "deb</w:t>
+      </w:r>
+      <w:hyperlink r:id="rId8">
         <w:r>
           <w:t xml:space="preserve"> </w:t>
         </w:r>
       </w:hyperlink>
-      <w:hyperlink r:id="rId10">
+      <w:hyperlink r:id="rId9">
         <w:r>
           <w:rPr>
             <w:color w:val="1155CC"/>
@@ -377,19 +628,37 @@
         </w:r>
       </w:hyperlink>
       <w:r>
-        <w:t>deb xenial stable"</w:t>
-      </w:r>
-    </w:p>
-    <w:p>
-      <w:r>
-        <w:t>sudo add-apt-repository "deb</w:t>
-      </w:r>
-      <w:hyperlink r:id="rId11">
+        <w:t xml:space="preserve">deb </w:t>
+      </w:r>
+      <w:proofErr w:type="spellStart"/>
+      <w:r>
+        <w:t>xenial</w:t>
+      </w:r>
+      <w:proofErr w:type="spellEnd"/>
+      <w:r>
+        <w:t xml:space="preserve"> stable"</w:t>
+      </w:r>
+    </w:p>
+    <w:p>
+      <w:pPr>
+        <w:jc w:val="both"/>
+      </w:pPr>
+      <w:proofErr w:type="spellStart"/>
+      <w:proofErr w:type="gramStart"/>
+      <w:r>
+        <w:t>sudo</w:t>
+      </w:r>
+      <w:proofErr w:type="spellEnd"/>
+      <w:proofErr w:type="gramEnd"/>
+      <w:r>
+        <w:t xml:space="preserve"> add-apt-repository "deb</w:t>
+      </w:r>
+      <w:hyperlink r:id="rId10">
         <w:r>
           <w:t xml:space="preserve"> </w:t>
         </w:r>
       </w:hyperlink>
-      <w:hyperlink r:id="rId12">
+      <w:hyperlink r:id="rId11">
         <w:r>
           <w:rPr>
             <w:color w:val="1155CC"/>
@@ -399,22 +668,59 @@
         </w:r>
       </w:hyperlink>
       <w:r>
-        <w:t xml:space="preserve"> xenial stable"</w:t>
-      </w:r>
-    </w:p>
-    <w:p>
-      <w:r>
-        <w:t>sudo add-apt-repository ppa:jonathonf/python-3.6</w:t>
-      </w:r>
-    </w:p>
-    <w:p>
-      <w:r>
-        <w:t>sudo apt update</w:t>
+        <w:t xml:space="preserve"> </w:t>
+      </w:r>
+      <w:proofErr w:type="spellStart"/>
+      <w:r>
+        <w:t>xenial</w:t>
+      </w:r>
+      <w:proofErr w:type="spellEnd"/>
+      <w:r>
+        <w:t xml:space="preserve"> stable"</w:t>
+      </w:r>
+    </w:p>
+    <w:p>
+      <w:pPr>
+        <w:jc w:val="both"/>
+      </w:pPr>
+      <w:proofErr w:type="spellStart"/>
+      <w:proofErr w:type="gramStart"/>
+      <w:r>
+        <w:t>sudo</w:t>
+      </w:r>
+      <w:proofErr w:type="spellEnd"/>
+      <w:proofErr w:type="gramEnd"/>
+      <w:r>
+        <w:t xml:space="preserve"> add-apt-repository </w:t>
+      </w:r>
+      <w:proofErr w:type="spellStart"/>
+      <w:r>
+        <w:t>ppa:jonathonf</w:t>
+      </w:r>
+      <w:proofErr w:type="spellEnd"/>
+      <w:r>
+        <w:t>/python-3.6</w:t>
+      </w:r>
+    </w:p>
+    <w:p>
+      <w:pPr>
+        <w:jc w:val="both"/>
+      </w:pPr>
+      <w:proofErr w:type="spellStart"/>
+      <w:proofErr w:type="gramStart"/>
+      <w:r>
+        <w:t>sudo</w:t>
+      </w:r>
+      <w:proofErr w:type="spellEnd"/>
+      <w:proofErr w:type="gramEnd"/>
+      <w:r>
+        <w:t xml:space="preserve"> apt update</w:t>
       </w:r>
     </w:p>
     <w:p>
       <w:pPr>
         <w:pStyle w:val="Heading3"/>
+        <w:jc w:val="both"/>
       </w:pPr>
       <w:bookmarkStart w:id="6" w:name="_ea554gkwnyar" w:colFirst="0" w:colLast="0"/>
       <w:bookmarkEnd w:id="6"/>
@@ -425,6 +731,7 @@
     <w:p>
       <w:pPr>
         <w:pStyle w:val="Heading5"/>
+        <w:jc w:val="both"/>
       </w:pPr>
       <w:bookmarkStart w:id="7" w:name="_vnslvob63fzo" w:colFirst="0" w:colLast="0"/>
       <w:bookmarkEnd w:id="7"/>
@@ -433,45 +740,152 @@
       </w:r>
     </w:p>
     <w:p>
-      <w:r>
-        <w:t>sudo apt install python3.6 -y</w:t>
-      </w:r>
-    </w:p>
-    <w:p/>
-    <w:p>
-      <w:r>
-        <w:t>DEB Packages including Libindy</w:t>
-      </w:r>
-    </w:p>
-    <w:p>
-      <w:r>
-        <w:t xml:space="preserve">sudo DEBIAN_FRONTEND=noninteractive apt-get install -y debsigs debsig-verify apt-transport-https python-pip python3-pip python3.5-dev python3.6 libsodium18 libsqlite0 libindy-crypto libindy </w:t>
-      </w:r>
-    </w:p>
-    <w:p/>
+      <w:pPr>
+        <w:jc w:val="both"/>
+      </w:pPr>
+      <w:proofErr w:type="spellStart"/>
+      <w:proofErr w:type="gramStart"/>
+      <w:r>
+        <w:t>sudo</w:t>
+      </w:r>
+      <w:proofErr w:type="spellEnd"/>
+      <w:proofErr w:type="gramEnd"/>
+      <w:r>
+        <w:t xml:space="preserve"> apt install python3.6 -y</w:t>
+      </w:r>
+    </w:p>
+    <w:p>
+      <w:pPr>
+        <w:jc w:val="both"/>
+      </w:pPr>
+    </w:p>
+    <w:p>
+      <w:pPr>
+        <w:jc w:val="both"/>
+      </w:pPr>
+      <w:r>
+        <w:t xml:space="preserve">DEB Packages including </w:t>
+      </w:r>
+      <w:proofErr w:type="spellStart"/>
+      <w:r>
+        <w:t>Libindy</w:t>
+      </w:r>
+      <w:proofErr w:type="spellEnd"/>
+    </w:p>
+    <w:p>
+      <w:pPr>
+        <w:jc w:val="both"/>
+      </w:pPr>
+      <w:proofErr w:type="spellStart"/>
+      <w:proofErr w:type="gramStart"/>
+      <w:r>
+        <w:t>sudo</w:t>
+      </w:r>
+      <w:proofErr w:type="spellEnd"/>
+      <w:proofErr w:type="gramEnd"/>
+      <w:r>
+        <w:t xml:space="preserve"> DEBIAN_FRONTEND=</w:t>
+      </w:r>
+      <w:proofErr w:type="spellStart"/>
+      <w:r>
+        <w:t>noninteractive</w:t>
+      </w:r>
+      <w:proofErr w:type="spellEnd"/>
+      <w:r>
+        <w:t xml:space="preserve"> apt-get install -y </w:t>
+      </w:r>
+      <w:proofErr w:type="spellStart"/>
+      <w:r>
+        <w:t>debsigs</w:t>
+      </w:r>
+      <w:proofErr w:type="spellEnd"/>
+      <w:r>
+        <w:t xml:space="preserve"> </w:t>
+      </w:r>
+      <w:proofErr w:type="spellStart"/>
+      <w:r>
+        <w:t>debsig</w:t>
+      </w:r>
+      <w:proofErr w:type="spellEnd"/>
+      <w:r>
+        <w:t xml:space="preserve">-verify apt-transport-https python-pip python3-pip python3.5-dev python3.6 libsodium18 libsqlite0 </w:t>
+      </w:r>
+      <w:proofErr w:type="spellStart"/>
+      <w:r>
+        <w:t>libindy</w:t>
+      </w:r>
+      <w:proofErr w:type="spellEnd"/>
+      <w:r>
+        <w:t xml:space="preserve">-crypto </w:t>
+      </w:r>
+      <w:proofErr w:type="spellStart"/>
+      <w:r>
+        <w:t>libindy</w:t>
+      </w:r>
+      <w:proofErr w:type="spellEnd"/>
+      <w:r>
+        <w:t xml:space="preserve"> </w:t>
+      </w:r>
+    </w:p>
+    <w:p>
+      <w:pPr>
+        <w:jc w:val="both"/>
+      </w:pPr>
+    </w:p>
     <w:p>
       <w:pPr>
         <w:pStyle w:val="Heading5"/>
+        <w:jc w:val="both"/>
       </w:pPr>
       <w:bookmarkStart w:id="8" w:name="_r4o8a4q150ha" w:colFirst="0" w:colLast="0"/>
       <w:bookmarkEnd w:id="8"/>
-      <w:r>
-        <w:t>Libindy Python Wrappers</w:t>
-      </w:r>
-    </w:p>
-    <w:p>
-      <w:r>
-        <w:t>sudo pip3 install python3-indy</w:t>
-      </w:r>
-    </w:p>
-    <w:p>
-      <w:r>
-        <w:t>sudo pip3 install --upgrade python3-indy</w:t>
-      </w:r>
-    </w:p>
-    <w:p/>
-    <w:p>
-      <w:pPr>
+      <w:proofErr w:type="spellStart"/>
+      <w:r>
+        <w:t>Libindy</w:t>
+      </w:r>
+      <w:proofErr w:type="spellEnd"/>
+      <w:r>
+        <w:t xml:space="preserve"> Python Wrappers</w:t>
+      </w:r>
+    </w:p>
+    <w:p>
+      <w:pPr>
+        <w:jc w:val="both"/>
+      </w:pPr>
+      <w:proofErr w:type="spellStart"/>
+      <w:proofErr w:type="gramStart"/>
+      <w:r>
+        <w:t>sudo</w:t>
+      </w:r>
+      <w:proofErr w:type="spellEnd"/>
+      <w:proofErr w:type="gramEnd"/>
+      <w:r>
+        <w:t xml:space="preserve"> pip3 install python3-indy</w:t>
+      </w:r>
+    </w:p>
+    <w:p>
+      <w:pPr>
+        <w:jc w:val="both"/>
+      </w:pPr>
+      <w:proofErr w:type="spellStart"/>
+      <w:proofErr w:type="gramStart"/>
+      <w:r>
+        <w:t>sudo</w:t>
+      </w:r>
+      <w:proofErr w:type="spellEnd"/>
+      <w:proofErr w:type="gramEnd"/>
+      <w:r>
+        <w:t xml:space="preserve"> pip3 install --upgrade python3-indy</w:t>
+      </w:r>
+    </w:p>
+    <w:p>
+      <w:pPr>
+        <w:jc w:val="both"/>
+      </w:pPr>
+    </w:p>
+    <w:p>
+      <w:pPr>
+        <w:jc w:val="both"/>
         <w:rPr>
           <w:b/>
         </w:rPr>
@@ -484,19 +898,122 @@
       </w:r>
     </w:p>
     <w:p>
-      <w:r>
-        <w:t>Make sure you have the indy files in the python3.6 directory (/usr/local/lib/python3.6/dist-packages/indy). If you do not you may need to copy or symlink the /indy directory in python3.5 to python3.6</w:t>
-      </w:r>
-    </w:p>
-    <w:p>
-      <w:r>
-        <w:t>/usr/local/lib/python3.5/dist-packages/indy to /usr/local/lib/python3.6/dist-packages/</w:t>
-      </w:r>
-    </w:p>
-    <w:p/>
+      <w:pPr>
+        <w:jc w:val="both"/>
+      </w:pPr>
+      <w:r>
+        <w:t xml:space="preserve">Make sure you have the </w:t>
+      </w:r>
+      <w:proofErr w:type="spellStart"/>
+      <w:proofErr w:type="gramStart"/>
+      <w:r>
+        <w:t>indy</w:t>
+      </w:r>
+      <w:proofErr w:type="spellEnd"/>
+      <w:proofErr w:type="gramEnd"/>
+      <w:r>
+        <w:t xml:space="preserve"> files in the python3.6 directory (/</w:t>
+      </w:r>
+      <w:proofErr w:type="spellStart"/>
+      <w:r>
+        <w:t>usr</w:t>
+      </w:r>
+      <w:proofErr w:type="spellEnd"/>
+      <w:r>
+        <w:t>/local/lib/python3.6/</w:t>
+      </w:r>
+      <w:proofErr w:type="spellStart"/>
+      <w:r>
+        <w:t>dist</w:t>
+      </w:r>
+      <w:proofErr w:type="spellEnd"/>
+      <w:r>
+        <w:t>-packages/</w:t>
+      </w:r>
+      <w:proofErr w:type="spellStart"/>
+      <w:r>
+        <w:t>indy</w:t>
+      </w:r>
+      <w:proofErr w:type="spellEnd"/>
+      <w:r>
+        <w:t xml:space="preserve">). If you do not you may need to copy or </w:t>
+      </w:r>
+      <w:proofErr w:type="spellStart"/>
+      <w:r>
+        <w:t>symlink</w:t>
+      </w:r>
+      <w:proofErr w:type="spellEnd"/>
+      <w:r>
+        <w:t xml:space="preserve"> the /</w:t>
+      </w:r>
+      <w:proofErr w:type="spellStart"/>
+      <w:proofErr w:type="gramStart"/>
+      <w:r>
+        <w:t>indy</w:t>
+      </w:r>
+      <w:proofErr w:type="spellEnd"/>
+      <w:proofErr w:type="gramEnd"/>
+      <w:r>
+        <w:t xml:space="preserve"> directory in python3.5 to python3.6</w:t>
+      </w:r>
+    </w:p>
+    <w:p>
+      <w:pPr>
+        <w:jc w:val="both"/>
+      </w:pPr>
+      <w:r>
+        <w:t>/</w:t>
+      </w:r>
+      <w:proofErr w:type="spellStart"/>
+      <w:r>
+        <w:t>usr</w:t>
+      </w:r>
+      <w:proofErr w:type="spellEnd"/>
+      <w:r>
+        <w:t>/local/lib/python3.5/</w:t>
+      </w:r>
+      <w:proofErr w:type="spellStart"/>
+      <w:r>
+        <w:t>dist</w:t>
+      </w:r>
+      <w:proofErr w:type="spellEnd"/>
+      <w:r>
+        <w:t>-packages/</w:t>
+      </w:r>
+      <w:proofErr w:type="spellStart"/>
+      <w:r>
+        <w:t>indy</w:t>
+      </w:r>
+      <w:proofErr w:type="spellEnd"/>
+      <w:r>
+        <w:t xml:space="preserve"> to /</w:t>
+      </w:r>
+      <w:proofErr w:type="spellStart"/>
+      <w:r>
+        <w:t>usr</w:t>
+      </w:r>
+      <w:proofErr w:type="spellEnd"/>
+      <w:r>
+        <w:t>/local/lib/python3.6/</w:t>
+      </w:r>
+      <w:proofErr w:type="spellStart"/>
+      <w:r>
+        <w:t>dist</w:t>
+      </w:r>
+      <w:proofErr w:type="spellEnd"/>
+      <w:r>
+        <w:t>-packages/</w:t>
+      </w:r>
+    </w:p>
+    <w:p>
+      <w:pPr>
+        <w:jc w:val="both"/>
+      </w:pPr>
+    </w:p>
     <w:p>
       <w:pPr>
         <w:pStyle w:val="Heading1"/>
+        <w:jc w:val="both"/>
       </w:pPr>
       <w:bookmarkStart w:id="9" w:name="_zibm4gpnsn93" w:colFirst="0" w:colLast="0"/>
       <w:bookmarkEnd w:id="9"/>
@@ -506,47 +1023,103 @@
     </w:p>
     <w:p>
       <w:pPr>
+        <w:jc w:val="both"/>
         <w:rPr>
           <w:b/>
         </w:rPr>
       </w:pPr>
     </w:p>
     <w:p>
-      <w:r>
-        <w:t xml:space="preserve">The script "Perf_runner.py" is the script used to run all the automation. Perf_runner.py calls either </w:t>
-      </w:r>
-      <w:r>
-        <w:t>Perf_add_requests</w:t>
+      <w:pPr>
+        <w:jc w:val="both"/>
+      </w:pPr>
+      <w:r>
+        <w:t>The script "p</w:t>
+      </w:r>
+      <w:r>
+        <w:t>erf_runner.py" is the script u</w:t>
+      </w:r>
+      <w:r>
+        <w:t xml:space="preserve">sed to run all the automation. </w:t>
+      </w:r>
+      <w:proofErr w:type="gramStart"/>
+      <w:r>
+        <w:t>p</w:t>
+      </w:r>
+      <w:r>
+        <w:t>erf_runner.py</w:t>
+      </w:r>
+      <w:proofErr w:type="gramEnd"/>
+      <w:r>
+        <w:t xml:space="preserve"> calls either </w:t>
+      </w:r>
+      <w:r>
+        <w:t>p</w:t>
+      </w:r>
+      <w:r>
+        <w:t>erf_add_requests</w:t>
       </w:r>
       <w:r>
         <w:t xml:space="preserve">.py or </w:t>
       </w:r>
       <w:r>
-        <w:t>Perf_get_requests</w:t>
-      </w:r>
-      <w:r>
-        <w:t xml:space="preserve">.py to execute either adding or getting nyms. </w:t>
+        <w:t>p</w:t>
+      </w:r>
+      <w:r>
+        <w:t>erf_get_requests</w:t>
+      </w:r>
+      <w:r>
+        <w:t>.py to execu</w:t>
+      </w:r>
+      <w:r>
+        <w:t>te either ADD or GET request</w:t>
+      </w:r>
+      <w:r>
+        <w:t xml:space="preserve"> (</w:t>
+      </w:r>
+      <w:proofErr w:type="spellStart"/>
+      <w:r>
+        <w:t>nym</w:t>
+      </w:r>
+      <w:proofErr w:type="spellEnd"/>
+      <w:r>
+        <w:t xml:space="preserve">, </w:t>
+      </w:r>
+      <w:r>
+        <w:t>schema, claim or attribute)</w:t>
+      </w:r>
+      <w:r>
+        <w:t xml:space="preserve">. </w:t>
       </w:r>
       <w:r>
         <w:t xml:space="preserve">The </w:t>
       </w:r>
       <w:r>
-        <w:t>Perf_add_requests</w:t>
+        <w:t>p</w:t>
+      </w:r>
+      <w:r>
+        <w:t>erf_add_requests</w:t>
       </w:r>
       <w:r>
         <w:t xml:space="preserve">.py and </w:t>
       </w:r>
       <w:r>
-        <w:t>Perf_get_requests</w:t>
-      </w:r>
-      <w:r>
-        <w:t>.py call requests_builder.py to build all requests in to files and requests_sender.py to read all reque</w:t>
-      </w:r>
-      <w:r>
-        <w:t>sts from that files, then send</w:t>
-      </w:r>
-      <w:r>
-        <w:t>ing</w:t>
+        <w:t>p</w:t>
+      </w:r>
+      <w:r>
+        <w:t>erf_get_requests</w:t>
+      </w:r>
+      <w:r>
+        <w:t xml:space="preserve">.py call requests_builder.py to build all </w:t>
+      </w:r>
+      <w:r>
+        <w:t xml:space="preserve">requests into </w:t>
+      </w:r>
+      <w:r>
+        <w:t>files and requests_sender.py to read all reque</w:t>
+      </w:r>
+      <w:r>
+        <w:t>sts from that files, then submit</w:t>
       </w:r>
       <w:r>
         <w:t xml:space="preserve"> </w:t>
@@ -556,131 +1129,147 @@
       </w:r>
     </w:p>
     <w:p>
-      <w:r>
-        <w:t>At the end of the test run Perf_runner.py calls Perf_cleanup.py to wrap up the test.</w:t>
-      </w:r>
-    </w:p>
-    <w:p/>
+      <w:pPr>
+        <w:jc w:val="both"/>
+      </w:pPr>
+    </w:p>
+    <w:p>
+      <w:pPr>
+        <w:jc w:val="both"/>
+      </w:pPr>
+    </w:p>
     <w:p>
       <w:pPr>
         <w:pStyle w:val="Heading3"/>
+        <w:jc w:val="both"/>
       </w:pPr>
       <w:bookmarkStart w:id="10" w:name="_wqqfpl6u5d4d" w:colFirst="0" w:colLast="0"/>
       <w:bookmarkEnd w:id="10"/>
       <w:r>
         <w:lastRenderedPageBreak/>
-        <w:t>Perf</w:t>
+        <w:t>p</w:t>
+      </w:r>
+      <w:r>
+        <w:t>erf</w:t>
       </w:r>
       <w:r>
         <w:t>_runner.py</w:t>
       </w:r>
     </w:p>
     <w:p>
-      <w:r>
-        <w:t>This script calls the other scripts.</w:t>
-      </w:r>
-    </w:p>
-    <w:p>
-      <w:r>
-        <w:t xml:space="preserve">About line 29 </w:t>
-      </w:r>
-      <w:r>
-        <w:t xml:space="preserve">you should see </w:t>
-      </w:r>
-      <w:r>
-        <w:t>Options</w:t>
-      </w:r>
-      <w:r>
-        <w:t xml:space="preserve"> class that contains all </w:t>
-      </w:r>
-      <w:r>
-        <w:t xml:space="preserve">parameters and </w:t>
-      </w:r>
-      <w:r>
-        <w:t>the</w:t>
-      </w:r>
-      <w:r>
-        <w:t xml:space="preserve"> meaning.</w:t>
-      </w:r>
-    </w:p>
-    <w:p>
-      <w:r>
-        <w:t xml:space="preserve">Three important parameters are </w:t>
-      </w:r>
-      <w:r>
-        <w:t>"clients"</w:t>
-      </w:r>
-      <w:r>
-        <w:t>, “</w:t>
-      </w:r>
-      <w:r>
-        <w:t>thread_num</w:t>
-      </w:r>
-      <w:r>
-        <w:t>”</w:t>
-      </w:r>
-      <w:r>
-        <w:t xml:space="preserve"> and "txns".</w:t>
-      </w:r>
-    </w:p>
-    <w:p/>
-    <w:p>
-      <w:r>
-        <w:rPr>
-          <w:b/>
-        </w:rPr>
-        <w:t>Variable "clients"</w:t>
-      </w:r>
-      <w:r>
-        <w:t xml:space="preserve"> is the number of simulated clients you want to run. </w:t>
-      </w:r>
-      <w:r>
-        <w:t>Each client will run all the txns transactions.</w:t>
-      </w:r>
-    </w:p>
-    <w:p>
-      <w:r>
-        <w:rPr>
-          <w:b/>
-        </w:rPr>
-        <w:t xml:space="preserve">Variable "thread_num" </w:t>
-      </w:r>
-      <w:r>
-        <w:t>is the number of threads that will run on your machine.</w:t>
-      </w:r>
-    </w:p>
-    <w:p>
-      <w:r>
-        <w:rPr>
-          <w:b/>
-        </w:rPr>
-        <w:t>Variable "txns"</w:t>
-      </w:r>
-      <w:r>
-        <w:t xml:space="preserve"> is the number of ADD (nym, schema, claim, etc.)</w:t>
-      </w:r>
-      <w:r>
-        <w:t xml:space="preserve"> transactions you want to have </w:t>
-      </w:r>
-      <w:r>
-        <w:t>1</w:t>
-      </w:r>
-      <w:r>
-        <w:t xml:space="preserve"> </w:t>
-      </w:r>
-      <w:r>
-        <w:t xml:space="preserve">client </w:t>
-      </w:r>
-      <w:r>
-        <w:t>execute.</w:t>
-      </w:r>
-    </w:p>
-    <w:p>
-      <w:r>
-        <w:t xml:space="preserve"> </w:t>
-      </w:r>
-    </w:p>
-    <w:p>
+      <w:pPr>
+        <w:jc w:val="both"/>
+      </w:pPr>
+      <w:r>
+        <w:t>There is several parameters possible with this script, the main parameters are:</w:t>
+      </w:r>
+    </w:p>
+    <w:p>
+      <w:pPr>
+        <w:jc w:val="both"/>
+      </w:pPr>
+      <w:r>
+        <w:t>“-a”: to show that you want to submit ADD request</w:t>
+      </w:r>
+      <w:r>
+        <w:t xml:space="preserve"> (runner will call </w:t>
+      </w:r>
+      <w:proofErr w:type="spellStart"/>
+      <w:r>
+        <w:t>perf_add_requests</w:t>
+      </w:r>
+      <w:proofErr w:type="spellEnd"/>
+      <w:r>
+        <w:t>)</w:t>
+      </w:r>
+      <w:r>
+        <w:t>.</w:t>
+      </w:r>
+    </w:p>
+    <w:p>
+      <w:pPr>
+        <w:jc w:val="both"/>
+      </w:pPr>
+      <w:r>
+        <w:t>“-g”: to show that you want to submit GET request</w:t>
+      </w:r>
+      <w:r>
+        <w:t xml:space="preserve"> (runner will call </w:t>
+      </w:r>
+      <w:proofErr w:type="spellStart"/>
+      <w:r>
+        <w:t>perf_get_requests</w:t>
+      </w:r>
+      <w:proofErr w:type="spellEnd"/>
+      <w:r>
+        <w:t>)</w:t>
+      </w:r>
+      <w:r>
+        <w:t>.</w:t>
+      </w:r>
+    </w:p>
+    <w:p>
+      <w:pPr>
+        <w:jc w:val="both"/>
+      </w:pPr>
+      <w:r>
+        <w:t xml:space="preserve">“-k”: kind of request (schema, </w:t>
+      </w:r>
+      <w:proofErr w:type="spellStart"/>
+      <w:r>
+        <w:t>nym</w:t>
+      </w:r>
+      <w:proofErr w:type="spellEnd"/>
+      <w:r>
+        <w:t>, claim, attribute).</w:t>
+      </w:r>
+    </w:p>
+    <w:p>
+      <w:pPr>
+        <w:jc w:val="both"/>
+      </w:pPr>
+      <w:r>
+        <w:t>“-d”: the directory you want to store request information in case you want to submit ADD request or the place you want to collect request information in case you want to submit GET request.</w:t>
+      </w:r>
+    </w:p>
+    <w:p>
+      <w:pPr>
+        <w:jc w:val="both"/>
+      </w:pPr>
+      <w:r>
+        <w:t>“-c”: the number of clients you want to simulate.</w:t>
+      </w:r>
+    </w:p>
+    <w:p>
+      <w:pPr>
+        <w:jc w:val="both"/>
+      </w:pPr>
+      <w:r>
+        <w:t>“-s”: number of thread of each client.</w:t>
+      </w:r>
+      <w:bookmarkStart w:id="11" w:name="_GoBack"/>
+      <w:bookmarkEnd w:id="11"/>
+    </w:p>
+    <w:p>
+      <w:pPr>
+        <w:jc w:val="both"/>
+      </w:pPr>
+      <w:r>
+        <w:t>“-n”: number of ADD request you want to submi</w:t>
+      </w:r>
+      <w:r>
+        <w:t>t (in case you want to submit GET request, this parameter will be ignored).</w:t>
+      </w:r>
+    </w:p>
+    <w:p>
+      <w:pPr>
+        <w:jc w:val="both"/>
+      </w:pPr>
+    </w:p>
+    <w:p>
+      <w:pPr>
+        <w:jc w:val="both"/>
+      </w:pPr>
       <w:r>
         <w:rPr>
           <w:b/>
@@ -690,35 +1279,70 @@
       </w:r>
     </w:p>
     <w:p>
-      <w:r>
-        <w:t>The following setting will create 2,000 ADD requests from one libindy machine if running.</w:t>
-      </w:r>
-      <w:r>
-        <w:t xml:space="preserve"> Each machine will run with 4 threads.</w:t>
-      </w:r>
-    </w:p>
-    <w:p>
-      <w:r>
-        <w:t>clients=40</w:t>
-      </w:r>
-    </w:p>
-    <w:p>
-      <w:r>
-        <w:t>thread_num=4</w:t>
-      </w:r>
-    </w:p>
-    <w:p>
-      <w:r>
-        <w:t>txns=50</w:t>
-      </w:r>
-    </w:p>
-    <w:p/>
+      <w:pPr>
+        <w:jc w:val="both"/>
+      </w:pPr>
+      <w:r>
+        <w:t>If you want create two clients, each client will submit 2000 ADD SCHEMA requests and there is two threads per client</w:t>
+      </w:r>
+      <w:r>
+        <w:t xml:space="preserve"> and you want to store request</w:t>
+      </w:r>
+      <w:r>
+        <w:t xml:space="preserve"> information in /home/</w:t>
+      </w:r>
+      <w:proofErr w:type="spellStart"/>
+      <w:r>
+        <w:t>your_account</w:t>
+      </w:r>
+      <w:proofErr w:type="spellEnd"/>
+      <w:r>
+        <w:t>/info, the command should be like:</w:t>
+      </w:r>
+    </w:p>
+    <w:p>
+      <w:pPr>
+        <w:jc w:val="both"/>
+      </w:pPr>
+      <w:r>
+        <w:t>python3.6 perf_runner.py  -a</w:t>
+      </w:r>
+      <w:r>
+        <w:t xml:space="preserve"> -k schema</w:t>
+      </w:r>
+      <w:r>
+        <w:t xml:space="preserve"> -</w:t>
+      </w:r>
+      <w:r>
+        <w:t xml:space="preserve">d </w:t>
+      </w:r>
+      <w:r>
+        <w:t>/home/</w:t>
+      </w:r>
+      <w:proofErr w:type="spellStart"/>
+      <w:r>
+        <w:t>your_account</w:t>
+      </w:r>
+      <w:proofErr w:type="spellEnd"/>
+      <w:r>
+        <w:t>/info</w:t>
+      </w:r>
+      <w:r>
+        <w:t xml:space="preserve"> -c 2 -s 2 -n 2000</w:t>
+      </w:r>
+    </w:p>
+    <w:p>
+      <w:pPr>
+        <w:jc w:val="both"/>
+      </w:pPr>
+    </w:p>
     <w:p>
       <w:pPr>
         <w:pStyle w:val="Heading3"/>
-      </w:pPr>
-      <w:bookmarkStart w:id="11" w:name="_bz3peo2llvvg" w:colFirst="0" w:colLast="0"/>
-      <w:bookmarkEnd w:id="11"/>
+        <w:jc w:val="both"/>
+      </w:pPr>
+      <w:bookmarkStart w:id="12" w:name="_bz3peo2llvvg" w:colFirst="0" w:colLast="0"/>
+      <w:bookmarkEnd w:id="12"/>
       <w:r>
         <w:t>Perf_add_requests</w:t>
       </w:r>
@@ -727,6 +1351,9 @@
       </w:r>
     </w:p>
     <w:p>
+      <w:pPr>
+        <w:jc w:val="both"/>
+      </w:pPr>
       <w:r>
         <w:t xml:space="preserve">There are several parameters possible with this script. The </w:t>
       </w:r>
@@ -735,11 +1362,17 @@
       </w:r>
     </w:p>
     <w:p>
+      <w:pPr>
+        <w:jc w:val="both"/>
+      </w:pPr>
       <w:r>
         <w:t>“-n”: the number of transactions to run.</w:t>
       </w:r>
     </w:p>
     <w:p>
+      <w:pPr>
+        <w:jc w:val="both"/>
+      </w:pPr>
       <w:r>
         <w:t>“-s</w:t>
       </w:r>
@@ -757,18 +1390,46 @@
       </w:r>
     </w:p>
     <w:p>
+      <w:pPr>
+        <w:jc w:val="both"/>
+      </w:pPr>
       <w:r>
         <w:t>“-d”: the d</w:t>
       </w:r>
       <w:r>
-        <w:t>irectory you want to store requests info when sending add request.</w:t>
-      </w:r>
-      <w:r>
-        <w:t xml:space="preserve"> </w:t>
-      </w:r>
-    </w:p>
-    <w:p>
-      <w:pPr>
+        <w:t>irectory you want to stor</w:t>
+      </w:r>
+      <w:r>
+        <w:t>e requests information when sending ADD</w:t>
+      </w:r>
+      <w:r>
+        <w:t xml:space="preserve"> request.</w:t>
+      </w:r>
+    </w:p>
+    <w:p>
+      <w:pPr>
+        <w:jc w:val="both"/>
+      </w:pPr>
+      <w:r>
+        <w:t xml:space="preserve">“-k”: kind of request (schema, </w:t>
+      </w:r>
+      <w:proofErr w:type="spellStart"/>
+      <w:r>
+        <w:t>nym</w:t>
+      </w:r>
+      <w:proofErr w:type="spellEnd"/>
+      <w:r>
+        <w:t>, claim, attribute).</w:t>
+      </w:r>
+    </w:p>
+    <w:p>
+      <w:pPr>
+        <w:jc w:val="both"/>
+      </w:pPr>
+    </w:p>
+    <w:p>
+      <w:pPr>
+        <w:jc w:val="both"/>
         <w:rPr>
           <w:u w:val="single"/>
         </w:rPr>
@@ -776,6 +1437,7 @@
     </w:p>
     <w:p>
       <w:pPr>
+        <w:jc w:val="both"/>
         <w:rPr>
           <w:u w:val="single"/>
         </w:rPr>
@@ -808,18 +1470,26 @@
         <w:rPr>
           <w:u w:val="single"/>
         </w:rPr>
-        <w:t>will store text files with all the DIDs</w:t>
+        <w:t>will st</w:t>
       </w:r>
       <w:r>
         <w:rPr>
           <w:u w:val="single"/>
         </w:rPr>
-        <w:t>, wallet handle, pool handle</w:t>
-      </w:r>
+        <w:t xml:space="preserve">ore text files with all the requests information (did, </w:t>
+      </w:r>
+      <w:proofErr w:type="gramStart"/>
       <w:r>
         <w:rPr>
           <w:u w:val="single"/>
         </w:rPr>
+        <w:t>attributes, …)</w:t>
+      </w:r>
+      <w:proofErr w:type="gramEnd"/>
+      <w:r>
+        <w:rPr>
+          <w:u w:val="single"/>
+        </w:rPr>
         <w:t xml:space="preserve"> create in that test run. The tex</w:t>
       </w:r>
       <w:r>
@@ -855,6 +1525,7 @@
     </w:p>
     <w:p>
       <w:pPr>
+        <w:jc w:val="both"/>
         <w:rPr>
           <w:b/>
           <w:color w:val="2D4FC9"/>
@@ -864,9 +1535,10 @@
     <w:p>
       <w:pPr>
         <w:pStyle w:val="Heading3"/>
-      </w:pPr>
-      <w:bookmarkStart w:id="12" w:name="_q5fy6x2iw9i5" w:colFirst="0" w:colLast="0"/>
-      <w:bookmarkEnd w:id="12"/>
+        <w:jc w:val="both"/>
+      </w:pPr>
+      <w:bookmarkStart w:id="13" w:name="_q5fy6x2iw9i5" w:colFirst="0" w:colLast="0"/>
+      <w:bookmarkEnd w:id="13"/>
       <w:r>
         <w:t>p</w:t>
       </w:r>
@@ -878,13 +1550,38 @@
       </w:r>
     </w:p>
     <w:p>
-      <w:r>
-        <w:t>There are several parameters possible with this script. The main parameters are “-s” and “-d” for the number of threads to run and the location where the files containing the DIDs to lookup are located.</w:t>
-      </w:r>
-    </w:p>
-    <w:p/>
-    <w:p>
-      <w:pPr>
+      <w:pPr>
+        <w:jc w:val="both"/>
+      </w:pPr>
+      <w:r>
+        <w:t>There are several parameters possible with this script. The main parameters are “-s” and “-d” for the number of threads to run and the locatio</w:t>
+      </w:r>
+      <w:r>
+        <w:t>n where the files containing</w:t>
+      </w:r>
+      <w:r>
+        <w:t xml:space="preserve"> </w:t>
+      </w:r>
+      <w:r>
+        <w:t>requests information</w:t>
+      </w:r>
+      <w:r>
+        <w:t xml:space="preserve"> to lookup are located.</w:t>
+      </w:r>
+    </w:p>
+    <w:p>
+      <w:pPr>
+        <w:jc w:val="both"/>
+      </w:pPr>
+    </w:p>
+    <w:p>
+      <w:pPr>
+        <w:jc w:val="both"/>
+      </w:pPr>
+    </w:p>
+    <w:p>
+      <w:pPr>
+        <w:jc w:val="both"/>
         <w:rPr>
           <w:u w:val="single"/>
         </w:rPr>
@@ -911,12 +1608,24 @@
         <w:rPr>
           <w:u w:val="single"/>
         </w:rPr>
-        <w:t xml:space="preserve">.py to generate the DIDs to lookup before running </w:t>
+        <w:t xml:space="preserve">.py to generate the </w:t>
       </w:r>
       <w:r>
         <w:rPr>
           <w:u w:val="single"/>
         </w:rPr>
+        <w:t>requests information</w:t>
+      </w:r>
+      <w:r>
+        <w:rPr>
+          <w:u w:val="single"/>
+        </w:rPr>
+        <w:t xml:space="preserve"> to lookup before running </w:t>
+      </w:r>
+      <w:r>
+        <w:rPr>
+          <w:u w:val="single"/>
+        </w:rPr>
         <w:t>p</w:t>
       </w:r>
       <w:r>
@@ -935,10 +1644,12 @@
     <w:p>
       <w:pPr>
         <w:pStyle w:val="Heading3"/>
-      </w:pPr>
-      <w:bookmarkStart w:id="13" w:name="_x9byrkh5x5s4" w:colFirst="0" w:colLast="0"/>
-      <w:bookmarkEnd w:id="13"/>
-      <w:r>
+        <w:jc w:val="both"/>
+      </w:pPr>
+      <w:bookmarkStart w:id="14" w:name="_x9byrkh5x5s4" w:colFirst="0" w:colLast="0"/>
+      <w:bookmarkEnd w:id="14"/>
+      <w:r>
+        <w:lastRenderedPageBreak/>
         <w:t>p</w:t>
       </w:r>
       <w:r>
@@ -946,16 +1657,43 @@
       </w:r>
     </w:p>
     <w:p>
-      <w:r>
-        <w:t>This script just removes the .indy/pool and .indy/wallet directories. There is an issue with libindy where it will not run if there is already a pool with the same name created. To work with this issue we clean up the pool and wallets so each run is clean.</w:t>
+      <w:pPr>
+        <w:jc w:val="both"/>
+      </w:pPr>
+      <w:r>
+        <w:t>This script just removes the .</w:t>
+      </w:r>
+      <w:proofErr w:type="spellStart"/>
+      <w:r>
+        <w:t>indy</w:t>
+      </w:r>
+      <w:proofErr w:type="spellEnd"/>
+      <w:r>
+        <w:t>/pool and .</w:t>
+      </w:r>
+      <w:proofErr w:type="spellStart"/>
+      <w:r>
+        <w:t>indy</w:t>
+      </w:r>
+      <w:proofErr w:type="spellEnd"/>
+      <w:r>
+        <w:t xml:space="preserve">/wallet directories. There is an issue with </w:t>
+      </w:r>
+      <w:proofErr w:type="spellStart"/>
+      <w:r>
+        <w:t>libindy</w:t>
+      </w:r>
+      <w:proofErr w:type="spellEnd"/>
+      <w:r>
+        <w:t xml:space="preserve"> where it will not run if there is already a pool with the same name created. To work with this issue we clean up the pool and wallets so each run is clean.</w:t>
       </w:r>
     </w:p>
     <w:p>
       <w:pPr>
         <w:pStyle w:val="Heading3"/>
-      </w:pPr>
-      <w:r>
-        <w:lastRenderedPageBreak/>
+        <w:jc w:val="both"/>
+      </w:pPr>
+      <w:r>
         <w:t>requests</w:t>
       </w:r>
       <w:r>
@@ -963,6 +1701,9 @@
       </w:r>
     </w:p>
     <w:p>
+      <w:pPr>
+        <w:jc w:val="both"/>
+      </w:pPr>
       <w:r>
         <w:t>For each of clients, t</w:t>
       </w:r>
@@ -975,8 +1716,13 @@
       <w:r>
         <w:t xml:space="preserve">the </w:t>
       </w:r>
-      <w:r>
-        <w:t>requests_builder writes all requests into the files (</w:t>
+      <w:proofErr w:type="spellStart"/>
+      <w:r>
+        <w:t>requests_builder</w:t>
+      </w:r>
+      <w:proofErr w:type="spellEnd"/>
+      <w:r>
+        <w:t xml:space="preserve"> writes all requests into the files (</w:t>
       </w:r>
       <w:r>
         <w:t xml:space="preserve">the number of files </w:t>
@@ -988,87 +1734,45 @@
         <w:t>d</w:t>
       </w:r>
       <w:r>
-        <w:t xml:space="preserve"> on the number of threads).</w:t>
-      </w:r>
-    </w:p>
-    <w:p>
-      <w:r>
-        <w:t>Example:</w:t>
-      </w:r>
-    </w:p>
-    <w:p>
-      <w:r>
-        <w:t>python3.6 perf_runner.py -a -k nym -d [path_to_save_request_info] -c 2 -s 2 -n 50</w:t>
-      </w:r>
-      <w:r>
-        <w:t>0</w:t>
-      </w:r>
-    </w:p>
-    <w:p/>
-    <w:p>
-      <w:r>
-        <w:t>This cmd will create two clients, each of them will cre</w:t>
-      </w:r>
-      <w:r>
-        <w:t xml:space="preserve">ate two threads and send 50 nym </w:t>
-      </w:r>
-      <w:r>
-        <w:t xml:space="preserve">requests to </w:t>
-      </w:r>
-      <w:r>
-        <w:t xml:space="preserve">the </w:t>
-      </w:r>
-      <w:r>
-        <w:t>ledger.</w:t>
-      </w:r>
-      <w:r>
-        <w:t xml:space="preserve"> </w:t>
-      </w:r>
-      <w:r>
-        <w:t>All nym info will be saved in [path_to_save_request_info]\nym</w:t>
-      </w:r>
-    </w:p>
-    <w:p>
-      <w:r>
-        <w:t>The total requests is 500 x 2 = 1000</w:t>
-      </w:r>
-    </w:p>
-    <w:p/>
+        <w:t xml:space="preserve"> on the number of threads</w:t>
+      </w:r>
+      <w:r>
+        <w:t xml:space="preserve"> will be created by client</w:t>
+      </w:r>
+      <w:r>
+        <w:t>).</w:t>
+      </w:r>
+    </w:p>
+    <w:p>
+      <w:pPr>
+        <w:jc w:val="both"/>
+      </w:pPr>
+    </w:p>
     <w:p>
       <w:pPr>
         <w:pStyle w:val="Heading3"/>
+        <w:jc w:val="both"/>
       </w:pPr>
       <w:r>
         <w:t>requests_sender.py</w:t>
       </w:r>
     </w:p>
     <w:p>
-      <w:r>
-        <w:t>For each of clients, this script will create the threads and send all get nym requests that was stored in [path_to_get_request_info] to the ledger.</w:t>
-      </w:r>
-    </w:p>
-    <w:p>
-      <w:r>
-        <w:t>Example:</w:t>
-      </w:r>
-    </w:p>
-    <w:p>
-      <w:r>
-        <w:t>python3.6 perf_runner.py -g -k nym -d [path_to_get_request_info] -c 2 -s 2</w:t>
-      </w:r>
-    </w:p>
-    <w:p/>
-    <w:p>
-      <w:r>
-        <w:t>This command will create two clients, each of them create two threads and send all get nym requests that was stored in [path_to_get_request_info] to the ledger.</w:t>
-      </w:r>
-      <w:bookmarkStart w:id="14" w:name="_e05vzqq1lt0e" w:colFirst="0" w:colLast="0"/>
-      <w:bookmarkStart w:id="15" w:name="_GoBack"/>
-      <w:bookmarkEnd w:id="14"/>
+      <w:pPr>
+        <w:jc w:val="both"/>
+      </w:pPr>
+      <w:bookmarkStart w:id="15" w:name="_e05vzqq1lt0e" w:colFirst="0" w:colLast="0"/>
       <w:bookmarkEnd w:id="15"/>
-    </w:p>
-    <w:p>
-      <w:pPr>
+      <w:r>
+        <w:t>This script will receive the list files of requests from “requests_builder.py”, create threads base on number of file and submit those requests to ledger. Then, del</w:t>
+      </w:r>
+      <w:r>
+        <w:t>ete the requests file that completely submitted to ledger.</w:t>
+      </w:r>
+    </w:p>
+    <w:p>
+      <w:pPr>
+        <w:jc w:val="both"/>
         <w:rPr>
           <w:b/>
         </w:rPr>
@@ -1076,6 +1780,7 @@
     </w:p>
     <w:p>
       <w:pPr>
+        <w:jc w:val="both"/>
         <w:rPr>
           <w:b/>
         </w:rPr>
@@ -1083,6 +1788,7 @@
     </w:p>
     <w:p>
       <w:pPr>
+        <w:jc w:val="both"/>
         <w:rPr>
           <w:b/>
         </w:rPr>
@@ -1090,13 +1796,22 @@
     </w:p>
     <w:p>
       <w:pPr>
+        <w:jc w:val="both"/>
         <w:rPr>
           <w:b/>
         </w:rPr>
       </w:pPr>
     </w:p>
-    <w:p/>
-    <w:p/>
+    <w:p>
+      <w:pPr>
+        <w:jc w:val="both"/>
+      </w:pPr>
+    </w:p>
+    <w:p>
+      <w:pPr>
+        <w:jc w:val="both"/>
+      </w:pPr>
+    </w:p>
     <w:sectPr>
       <w:pgSz w:w="12240" w:h="15840"/>
       <w:pgMar w:top="1440" w:right="1440" w:bottom="1440" w:left="1440" w:header="0" w:footer="720" w:gutter="0"/>
@@ -1108,8 +1823,8 @@
 </file>
 
 <file path=word/numbering.xml><?xml version="1.0" encoding="utf-8"?>
-<w:numbering xmlns:wpc="http://schemas.microsoft.com/office/word/2010/wordprocessingCanvas" xmlns:mc="http://schemas.openxmlformats.org/markup-compatibility/2006" xmlns:o="urn:schemas-microsoft-com:office:office" xmlns:r="http://schemas.openxmlformats.org/officeDocument/2006/relationships" xmlns:m="http://schemas.openxmlformats.org/officeDocument/2006/math" xmlns:v="urn:schemas-microsoft-com:vml" xmlns:wp14="http://schemas.microsoft.com/office/word/2010/wordprocessingDrawing" xmlns:wp="http://schemas.openxmlformats.org/drawingml/2006/wordprocessingDrawing" xmlns:w10="urn:schemas-microsoft-com:office:word" xmlns:w="http://schemas.openxmlformats.org/wordprocessingml/2006/main" xmlns:w14="http://schemas.microsoft.com/office/word/2010/wordml" xmlns:w15="http://schemas.microsoft.com/office/word/2012/wordml" xmlns:wpg="http://schemas.microsoft.com/office/word/2010/wordprocessingGroup" xmlns:wpi="http://schemas.microsoft.com/office/word/2010/wordprocessingInk" xmlns:wne="http://schemas.microsoft.com/office/word/2006/wordml" xmlns:wps="http://schemas.microsoft.com/office/word/2010/wordprocessingShape" mc:Ignorable="w14 w15 wp14">
-  <w:abstractNum w:abstractNumId="0" w15:restartNumberingAfterBreak="0">
+<w:numbering xmlns:wpc="http://schemas.microsoft.com/office/word/2010/wordprocessingCanvas" xmlns:mc="http://schemas.openxmlformats.org/markup-compatibility/2006" xmlns:o="urn:schemas-microsoft-com:office:office" xmlns:r="http://schemas.openxmlformats.org/officeDocument/2006/relationships" xmlns:m="http://schemas.openxmlformats.org/officeDocument/2006/math" xmlns:v="urn:schemas-microsoft-com:vml" xmlns:wp14="http://schemas.microsoft.com/office/word/2010/wordprocessingDrawing" xmlns:wp="http://schemas.openxmlformats.org/drawingml/2006/wordprocessingDrawing" xmlns:w10="urn:schemas-microsoft-com:office:word" xmlns:w="http://schemas.openxmlformats.org/wordprocessingml/2006/main" xmlns:w14="http://schemas.microsoft.com/office/word/2010/wordml" xmlns:wpg="http://schemas.microsoft.com/office/word/2010/wordprocessingGroup" xmlns:wpi="http://schemas.microsoft.com/office/word/2010/wordprocessingInk" xmlns:wne="http://schemas.microsoft.com/office/word/2006/wordml" xmlns:wps="http://schemas.microsoft.com/office/word/2010/wordprocessingShape" mc:Ignorable="w14 wp14">
+  <w:abstractNum w:abstractNumId="0">
     <w:nsid w:val="3E586457"/>
     <w:multiLevelType w:val="multilevel"/>
     <w:tmpl w:val="55E6CE1E"/>
@@ -1222,7 +1937,7 @@
       </w:rPr>
     </w:lvl>
   </w:abstractNum>
-  <w:abstractNum w:abstractNumId="1" w15:restartNumberingAfterBreak="0">
+  <w:abstractNum w:abstractNumId="1">
     <w:nsid w:val="575C342D"/>
     <w:multiLevelType w:val="multilevel"/>
     <w:tmpl w:val="A8485B8E"/>
@@ -1335,7 +2050,7 @@
       </w:rPr>
     </w:lvl>
   </w:abstractNum>
-  <w:abstractNum w:abstractNumId="2" w15:restartNumberingAfterBreak="0">
+  <w:abstractNum w:abstractNumId="2">
     <w:nsid w:val="62E40BA9"/>
     <w:multiLevelType w:val="multilevel"/>
     <w:tmpl w:val="069035C6"/>
@@ -1448,7 +2163,7 @@
       </w:rPr>
     </w:lvl>
   </w:abstractNum>
-  <w:abstractNum w:abstractNumId="3" w15:restartNumberingAfterBreak="0">
+  <w:abstractNum w:abstractNumId="3">
     <w:nsid w:val="635C08CE"/>
     <w:multiLevelType w:val="multilevel"/>
     <w:tmpl w:val="D78A6824"/>
@@ -1561,7 +2276,7 @@
       </w:rPr>
     </w:lvl>
   </w:abstractNum>
-  <w:abstractNum w:abstractNumId="4" w15:restartNumberingAfterBreak="0">
+  <w:abstractNum w:abstractNumId="4">
     <w:nsid w:val="66E47481"/>
     <w:multiLevelType w:val="multilevel"/>
     <w:tmpl w:val="71A09880"/>
@@ -1674,7 +2389,7 @@
       </w:rPr>
     </w:lvl>
   </w:abstractNum>
-  <w:abstractNum w:abstractNumId="5" w15:restartNumberingAfterBreak="0">
+  <w:abstractNum w:abstractNumId="5">
     <w:nsid w:val="7BAB1AD3"/>
     <w:multiLevelType w:val="multilevel"/>
     <w:tmpl w:val="97CAAE2C"/>
@@ -1809,7 +2524,7 @@
 </file>
 
 <file path=word/styles.xml><?xml version="1.0" encoding="utf-8"?>
-<w:styles xmlns:mc="http://schemas.openxmlformats.org/markup-compatibility/2006" xmlns:r="http://schemas.openxmlformats.org/officeDocument/2006/relationships" xmlns:w="http://schemas.openxmlformats.org/wordprocessingml/2006/main" xmlns:w14="http://schemas.microsoft.com/office/word/2010/wordml" xmlns:w15="http://schemas.microsoft.com/office/word/2012/wordml" mc:Ignorable="w14 w15">
+<w:styles xmlns:mc="http://schemas.openxmlformats.org/markup-compatibility/2006" xmlns:r="http://schemas.openxmlformats.org/officeDocument/2006/relationships" xmlns:w="http://schemas.openxmlformats.org/wordprocessingml/2006/main" xmlns:w14="http://schemas.microsoft.com/office/word/2010/wordml" mc:Ignorable="w14">
   <w:docDefaults>
     <w:rPrDefault>
       <w:rPr>
@@ -1833,378 +2548,461 @@
       </w:pPr>
     </w:pPrDefault>
   </w:docDefaults>
-  <w:latentStyles w:defLockedState="0" w:defUIPriority="99" w:defSemiHidden="0" w:defUnhideWhenUsed="0" w:defQFormat="0" w:count="371">
-    <w:lsdException w:name="Normal" w:uiPriority="0" w:qFormat="1"/>
-    <w:lsdException w:name="heading 1" w:uiPriority="9" w:qFormat="1"/>
-    <w:lsdException w:name="heading 2" w:semiHidden="1" w:uiPriority="9" w:unhideWhenUsed="1" w:qFormat="1"/>
-    <w:lsdException w:name="heading 3" w:semiHidden="1" w:uiPriority="9" w:unhideWhenUsed="1" w:qFormat="1"/>
-    <w:lsdException w:name="heading 4" w:semiHidden="1" w:uiPriority="9" w:unhideWhenUsed="1" w:qFormat="1"/>
-    <w:lsdException w:name="heading 5" w:semiHidden="1" w:uiPriority="9" w:unhideWhenUsed="1" w:qFormat="1"/>
-    <w:lsdException w:name="heading 6" w:semiHidden="1" w:uiPriority="9" w:unhideWhenUsed="1" w:qFormat="1"/>
-    <w:lsdException w:name="heading 7" w:semiHidden="1" w:uiPriority="9" w:unhideWhenUsed="1" w:qFormat="1"/>
-    <w:lsdException w:name="heading 8" w:semiHidden="1" w:uiPriority="9" w:unhideWhenUsed="1" w:qFormat="1"/>
-    <w:lsdException w:name="heading 9" w:semiHidden="1" w:uiPriority="9" w:unhideWhenUsed="1" w:qFormat="1"/>
-    <w:lsdException w:name="index 1" w:semiHidden="1" w:unhideWhenUsed="1"/>
-    <w:lsdException w:name="index 2" w:semiHidden="1" w:unhideWhenUsed="1"/>
-    <w:lsdException w:name="index 3" w:semiHidden="1" w:unhideWhenUsed="1"/>
-    <w:lsdException w:name="index 4" w:semiHidden="1" w:unhideWhenUsed="1"/>
-    <w:lsdException w:name="index 5" w:semiHidden="1" w:unhideWhenUsed="1"/>
-    <w:lsdException w:name="index 6" w:semiHidden="1" w:unhideWhenUsed="1"/>
-    <w:lsdException w:name="index 7" w:semiHidden="1" w:unhideWhenUsed="1"/>
-    <w:lsdException w:name="index 8" w:semiHidden="1" w:unhideWhenUsed="1"/>
-    <w:lsdException w:name="index 9" w:semiHidden="1" w:unhideWhenUsed="1"/>
-    <w:lsdException w:name="toc 1" w:semiHidden="1" w:uiPriority="39" w:unhideWhenUsed="1"/>
-    <w:lsdException w:name="toc 2" w:semiHidden="1" w:uiPriority="39" w:unhideWhenUsed="1"/>
-    <w:lsdException w:name="toc 3" w:semiHidden="1" w:uiPriority="39" w:unhideWhenUsed="1"/>
-    <w:lsdException w:name="toc 4" w:semiHidden="1" w:uiPriority="39" w:unhideWhenUsed="1"/>
-    <w:lsdException w:name="toc 5" w:semiHidden="1" w:uiPriority="39" w:unhideWhenUsed="1"/>
-    <w:lsdException w:name="toc 6" w:semiHidden="1" w:uiPriority="39" w:unhideWhenUsed="1"/>
-    <w:lsdException w:name="toc 7" w:semiHidden="1" w:uiPriority="39" w:unhideWhenUsed="1"/>
-    <w:lsdException w:name="toc 8" w:semiHidden="1" w:uiPriority="39" w:unhideWhenUsed="1"/>
-    <w:lsdException w:name="toc 9" w:semiHidden="1" w:uiPriority="39" w:unhideWhenUsed="1"/>
-    <w:lsdException w:name="Normal Indent" w:semiHidden="1" w:unhideWhenUsed="1"/>
-    <w:lsdException w:name="footnote text" w:semiHidden="1" w:unhideWhenUsed="1"/>
-    <w:lsdException w:name="annotation text" w:semiHidden="1" w:unhideWhenUsed="1"/>
-    <w:lsdException w:name="header" w:semiHidden="1" w:unhideWhenUsed="1"/>
-    <w:lsdException w:name="footer" w:semiHidden="1" w:unhideWhenUsed="1"/>
-    <w:lsdException w:name="index heading" w:semiHidden="1" w:unhideWhenUsed="1"/>
-    <w:lsdException w:name="caption" w:semiHidden="1" w:uiPriority="35" w:unhideWhenUsed="1" w:qFormat="1"/>
-    <w:lsdException w:name="table of figures" w:semiHidden="1" w:unhideWhenUsed="1"/>
-    <w:lsdException w:name="envelope address" w:semiHidden="1" w:unhideWhenUsed="1"/>
-    <w:lsdException w:name="envelope return" w:semiHidden="1" w:unhideWhenUsed="1"/>
-    <w:lsdException w:name="footnote reference" w:semiHidden="1" w:unhideWhenUsed="1"/>
-    <w:lsdException w:name="annotation reference" w:semiHidden="1" w:unhideWhenUsed="1"/>
-    <w:lsdException w:name="line number" w:semiHidden="1" w:unhideWhenUsed="1"/>
-    <w:lsdException w:name="page number" w:semiHidden="1" w:unhideWhenUsed="1"/>
-    <w:lsdException w:name="endnote reference" w:semiHidden="1" w:unhideWhenUsed="1"/>
-    <w:lsdException w:name="endnote text" w:semiHidden="1" w:unhideWhenUsed="1"/>
-    <w:lsdException w:name="table of authorities" w:semiHidden="1" w:unhideWhenUsed="1"/>
-    <w:lsdException w:name="macro" w:semiHidden="1" w:unhideWhenUsed="1"/>
-    <w:lsdException w:name="toa heading" w:semiHidden="1" w:unhideWhenUsed="1"/>
-    <w:lsdException w:name="List" w:semiHidden="1" w:unhideWhenUsed="1"/>
-    <w:lsdException w:name="List Bullet" w:semiHidden="1" w:unhideWhenUsed="1"/>
-    <w:lsdException w:name="List Number" w:semiHidden="1" w:unhideWhenUsed="1"/>
-    <w:lsdException w:name="List 2" w:semiHidden="1" w:unhideWhenUsed="1"/>
-    <w:lsdException w:name="List 3" w:semiHidden="1" w:unhideWhenUsed="1"/>
-    <w:lsdException w:name="List 4" w:semiHidden="1" w:unhideWhenUsed="1"/>
-    <w:lsdException w:name="List 5" w:semiHidden="1" w:unhideWhenUsed="1"/>
-    <w:lsdException w:name="List Bullet 2" w:semiHidden="1" w:unhideWhenUsed="1"/>
-    <w:lsdException w:name="List Bullet 3" w:semiHidden="1" w:unhideWhenUsed="1"/>
-    <w:lsdException w:name="List Bullet 4" w:semiHidden="1" w:unhideWhenUsed="1"/>
-    <w:lsdException w:name="List Bullet 5" w:semiHidden="1" w:unhideWhenUsed="1"/>
-    <w:lsdException w:name="List Number 2" w:semiHidden="1" w:unhideWhenUsed="1"/>
-    <w:lsdException w:name="List Number 3" w:semiHidden="1" w:unhideWhenUsed="1"/>
-    <w:lsdException w:name="List Number 4" w:semiHidden="1" w:unhideWhenUsed="1"/>
-    <w:lsdException w:name="List Number 5" w:semiHidden="1" w:unhideWhenUsed="1"/>
-    <w:lsdException w:name="Title" w:uiPriority="10" w:qFormat="1"/>
-    <w:lsdException w:name="Closing" w:semiHidden="1" w:unhideWhenUsed="1"/>
-    <w:lsdException w:name="Signature" w:semiHidden="1" w:unhideWhenUsed="1"/>
-    <w:lsdException w:name="Default Paragraph Font" w:semiHidden="1" w:uiPriority="1" w:unhideWhenUsed="1"/>
-    <w:lsdException w:name="Body Text" w:semiHidden="1" w:unhideWhenUsed="1"/>
-    <w:lsdException w:name="Body Text Indent" w:semiHidden="1" w:unhideWhenUsed="1"/>
-    <w:lsdException w:name="List Continue" w:semiHidden="1" w:unhideWhenUsed="1"/>
-    <w:lsdException w:name="List Continue 2" w:semiHidden="1" w:unhideWhenUsed="1"/>
-    <w:lsdException w:name="List Continue 3" w:semiHidden="1" w:unhideWhenUsed="1"/>
-    <w:lsdException w:name="List Continue 4" w:semiHidden="1" w:unhideWhenUsed="1"/>
-    <w:lsdException w:name="List Continue 5" w:semiHidden="1" w:unhideWhenUsed="1"/>
-    <w:lsdException w:name="Message Header" w:semiHidden="1" w:unhideWhenUsed="1"/>
-    <w:lsdException w:name="Subtitle" w:uiPriority="11" w:qFormat="1"/>
-    <w:lsdException w:name="Salutation" w:semiHidden="1" w:unhideWhenUsed="1"/>
-    <w:lsdException w:name="Date" w:semiHidden="1" w:unhideWhenUsed="1"/>
-    <w:lsdException w:name="Body Text First Indent" w:semiHidden="1" w:unhideWhenUsed="1"/>
-    <w:lsdException w:name="Body Text First Indent 2" w:semiHidden="1" w:unhideWhenUsed="1"/>
-    <w:lsdException w:name="Note Heading" w:semiHidden="1" w:unhideWhenUsed="1"/>
-    <w:lsdException w:name="Body Text 2" w:semiHidden="1" w:unhideWhenUsed="1"/>
-    <w:lsdException w:name="Body Text 3" w:semiHidden="1" w:unhideWhenUsed="1"/>
-    <w:lsdException w:name="Body Text Indent 2" w:semiHidden="1" w:unhideWhenUsed="1"/>
-    <w:lsdException w:name="Body Text Indent 3" w:semiHidden="1" w:unhideWhenUsed="1"/>
-    <w:lsdException w:name="Block Text" w:semiHidden="1" w:unhideWhenUsed="1"/>
-    <w:lsdException w:name="Hyperlink" w:semiHidden="1" w:unhideWhenUsed="1"/>
-    <w:lsdException w:name="FollowedHyperlink" w:semiHidden="1" w:unhideWhenUsed="1"/>
-    <w:lsdException w:name="Strong" w:uiPriority="22" w:qFormat="1"/>
-    <w:lsdException w:name="Emphasis" w:uiPriority="20" w:qFormat="1"/>
-    <w:lsdException w:name="Document Map" w:semiHidden="1" w:unhideWhenUsed="1"/>
-    <w:lsdException w:name="Plain Text" w:semiHidden="1" w:unhideWhenUsed="1"/>
-    <w:lsdException w:name="E-mail Signature" w:semiHidden="1" w:unhideWhenUsed="1"/>
-    <w:lsdException w:name="HTML Top of Form" w:semiHidden="1" w:unhideWhenUsed="1"/>
-    <w:lsdException w:name="HTML Bottom of Form" w:semiHidden="1" w:unhideWhenUsed="1"/>
-    <w:lsdException w:name="Normal (Web)" w:semiHidden="1" w:unhideWhenUsed="1"/>
-    <w:lsdException w:name="HTML Acronym" w:semiHidden="1" w:unhideWhenUsed="1"/>
-    <w:lsdException w:name="HTML Address" w:semiHidden="1" w:unhideWhenUsed="1"/>
-    <w:lsdException w:name="HTML Cite" w:semiHidden="1" w:unhideWhenUsed="1"/>
-    <w:lsdException w:name="HTML Code" w:semiHidden="1" w:unhideWhenUsed="1"/>
-    <w:lsdException w:name="HTML Definition" w:semiHidden="1" w:unhideWhenUsed="1"/>
-    <w:lsdException w:name="HTML Keyboard" w:semiHidden="1" w:unhideWhenUsed="1"/>
-    <w:lsdException w:name="HTML Preformatted" w:semiHidden="1" w:unhideWhenUsed="1"/>
-    <w:lsdException w:name="HTML Sample" w:semiHidden="1" w:unhideWhenUsed="1"/>
-    <w:lsdException w:name="HTML Typewriter" w:semiHidden="1" w:unhideWhenUsed="1"/>
-    <w:lsdException w:name="HTML Variable" w:semiHidden="1" w:unhideWhenUsed="1"/>
-    <w:lsdException w:name="Normal Table" w:semiHidden="1" w:unhideWhenUsed="1"/>
-    <w:lsdException w:name="annotation subject" w:semiHidden="1" w:unhideWhenUsed="1"/>
-    <w:lsdException w:name="No List" w:semiHidden="1" w:unhideWhenUsed="1"/>
-    <w:lsdException w:name="Outline List 1" w:semiHidden="1" w:unhideWhenUsed="1"/>
-    <w:lsdException w:name="Outline List 2" w:semiHidden="1" w:unhideWhenUsed="1"/>
-    <w:lsdException w:name="Outline List 3" w:semiHidden="1" w:unhideWhenUsed="1"/>
-    <w:lsdException w:name="Table Simple 1" w:semiHidden="1" w:unhideWhenUsed="1"/>
-    <w:lsdException w:name="Table Simple 2" w:semiHidden="1" w:unhideWhenUsed="1"/>
-    <w:lsdException w:name="Table Simple 3" w:semiHidden="1" w:unhideWhenUsed="1"/>
-    <w:lsdException w:name="Table Classic 1" w:semiHidden="1" w:unhideWhenUsed="1"/>
-    <w:lsdException w:name="Table Classic 2" w:semiHidden="1" w:unhideWhenUsed="1"/>
-    <w:lsdException w:name="Table Classic 3" w:semiHidden="1" w:unhideWhenUsed="1"/>
-    <w:lsdException w:name="Table Classic 4" w:semiHidden="1" w:unhideWhenUsed="1"/>
-    <w:lsdException w:name="Table Colorful 1" w:semiHidden="1" w:unhideWhenUsed="1"/>
-    <w:lsdException w:name="Table Colorful 2" w:semiHidden="1" w:unhideWhenUsed="1"/>
-    <w:lsdException w:name="Table Colorful 3" w:semiHidden="1" w:unhideWhenUsed="1"/>
-    <w:lsdException w:name="Table Columns 1" w:semiHidden="1" w:unhideWhenUsed="1"/>
-    <w:lsdException w:name="Table Columns 2" w:semiHidden="1" w:unhideWhenUsed="1"/>
-    <w:lsdException w:name="Table Columns 3" w:semiHidden="1" w:unhideWhenUsed="1"/>
-    <w:lsdException w:name="Table Columns 4" w:semiHidden="1" w:unhideWhenUsed="1"/>
-    <w:lsdException w:name="Table Columns 5" w:semiHidden="1" w:unhideWhenUsed="1"/>
-    <w:lsdException w:name="Table Grid 1" w:semiHidden="1" w:unhideWhenUsed="1"/>
-    <w:lsdException w:name="Table Grid 2" w:semiHidden="1" w:unhideWhenUsed="1"/>
-    <w:lsdException w:name="Table Grid 3" w:semiHidden="1" w:unhideWhenUsed="1"/>
-    <w:lsdException w:name="Table Grid 4" w:semiHidden="1" w:unhideWhenUsed="1"/>
-    <w:lsdException w:name="Table Grid 5" w:semiHidden="1" w:unhideWhenUsed="1"/>
-    <w:lsdException w:name="Table Grid 6" w:semiHidden="1" w:unhideWhenUsed="1"/>
-    <w:lsdException w:name="Table Grid 7" w:semiHidden="1" w:unhideWhenUsed="1"/>
-    <w:lsdException w:name="Table Grid 8" w:semiHidden="1" w:unhideWhenUsed="1"/>
-    <w:lsdException w:name="Table List 1" w:semiHidden="1" w:unhideWhenUsed="1"/>
-    <w:lsdException w:name="Table List 2" w:semiHidden="1" w:unhideWhenUsed="1"/>
-    <w:lsdException w:name="Table List 3" w:semiHidden="1" w:unhideWhenUsed="1"/>
-    <w:lsdException w:name="Table List 4" w:semiHidden="1" w:unhideWhenUsed="1"/>
-    <w:lsdException w:name="Table List 5" w:semiHidden="1" w:unhideWhenUsed="1"/>
-    <w:lsdException w:name="Table List 6" w:semiHidden="1" w:unhideWhenUsed="1"/>
-    <w:lsdException w:name="Table List 7" w:semiHidden="1" w:unhideWhenUsed="1"/>
-    <w:lsdException w:name="Table List 8" w:semiHidden="1" w:unhideWhenUsed="1"/>
-    <w:lsdException w:name="Table 3D effects 1" w:semiHidden="1" w:unhideWhenUsed="1"/>
-    <w:lsdException w:name="Table 3D effects 2" w:semiHidden="1" w:unhideWhenUsed="1"/>
-    <w:lsdException w:name="Table 3D effects 3" w:semiHidden="1" w:unhideWhenUsed="1"/>
-    <w:lsdException w:name="Table Contemporary" w:semiHidden="1" w:unhideWhenUsed="1"/>
-    <w:lsdException w:name="Table Elegant" w:semiHidden="1" w:unhideWhenUsed="1"/>
-    <w:lsdException w:name="Table Professional" w:semiHidden="1" w:unhideWhenUsed="1"/>
-    <w:lsdException w:name="Table Subtle 1" w:semiHidden="1" w:unhideWhenUsed="1"/>
-    <w:lsdException w:name="Table Subtle 2" w:semiHidden="1" w:unhideWhenUsed="1"/>
-    <w:lsdException w:name="Table Web 1" w:semiHidden="1" w:unhideWhenUsed="1"/>
-    <w:lsdException w:name="Table Web 2" w:semiHidden="1" w:unhideWhenUsed="1"/>
-    <w:lsdException w:name="Table Web 3" w:semiHidden="1" w:unhideWhenUsed="1"/>
-    <w:lsdException w:name="Balloon Text" w:semiHidden="1" w:unhideWhenUsed="1"/>
-    <w:lsdException w:name="Table Grid" w:uiPriority="39"/>
-    <w:lsdException w:name="Table Theme" w:semiHidden="1" w:unhideWhenUsed="1"/>
-    <w:lsdException w:name="Placeholder Text" w:semiHidden="1"/>
-    <w:lsdException w:name="No Spacing" w:uiPriority="1" w:qFormat="1"/>
-    <w:lsdException w:name="Light Shading" w:uiPriority="60"/>
-    <w:lsdException w:name="Light List" w:uiPriority="61"/>
-    <w:lsdException w:name="Light Grid" w:uiPriority="62"/>
-    <w:lsdException w:name="Medium Shading 1" w:uiPriority="63"/>
-    <w:lsdException w:name="Medium Shading 2" w:uiPriority="64"/>
-    <w:lsdException w:name="Medium List 1" w:uiPriority="65"/>
-    <w:lsdException w:name="Medium List 2" w:uiPriority="66"/>
-    <w:lsdException w:name="Medium Grid 1" w:uiPriority="67"/>
-    <w:lsdException w:name="Medium Grid 2" w:uiPriority="68"/>
-    <w:lsdException w:name="Medium Grid 3" w:uiPriority="69"/>
-    <w:lsdException w:name="Dark List" w:uiPriority="70"/>
-    <w:lsdException w:name="Colorful Shading" w:uiPriority="71"/>
-    <w:lsdException w:name="Colorful List" w:uiPriority="72"/>
-    <w:lsdException w:name="Colorful Grid" w:uiPriority="73"/>
-    <w:lsdException w:name="Light Shading Accent 1" w:uiPriority="60"/>
-    <w:lsdException w:name="Light List Accent 1" w:uiPriority="61"/>
-    <w:lsdException w:name="Light Grid Accent 1" w:uiPriority="62"/>
-    <w:lsdException w:name="Medium Shading 1 Accent 1" w:uiPriority="63"/>
-    <w:lsdException w:name="Medium Shading 2 Accent 1" w:uiPriority="64"/>
-    <w:lsdException w:name="Medium List 1 Accent 1" w:uiPriority="65"/>
-    <w:lsdException w:name="Revision" w:semiHidden="1"/>
-    <w:lsdException w:name="List Paragraph" w:uiPriority="34" w:qFormat="1"/>
-    <w:lsdException w:name="Quote" w:uiPriority="29" w:qFormat="1"/>
-    <w:lsdException w:name="Intense Quote" w:uiPriority="30" w:qFormat="1"/>
-    <w:lsdException w:name="Medium List 2 Accent 1" w:uiPriority="66"/>
-    <w:lsdException w:name="Medium Grid 1 Accent 1" w:uiPriority="67"/>
-    <w:lsdException w:name="Medium Grid 2 Accent 1" w:uiPriority="68"/>
-    <w:lsdException w:name="Medium Grid 3 Accent 1" w:uiPriority="69"/>
-    <w:lsdException w:name="Dark List Accent 1" w:uiPriority="70"/>
-    <w:lsdException w:name="Colorful Shading Accent 1" w:uiPriority="71"/>
-    <w:lsdException w:name="Colorful List Accent 1" w:uiPriority="72"/>
-    <w:lsdException w:name="Colorful Grid Accent 1" w:uiPriority="73"/>
-    <w:lsdException w:name="Light Shading Accent 2" w:uiPriority="60"/>
-    <w:lsdException w:name="Light List Accent 2" w:uiPriority="61"/>
-    <w:lsdException w:name="Light Grid Accent 2" w:uiPriority="62"/>
-    <w:lsdException w:name="Medium Shading 1 Accent 2" w:uiPriority="63"/>
-    <w:lsdException w:name="Medium Shading 2 Accent 2" w:uiPriority="64"/>
-    <w:lsdException w:name="Medium List 1 Accent 2" w:uiPriority="65"/>
-    <w:lsdException w:name="Medium List 2 Accent 2" w:uiPriority="66"/>
-    <w:lsdException w:name="Medium Grid 1 Accent 2" w:uiPriority="67"/>
-    <w:lsdException w:name="Medium Grid 2 Accent 2" w:uiPriority="68"/>
-    <w:lsdException w:name="Medium Grid 3 Accent 2" w:uiPriority="69"/>
-    <w:lsdException w:name="Dark List Accent 2" w:uiPriority="70"/>
-    <w:lsdException w:name="Colorful Shading Accent 2" w:uiPriority="71"/>
-    <w:lsdException w:name="Colorful List Accent 2" w:uiPriority="72"/>
-    <w:lsdException w:name="Colorful Grid Accent 2" w:uiPriority="73"/>
-    <w:lsdException w:name="Light Shading Accent 3" w:uiPriority="60"/>
-    <w:lsdException w:name="Light List Accent 3" w:uiPriority="61"/>
-    <w:lsdException w:name="Light Grid Accent 3" w:uiPriority="62"/>
-    <w:lsdException w:name="Medium Shading 1 Accent 3" w:uiPriority="63"/>
-    <w:lsdException w:name="Medium Shading 2 Accent 3" w:uiPriority="64"/>
-    <w:lsdException w:name="Medium List 1 Accent 3" w:uiPriority="65"/>
-    <w:lsdException w:name="Medium List 2 Accent 3" w:uiPriority="66"/>
-    <w:lsdException w:name="Medium Grid 1 Accent 3" w:uiPriority="67"/>
-    <w:lsdException w:name="Medium Grid 2 Accent 3" w:uiPriority="68"/>
-    <w:lsdException w:name="Medium Grid 3 Accent 3" w:uiPriority="69"/>
-    <w:lsdException w:name="Dark List Accent 3" w:uiPriority="70"/>
-    <w:lsdException w:name="Colorful Shading Accent 3" w:uiPriority="71"/>
-    <w:lsdException w:name="Colorful List Accent 3" w:uiPriority="72"/>
-    <w:lsdException w:name="Colorful Grid Accent 3" w:uiPriority="73"/>
-    <w:lsdException w:name="Light Shading Accent 4" w:uiPriority="60"/>
-    <w:lsdException w:name="Light List Accent 4" w:uiPriority="61"/>
-    <w:lsdException w:name="Light Grid Accent 4" w:uiPriority="62"/>
-    <w:lsdException w:name="Medium Shading 1 Accent 4" w:uiPriority="63"/>
-    <w:lsdException w:name="Medium Shading 2 Accent 4" w:uiPriority="64"/>
-    <w:lsdException w:name="Medium List 1 Accent 4" w:uiPriority="65"/>
-    <w:lsdException w:name="Medium List 2 Accent 4" w:uiPriority="66"/>
-    <w:lsdException w:name="Medium Grid 1 Accent 4" w:uiPriority="67"/>
-    <w:lsdException w:name="Medium Grid 2 Accent 4" w:uiPriority="68"/>
-    <w:lsdException w:name="Medium Grid 3 Accent 4" w:uiPriority="69"/>
-    <w:lsdException w:name="Dark List Accent 4" w:uiPriority="70"/>
-    <w:lsdException w:name="Colorful Shading Accent 4" w:uiPriority="71"/>
-    <w:lsdException w:name="Colorful List Accent 4" w:uiPriority="72"/>
-    <w:lsdException w:name="Colorful Grid Accent 4" w:uiPriority="73"/>
-    <w:lsdException w:name="Light Shading Accent 5" w:uiPriority="60"/>
-    <w:lsdException w:name="Light List Accent 5" w:uiPriority="61"/>
-    <w:lsdException w:name="Light Grid Accent 5" w:uiPriority="62"/>
-    <w:lsdException w:name="Medium Shading 1 Accent 5" w:uiPriority="63"/>
-    <w:lsdException w:name="Medium Shading 2 Accent 5" w:uiPriority="64"/>
-    <w:lsdException w:name="Medium List 1 Accent 5" w:uiPriority="65"/>
-    <w:lsdException w:name="Medium List 2 Accent 5" w:uiPriority="66"/>
-    <w:lsdException w:name="Medium Grid 1 Accent 5" w:uiPriority="67"/>
-    <w:lsdException w:name="Medium Grid 2 Accent 5" w:uiPriority="68"/>
-    <w:lsdException w:name="Medium Grid 3 Accent 5" w:uiPriority="69"/>
-    <w:lsdException w:name="Dark List Accent 5" w:uiPriority="70"/>
-    <w:lsdException w:name="Colorful Shading Accent 5" w:uiPriority="71"/>
-    <w:lsdException w:name="Colorful List Accent 5" w:uiPriority="72"/>
-    <w:lsdException w:name="Colorful Grid Accent 5" w:uiPriority="73"/>
-    <w:lsdException w:name="Light Shading Accent 6" w:uiPriority="60"/>
-    <w:lsdException w:name="Light List Accent 6" w:uiPriority="61"/>
-    <w:lsdException w:name="Light Grid Accent 6" w:uiPriority="62"/>
-    <w:lsdException w:name="Medium Shading 1 Accent 6" w:uiPriority="63"/>
-    <w:lsdException w:name="Medium Shading 2 Accent 6" w:uiPriority="64"/>
-    <w:lsdException w:name="Medium List 1 Accent 6" w:uiPriority="65"/>
-    <w:lsdException w:name="Medium List 2 Accent 6" w:uiPriority="66"/>
-    <w:lsdException w:name="Medium Grid 1 Accent 6" w:uiPriority="67"/>
-    <w:lsdException w:name="Medium Grid 2 Accent 6" w:uiPriority="68"/>
-    <w:lsdException w:name="Medium Grid 3 Accent 6" w:uiPriority="69"/>
-    <w:lsdException w:name="Dark List Accent 6" w:uiPriority="70"/>
-    <w:lsdException w:name="Colorful Shading Accent 6" w:uiPriority="71"/>
-    <w:lsdException w:name="Colorful List Accent 6" w:uiPriority="72"/>
-    <w:lsdException w:name="Colorful Grid Accent 6" w:uiPriority="73"/>
-    <w:lsdException w:name="Subtle Emphasis" w:uiPriority="19" w:qFormat="1"/>
-    <w:lsdException w:name="Intense Emphasis" w:uiPriority="21" w:qFormat="1"/>
-    <w:lsdException w:name="Subtle Reference" w:uiPriority="31" w:qFormat="1"/>
-    <w:lsdException w:name="Intense Reference" w:uiPriority="32" w:qFormat="1"/>
-    <w:lsdException w:name="Book Title" w:uiPriority="33" w:qFormat="1"/>
-    <w:lsdException w:name="Bibliography" w:semiHidden="1" w:uiPriority="37" w:unhideWhenUsed="1"/>
-    <w:lsdException w:name="TOC Heading" w:semiHidden="1" w:uiPriority="39" w:unhideWhenUsed="1" w:qFormat="1"/>
-    <w:lsdException w:name="Plain Table 1" w:uiPriority="41"/>
-    <w:lsdException w:name="Plain Table 2" w:uiPriority="42"/>
-    <w:lsdException w:name="Plain Table 3" w:uiPriority="43"/>
-    <w:lsdException w:name="Plain Table 4" w:uiPriority="44"/>
-    <w:lsdException w:name="Plain Table 5" w:uiPriority="45"/>
-    <w:lsdException w:name="Grid Table Light" w:uiPriority="40"/>
-    <w:lsdException w:name="Grid Table 1 Light" w:uiPriority="46"/>
-    <w:lsdException w:name="Grid Table 2" w:uiPriority="47"/>
-    <w:lsdException w:name="Grid Table 3" w:uiPriority="48"/>
-    <w:lsdException w:name="Grid Table 4" w:uiPriority="49"/>
-    <w:lsdException w:name="Grid Table 5 Dark" w:uiPriority="50"/>
-    <w:lsdException w:name="Grid Table 6 Colorful" w:uiPriority="51"/>
-    <w:lsdException w:name="Grid Table 7 Colorful" w:uiPriority="52"/>
-    <w:lsdException w:name="Grid Table 1 Light Accent 1" w:uiPriority="46"/>
-    <w:lsdException w:name="Grid Table 2 Accent 1" w:uiPriority="47"/>
-    <w:lsdException w:name="Grid Table 3 Accent 1" w:uiPriority="48"/>
-    <w:lsdException w:name="Grid Table 4 Accent 1" w:uiPriority="49"/>
-    <w:lsdException w:name="Grid Table 5 Dark Accent 1" w:uiPriority="50"/>
-    <w:lsdException w:name="Grid Table 6 Colorful Accent 1" w:uiPriority="51"/>
-    <w:lsdException w:name="Grid Table 7 Colorful Accent 1" w:uiPriority="52"/>
-    <w:lsdException w:name="Grid Table 1 Light Accent 2" w:uiPriority="46"/>
-    <w:lsdException w:name="Grid Table 2 Accent 2" w:uiPriority="47"/>
-    <w:lsdException w:name="Grid Table 3 Accent 2" w:uiPriority="48"/>
-    <w:lsdException w:name="Grid Table 4 Accent 2" w:uiPriority="49"/>
-    <w:lsdException w:name="Grid Table 5 Dark Accent 2" w:uiPriority="50"/>
-    <w:lsdException w:name="Grid Table 6 Colorful Accent 2" w:uiPriority="51"/>
-    <w:lsdException w:name="Grid Table 7 Colorful Accent 2" w:uiPriority="52"/>
-    <w:lsdException w:name="Grid Table 1 Light Accent 3" w:uiPriority="46"/>
-    <w:lsdException w:name="Grid Table 2 Accent 3" w:uiPriority="47"/>
-    <w:lsdException w:name="Grid Table 3 Accent 3" w:uiPriority="48"/>
-    <w:lsdException w:name="Grid Table 4 Accent 3" w:uiPriority="49"/>
-    <w:lsdException w:name="Grid Table 5 Dark Accent 3" w:uiPriority="50"/>
-    <w:lsdException w:name="Grid Table 6 Colorful Accent 3" w:uiPriority="51"/>
-    <w:lsdException w:name="Grid Table 7 Colorful Accent 3" w:uiPriority="52"/>
-    <w:lsdException w:name="Grid Table 1 Light Accent 4" w:uiPriority="46"/>
-    <w:lsdException w:name="Grid Table 2 Accent 4" w:uiPriority="47"/>
-    <w:lsdException w:name="Grid Table 3 Accent 4" w:uiPriority="48"/>
-    <w:lsdException w:name="Grid Table 4 Accent 4" w:uiPriority="49"/>
-    <w:lsdException w:name="Grid Table 5 Dark Accent 4" w:uiPriority="50"/>
-    <w:lsdException w:name="Grid Table 6 Colorful Accent 4" w:uiPriority="51"/>
-    <w:lsdException w:name="Grid Table 7 Colorful Accent 4" w:uiPriority="52"/>
-    <w:lsdException w:name="Grid Table 1 Light Accent 5" w:uiPriority="46"/>
-    <w:lsdException w:name="Grid Table 2 Accent 5" w:uiPriority="47"/>
-    <w:lsdException w:name="Grid Table 3 Accent 5" w:uiPriority="48"/>
-    <w:lsdException w:name="Grid Table 4 Accent 5" w:uiPriority="49"/>
-    <w:lsdException w:name="Grid Table 5 Dark Accent 5" w:uiPriority="50"/>
-    <w:lsdException w:name="Grid Table 6 Colorful Accent 5" w:uiPriority="51"/>
-    <w:lsdException w:name="Grid Table 7 Colorful Accent 5" w:uiPriority="52"/>
-    <w:lsdException w:name="Grid Table 1 Light Accent 6" w:uiPriority="46"/>
-    <w:lsdException w:name="Grid Table 2 Accent 6" w:uiPriority="47"/>
-    <w:lsdException w:name="Grid Table 3 Accent 6" w:uiPriority="48"/>
-    <w:lsdException w:name="Grid Table 4 Accent 6" w:uiPriority="49"/>
-    <w:lsdException w:name="Grid Table 5 Dark Accent 6" w:uiPriority="50"/>
-    <w:lsdException w:name="Grid Table 6 Colorful Accent 6" w:uiPriority="51"/>
-    <w:lsdException w:name="Grid Table 7 Colorful Accent 6" w:uiPriority="52"/>
-    <w:lsdException w:name="List Table 1 Light" w:uiPriority="46"/>
-    <w:lsdException w:name="List Table 2" w:uiPriority="47"/>
-    <w:lsdException w:name="List Table 3" w:uiPriority="48"/>
-    <w:lsdException w:name="List Table 4" w:uiPriority="49"/>
-    <w:lsdException w:name="List Table 5 Dark" w:uiPriority="50"/>
-    <w:lsdException w:name="List Table 6 Colorful" w:uiPriority="51"/>
-    <w:lsdException w:name="List Table 7 Colorful" w:uiPriority="52"/>
-    <w:lsdException w:name="List Table 1 Light Accent 1" w:uiPriority="46"/>
-    <w:lsdException w:name="List Table 2 Accent 1" w:uiPriority="47"/>
-    <w:lsdException w:name="List Table 3 Accent 1" w:uiPriority="48"/>
-    <w:lsdException w:name="List Table 4 Accent 1" w:uiPriority="49"/>
-    <w:lsdException w:name="List Table 5 Dark Accent 1" w:uiPriority="50"/>
-    <w:lsdException w:name="List Table 6 Colorful Accent 1" w:uiPriority="51"/>
-    <w:lsdException w:name="List Table 7 Colorful Accent 1" w:uiPriority="52"/>
-    <w:lsdException w:name="List Table 1 Light Accent 2" w:uiPriority="46"/>
-    <w:lsdException w:name="List Table 2 Accent 2" w:uiPriority="47"/>
-    <w:lsdException w:name="List Table 3 Accent 2" w:uiPriority="48"/>
-    <w:lsdException w:name="List Table 4 Accent 2" w:uiPriority="49"/>
-    <w:lsdException w:name="List Table 5 Dark Accent 2" w:uiPriority="50"/>
-    <w:lsdException w:name="List Table 6 Colorful Accent 2" w:uiPriority="51"/>
-    <w:lsdException w:name="List Table 7 Colorful Accent 2" w:uiPriority="52"/>
-    <w:lsdException w:name="List Table 1 Light Accent 3" w:uiPriority="46"/>
-    <w:lsdException w:name="List Table 2 Accent 3" w:uiPriority="47"/>
-    <w:lsdException w:name="List Table 3 Accent 3" w:uiPriority="48"/>
-    <w:lsdException w:name="List Table 4 Accent 3" w:uiPriority="49"/>
-    <w:lsdException w:name="List Table 5 Dark Accent 3" w:uiPriority="50"/>
-    <w:lsdException w:name="List Table 6 Colorful Accent 3" w:uiPriority="51"/>
-    <w:lsdException w:name="List Table 7 Colorful Accent 3" w:uiPriority="52"/>
-    <w:lsdException w:name="List Table 1 Light Accent 4" w:uiPriority="46"/>
-    <w:lsdException w:name="List Table 2 Accent 4" w:uiPriority="47"/>
-    <w:lsdException w:name="List Table 3 Accent 4" w:uiPriority="48"/>
-    <w:lsdException w:name="List Table 4 Accent 4" w:uiPriority="49"/>
-    <w:lsdException w:name="List Table 5 Dark Accent 4" w:uiPriority="50"/>
-    <w:lsdException w:name="List Table 6 Colorful Accent 4" w:uiPriority="51"/>
-    <w:lsdException w:name="List Table 7 Colorful Accent 4" w:uiPriority="52"/>
-    <w:lsdException w:name="List Table 1 Light Accent 5" w:uiPriority="46"/>
-    <w:lsdException w:name="List Table 2 Accent 5" w:uiPriority="47"/>
-    <w:lsdException w:name="List Table 3 Accent 5" w:uiPriority="48"/>
-    <w:lsdException w:name="List Table 4 Accent 5" w:uiPriority="49"/>
-    <w:lsdException w:name="List Table 5 Dark Accent 5" w:uiPriority="50"/>
-    <w:lsdException w:name="List Table 6 Colorful Accent 5" w:uiPriority="51"/>
-    <w:lsdException w:name="List Table 7 Colorful Accent 5" w:uiPriority="52"/>
-    <w:lsdException w:name="List Table 1 Light Accent 6" w:uiPriority="46"/>
-    <w:lsdException w:name="List Table 2 Accent 6" w:uiPriority="47"/>
-    <w:lsdException w:name="List Table 3 Accent 6" w:uiPriority="48"/>
-    <w:lsdException w:name="List Table 4 Accent 6" w:uiPriority="49"/>
-    <w:lsdException w:name="List Table 5 Dark Accent 6" w:uiPriority="50"/>
-    <w:lsdException w:name="List Table 6 Colorful Accent 6" w:uiPriority="51"/>
-    <w:lsdException w:name="List Table 7 Colorful Accent 6" w:uiPriority="52"/>
+  <w:latentStyles w:defLockedState="0" w:defUIPriority="99" w:defSemiHidden="1" w:defUnhideWhenUsed="1" w:defQFormat="0" w:count="267">
+    <w:lsdException w:name="Normal" w:semiHidden="0" w:uiPriority="0" w:unhideWhenUsed="0" w:qFormat="1"/>
+    <w:lsdException w:name="heading 1" w:semiHidden="0" w:uiPriority="9" w:unhideWhenUsed="0" w:qFormat="1"/>
+    <w:lsdException w:name="heading 2" w:uiPriority="9" w:qFormat="1"/>
+    <w:lsdException w:name="heading 3" w:uiPriority="9" w:qFormat="1"/>
+    <w:lsdException w:name="heading 4" w:uiPriority="9" w:qFormat="1"/>
+    <w:lsdException w:name="heading 5" w:uiPriority="9" w:qFormat="1"/>
+    <w:lsdException w:name="heading 6" w:uiPriority="9" w:qFormat="1"/>
+    <w:lsdException w:name="heading 7" w:uiPriority="9" w:qFormat="1"/>
+    <w:lsdException w:name="heading 8" w:uiPriority="9" w:qFormat="1"/>
+    <w:lsdException w:name="heading 9" w:uiPriority="9" w:qFormat="1"/>
+    <w:lsdException w:name="toc 1" w:uiPriority="39"/>
+    <w:lsdException w:name="toc 2" w:uiPriority="39"/>
+    <w:lsdException w:name="toc 3" w:uiPriority="39"/>
+    <w:lsdException w:name="toc 4" w:uiPriority="39"/>
+    <w:lsdException w:name="toc 5" w:uiPriority="39"/>
+    <w:lsdException w:name="toc 6" w:uiPriority="39"/>
+    <w:lsdException w:name="toc 7" w:uiPriority="39"/>
+    <w:lsdException w:name="toc 8" w:uiPriority="39"/>
+    <w:lsdException w:name="toc 9" w:uiPriority="39"/>
+    <w:lsdException w:name="caption" w:uiPriority="35" w:qFormat="1"/>
+    <w:lsdException w:name="Title" w:semiHidden="0" w:uiPriority="10" w:unhideWhenUsed="0" w:qFormat="1"/>
+    <w:lsdException w:name="Default Paragraph Font" w:uiPriority="1"/>
+    <w:lsdException w:name="Subtitle" w:semiHidden="0" w:uiPriority="11" w:unhideWhenUsed="0" w:qFormat="1"/>
+    <w:lsdException w:name="Strong" w:semiHidden="0" w:uiPriority="22" w:unhideWhenUsed="0" w:qFormat="1"/>
+    <w:lsdException w:name="Emphasis" w:semiHidden="0" w:uiPriority="20" w:unhideWhenUsed="0" w:qFormat="1"/>
+    <w:lsdException w:name="Table Grid" w:semiHidden="0" w:uiPriority="39" w:unhideWhenUsed="0"/>
+    <w:lsdException w:name="Placeholder Text" w:unhideWhenUsed="0"/>
+    <w:lsdException w:name="No Spacing" w:semiHidden="0" w:uiPriority="1" w:unhideWhenUsed="0" w:qFormat="1"/>
+    <w:lsdException w:name="Light Shading" w:semiHidden="0" w:uiPriority="60" w:unhideWhenUsed="0"/>
+    <w:lsdException w:name="Light List" w:semiHidden="0" w:uiPriority="61" w:unhideWhenUsed="0"/>
+    <w:lsdException w:name="Light Grid" w:semiHidden="0" w:uiPriority="62" w:unhideWhenUsed="0"/>
+    <w:lsdException w:name="Medium Shading 1" w:semiHidden="0" w:uiPriority="63" w:unhideWhenUsed="0"/>
+    <w:lsdException w:name="Medium Shading 2" w:semiHidden="0" w:uiPriority="64" w:unhideWhenUsed="0"/>
+    <w:lsdException w:name="Medium List 1" w:semiHidden="0" w:uiPriority="65" w:unhideWhenUsed="0"/>
+    <w:lsdException w:name="Medium List 2" w:semiHidden="0" w:uiPriority="66" w:unhideWhenUsed="0"/>
+    <w:lsdException w:name="Medium Grid 1" w:semiHidden="0" w:uiPriority="67" w:unhideWhenUsed="0"/>
+    <w:lsdException w:name="Medium Grid 2" w:semiHidden="0" w:uiPriority="68" w:unhideWhenUsed="0"/>
+    <w:lsdException w:name="Medium Grid 3" w:semiHidden="0" w:uiPriority="69" w:unhideWhenUsed="0"/>
+    <w:lsdException w:name="Dark List" w:semiHidden="0" w:uiPriority="70" w:unhideWhenUsed="0"/>
+    <w:lsdException w:name="Colorful Shading" w:semiHidden="0" w:uiPriority="71" w:unhideWhenUsed="0"/>
+    <w:lsdException w:name="Colorful List" w:semiHidden="0" w:uiPriority="72" w:unhideWhenUsed="0"/>
+    <w:lsdException w:name="Colorful Grid" w:semiHidden="0" w:uiPriority="73" w:unhideWhenUsed="0"/>
+    <w:lsdException w:name="Light Shading Accent 1" w:semiHidden="0" w:uiPriority="60" w:unhideWhenUsed="0"/>
+    <w:lsdException w:name="Light List Accent 1" w:semiHidden="0" w:uiPriority="61" w:unhideWhenUsed="0"/>
+    <w:lsdException w:name="Light Grid Accent 1" w:semiHidden="0" w:uiPriority="62" w:unhideWhenUsed="0"/>
+    <w:lsdException w:name="Medium Shading 1 Accent 1" w:semiHidden="0" w:uiPriority="63" w:unhideWhenUsed="0"/>
+    <w:lsdException w:name="Medium Shading 2 Accent 1" w:semiHidden="0" w:uiPriority="64" w:unhideWhenUsed="0"/>
+    <w:lsdException w:name="Medium List 1 Accent 1" w:semiHidden="0" w:uiPriority="65" w:unhideWhenUsed="0"/>
+    <w:lsdException w:name="Revision" w:unhideWhenUsed="0"/>
+    <w:lsdException w:name="List Paragraph" w:semiHidden="0" w:uiPriority="34" w:unhideWhenUsed="0" w:qFormat="1"/>
+    <w:lsdException w:name="Quote" w:semiHidden="0" w:uiPriority="29" w:unhideWhenUsed="0" w:qFormat="1"/>
+    <w:lsdException w:name="Intense Quote" w:semiHidden="0" w:uiPriority="30" w:unhideWhenUsed="0" w:qFormat="1"/>
+    <w:lsdException w:name="Medium List 2 Accent 1" w:semiHidden="0" w:uiPriority="66" w:unhideWhenUsed="0"/>
+    <w:lsdException w:name="Medium Grid 1 Accent 1" w:semiHidden="0" w:uiPriority="67" w:unhideWhenUsed="0"/>
+    <w:lsdException w:name="Medium Grid 2 Accent 1" w:semiHidden="0" w:uiPriority="68" w:unhideWhenUsed="0"/>
+    <w:lsdException w:name="Medium Grid 3 Accent 1" w:semiHidden="0" w:uiPriority="69" w:unhideWhenUsed="0"/>
+    <w:lsdException w:name="Dark List Accent 1" w:semiHidden="0" w:uiPriority="70" w:unhideWhenUsed="0"/>
+    <w:lsdException w:name="Colorful Shading Accent 1" w:semiHidden="0" w:uiPriority="71" w:unhideWhenUsed="0"/>
+    <w:lsdException w:name="Colorful List Accent 1" w:semiHidden="0" w:uiPriority="72" w:unhideWhenUsed="0"/>
+    <w:lsdException w:name="Colorful Grid Accent 1" w:semiHidden="0" w:uiPriority="73" w:unhideWhenUsed="0"/>
+    <w:lsdException w:name="Light Shading Accent 2" w:semiHidden="0" w:uiPriority="60" w:unhideWhenUsed="0"/>
+    <w:lsdException w:name="Light List Accent 2" w:semiHidden="0" w:uiPriority="61" w:unhideWhenUsed="0"/>
+    <w:lsdException w:name="Light Grid Accent 2" w:semiHidden="0" w:uiPriority="62" w:unhideWhenUsed="0"/>
+    <w:lsdException w:name="Medium Shading 1 Accent 2" w:semiHidden="0" w:uiPriority="63" w:unhideWhenUsed="0"/>
+    <w:lsdException w:name="Medium Shading 2 Accent 2" w:semiHidden="0" w:uiPriority="64" w:unhideWhenUsed="0"/>
+    <w:lsdException w:name="Medium List 1 Accent 2" w:semiHidden="0" w:uiPriority="65" w:unhideWhenUsed="0"/>
+    <w:lsdException w:name="Medium List 2 Accent 2" w:semiHidden="0" w:uiPriority="66" w:unhideWhenUsed="0"/>
+    <w:lsdException w:name="Medium Grid 1 Accent 2" w:semiHidden="0" w:uiPriority="67" w:unhideWhenUsed="0"/>
+    <w:lsdException w:name="Medium Grid 2 Accent 2" w:semiHidden="0" w:uiPriority="68" w:unhideWhenUsed="0"/>
+    <w:lsdException w:name="Medium Grid 3 Accent 2" w:semiHidden="0" w:uiPriority="69" w:unhideWhenUsed="0"/>
+    <w:lsdException w:name="Dark List Accent 2" w:semiHidden="0" w:uiPriority="70" w:unhideWhenUsed="0"/>
+    <w:lsdException w:name="Colorful Shading Accent 2" w:semiHidden="0" w:uiPriority="71" w:unhideWhenUsed="0"/>
+    <w:lsdException w:name="Colorful List Accent 2" w:semiHidden="0" w:uiPriority="72" w:unhideWhenUsed="0"/>
+    <w:lsdException w:name="Colorful Grid Accent 2" w:semiHidden="0" w:uiPriority="73" w:unhideWhenUsed="0"/>
+    <w:lsdException w:name="Light Shading Accent 3" w:semiHidden="0" w:uiPriority="60" w:unhideWhenUsed="0"/>
+    <w:lsdException w:name="Light List Accent 3" w:semiHidden="0" w:uiPriority="61" w:unhideWhenUsed="0"/>
+    <w:lsdException w:name="Light Grid Accent 3" w:semiHidden="0" w:uiPriority="62" w:unhideWhenUsed="0"/>
+    <w:lsdException w:name="Medium Shading 1 Accent 3" w:semiHidden="0" w:uiPriority="63" w:unhideWhenUsed="0"/>
+    <w:lsdException w:name="Medium Shading 2 Accent 3" w:semiHidden="0" w:uiPriority="64" w:unhideWhenUsed="0"/>
+    <w:lsdException w:name="Medium List 1 Accent 3" w:semiHidden="0" w:uiPriority="65" w:unhideWhenUsed="0"/>
+    <w:lsdException w:name="Medium List 2 Accent 3" w:semiHidden="0" w:uiPriority="66" w:unhideWhenUsed="0"/>
+    <w:lsdException w:name="Medium Grid 1 Accent 3" w:semiHidden="0" w:uiPriority="67" w:unhideWhenUsed="0"/>
+    <w:lsdException w:name="Medium Grid 2 Accent 3" w:semiHidden="0" w:uiPriority="68" w:unhideWhenUsed="0"/>
+    <w:lsdException w:name="Medium Grid 3 Accent 3" w:semiHidden="0" w:uiPriority="69" w:unhideWhenUsed="0"/>
+    <w:lsdException w:name="Dark List Accent 3" w:semiHidden="0" w:uiPriority="70" w:unhideWhenUsed="0"/>
+    <w:lsdException w:name="Colorful Shading Accent 3" w:semiHidden="0" w:uiPriority="71" w:unhideWhenUsed="0"/>
+    <w:lsdException w:name="Colorful List Accent 3" w:semiHidden="0" w:uiPriority="72" w:unhideWhenUsed="0"/>
+    <w:lsdException w:name="Colorful Grid Accent 3" w:semiHidden="0" w:uiPriority="73" w:unhideWhenUsed="0"/>
+    <w:lsdException w:name="Light Shading Accent 4" w:semiHidden="0" w:uiPriority="60" w:unhideWhenUsed="0"/>
+    <w:lsdException w:name="Light List Accent 4" w:semiHidden="0" w:uiPriority="61" w:unhideWhenUsed="0"/>
+    <w:lsdException w:name="Light Grid Accent 4" w:semiHidden="0" w:uiPriority="62" w:unhideWhenUsed="0"/>
+    <w:lsdException w:name="Medium Shading 1 Accent 4" w:semiHidden="0" w:uiPriority="63" w:unhideWhenUsed="0"/>
+    <w:lsdException w:name="Medium Shading 2 Accent 4" w:semiHidden="0" w:uiPriority="64" w:unhideWhenUsed="0"/>
+    <w:lsdException w:name="Medium List 1 Accent 4" w:semiHidden="0" w:uiPriority="65" w:unhideWhenUsed="0"/>
+    <w:lsdException w:name="Medium List 2 Accent 4" w:semiHidden="0" w:uiPriority="66" w:unhideWhenUsed="0"/>
+    <w:lsdException w:name="Medium Grid 1 Accent 4" w:semiHidden="0" w:uiPriority="67" w:unhideWhenUsed="0"/>
+    <w:lsdException w:name="Medium Grid 2 Accent 4" w:semiHidden="0" w:uiPriority="68" w:unhideWhenUsed="0"/>
+    <w:lsdException w:name="Medium Grid 3 Accent 4" w:semiHidden="0" w:uiPriority="69" w:unhideWhenUsed="0"/>
+    <w:lsdException w:name="Dark List Accent 4" w:semiHidden="0" w:uiPriority="70" w:unhideWhenUsed="0"/>
+    <w:lsdException w:name="Colorful Shading Accent 4" w:semiHidden="0" w:uiPriority="71" w:unhideWhenUsed="0"/>
+    <w:lsdException w:name="Colorful List Accent 4" w:semiHidden="0" w:uiPriority="72" w:unhideWhenUsed="0"/>
+    <w:lsdException w:name="Colorful Grid Accent 4" w:semiHidden="0" w:uiPriority="73" w:unhideWhenUsed="0"/>
+    <w:lsdException w:name="Light Shading Accent 5" w:semiHidden="0" w:uiPriority="60" w:unhideWhenUsed="0"/>
+    <w:lsdException w:name="Light List Accent 5" w:semiHidden="0" w:uiPriority="61" w:unhideWhenUsed="0"/>
+    <w:lsdException w:name="Light Grid Accent 5" w:semiHidden="0" w:uiPriority="62" w:unhideWhenUsed="0"/>
+    <w:lsdException w:name="Medium Shading 1 Accent 5" w:semiHidden="0" w:uiPriority="63" w:unhideWhenUsed="0"/>
+    <w:lsdException w:name="Medium Shading 2 Accent 5" w:semiHidden="0" w:uiPriority="64" w:unhideWhenUsed="0"/>
+    <w:lsdException w:name="Medium List 1 Accent 5" w:semiHidden="0" w:uiPriority="65" w:unhideWhenUsed="0"/>
+    <w:lsdException w:name="Medium List 2 Accent 5" w:semiHidden="0" w:uiPriority="66" w:unhideWhenUsed="0"/>
+    <w:lsdException w:name="Medium Grid 1 Accent 5" w:semiHidden="0" w:uiPriority="67" w:unhideWhenUsed="0"/>
+    <w:lsdException w:name="Medium Grid 2 Accent 5" w:semiHidden="0" w:uiPriority="68" w:unhideWhenUsed="0"/>
+    <w:lsdException w:name="Medium Grid 3 Accent 5" w:semiHidden="0" w:uiPriority="69" w:unhideWhenUsed="0"/>
+    <w:lsdException w:name="Dark List Accent 5" w:semiHidden="0" w:uiPriority="70" w:unhideWhenUsed="0"/>
+    <w:lsdException w:name="Colorful Shading Accent 5" w:semiHidden="0" w:uiPriority="71" w:unhideWhenUsed="0"/>
+    <w:lsdException w:name="Colorful List Accent 5" w:semiHidden="0" w:uiPriority="72" w:unhideWhenUsed="0"/>
+    <w:lsdException w:name="Colorful Grid Accent 5" w:semiHidden="0" w:uiPriority="73" w:unhideWhenUsed="0"/>
+    <w:lsdException w:name="Light Shading Accent 6" w:semiHidden="0" w:uiPriority="60" w:unhideWhenUsed="0"/>
+    <w:lsdException w:name="Light List Accent 6" w:semiHidden="0" w:uiPriority="61" w:unhideWhenUsed="0"/>
+    <w:lsdException w:name="Light Grid Accent 6" w:semiHidden="0" w:uiPriority="62" w:unhideWhenUsed="0"/>
+    <w:lsdException w:name="Medium Shading 1 Accent 6" w:semiHidden="0" w:uiPriority="63" w:unhideWhenUsed="0"/>
+    <w:lsdException w:name="Medium Shading 2 Accent 6" w:semiHidden="0" w:uiPriority="64" w:unhideWhenUsed="0"/>
+    <w:lsdException w:name="Medium List 1 Accent 6" w:semiHidden="0" w:uiPriority="65" w:unhideWhenUsed="0"/>
+    <w:lsdException w:name="Medium List 2 Accent 6" w:semiHidden="0" w:uiPriority="66" w:unhideWhenUsed="0"/>
+    <w:lsdException w:name="Medium Grid 1 Accent 6" w:semiHidden="0" w:uiPriority="67" w:unhideWhenUsed="0"/>
+    <w:lsdException w:name="Medium Grid 2 Accent 6" w:semiHidden="0" w:uiPriority="68" w:unhideWhenUsed="0"/>
+    <w:lsdException w:name="Medium Grid 3 Accent 6" w:semiHidden="0" w:uiPriority="69" w:unhideWhenUsed="0"/>
+    <w:lsdException w:name="Dark List Accent 6" w:semiHidden="0" w:uiPriority="70" w:unhideWhenUsed="0"/>
+    <w:lsdException w:name="Colorful Shading Accent 6" w:semiHidden="0" w:uiPriority="71" w:unhideWhenUsed="0"/>
+    <w:lsdException w:name="Colorful List Accent 6" w:semiHidden="0" w:uiPriority="72" w:unhideWhenUsed="0"/>
+    <w:lsdException w:name="Colorful Grid Accent 6" w:semiHidden="0" w:uiPriority="73" w:unhideWhenUsed="0"/>
+    <w:lsdException w:name="Subtle Emphasis" w:semiHidden="0" w:uiPriority="19" w:unhideWhenUsed="0" w:qFormat="1"/>
+    <w:lsdException w:name="Intense Emphasis" w:semiHidden="0" w:uiPriority="21" w:unhideWhenUsed="0" w:qFormat="1"/>
+    <w:lsdException w:name="Subtle Reference" w:semiHidden="0" w:uiPriority="31" w:unhideWhenUsed="0" w:qFormat="1"/>
+    <w:lsdException w:name="Intense Reference" w:semiHidden="0" w:uiPriority="32" w:unhideWhenUsed="0" w:qFormat="1"/>
+    <w:lsdException w:name="Book Title" w:semiHidden="0" w:uiPriority="33" w:unhideWhenUsed="0" w:qFormat="1"/>
+    <w:lsdException w:name="Bibliography" w:uiPriority="37"/>
+    <w:lsdException w:name="TOC Heading" w:uiPriority="39" w:qFormat="1"/>
+  </w:latentStyles>
+  <w:style w:type="paragraph" w:default="1" w:styleId="Normal">
+    <w:name w:val="Normal"/>
+  </w:style>
+  <w:style w:type="paragraph" w:styleId="Heading1">
+    <w:name w:val="heading 1"/>
+    <w:basedOn w:val="Normal"/>
+    <w:next w:val="Normal"/>
+    <w:pPr>
+      <w:keepNext/>
+      <w:keepLines/>
+      <w:spacing w:before="400" w:after="120"/>
+      <w:outlineLvl w:val="0"/>
+    </w:pPr>
+    <w:rPr>
+      <w:sz w:val="40"/>
+      <w:szCs w:val="40"/>
+    </w:rPr>
+  </w:style>
+  <w:style w:type="paragraph" w:styleId="Heading2">
+    <w:name w:val="heading 2"/>
+    <w:basedOn w:val="Normal"/>
+    <w:next w:val="Normal"/>
+    <w:pPr>
+      <w:keepNext/>
+      <w:keepLines/>
+      <w:spacing w:before="360" w:after="120"/>
+      <w:outlineLvl w:val="1"/>
+    </w:pPr>
+    <w:rPr>
+      <w:sz w:val="32"/>
+      <w:szCs w:val="32"/>
+    </w:rPr>
+  </w:style>
+  <w:style w:type="paragraph" w:styleId="Heading3">
+    <w:name w:val="heading 3"/>
+    <w:basedOn w:val="Normal"/>
+    <w:next w:val="Normal"/>
+    <w:pPr>
+      <w:keepNext/>
+      <w:keepLines/>
+      <w:spacing w:before="320" w:after="80"/>
+      <w:outlineLvl w:val="2"/>
+    </w:pPr>
+    <w:rPr>
+      <w:color w:val="434343"/>
+      <w:sz w:val="28"/>
+      <w:szCs w:val="28"/>
+    </w:rPr>
+  </w:style>
+  <w:style w:type="paragraph" w:styleId="Heading4">
+    <w:name w:val="heading 4"/>
+    <w:basedOn w:val="Normal"/>
+    <w:next w:val="Normal"/>
+    <w:pPr>
+      <w:keepNext/>
+      <w:keepLines/>
+      <w:spacing w:before="280" w:after="80"/>
+      <w:outlineLvl w:val="3"/>
+    </w:pPr>
+    <w:rPr>
+      <w:color w:val="666666"/>
+      <w:sz w:val="24"/>
+      <w:szCs w:val="24"/>
+    </w:rPr>
+  </w:style>
+  <w:style w:type="paragraph" w:styleId="Heading5">
+    <w:name w:val="heading 5"/>
+    <w:basedOn w:val="Normal"/>
+    <w:next w:val="Normal"/>
+    <w:pPr>
+      <w:keepNext/>
+      <w:keepLines/>
+      <w:spacing w:before="240" w:after="80"/>
+      <w:outlineLvl w:val="4"/>
+    </w:pPr>
+    <w:rPr>
+      <w:color w:val="666666"/>
+    </w:rPr>
+  </w:style>
+  <w:style w:type="paragraph" w:styleId="Heading6">
+    <w:name w:val="heading 6"/>
+    <w:basedOn w:val="Normal"/>
+    <w:next w:val="Normal"/>
+    <w:pPr>
+      <w:keepNext/>
+      <w:keepLines/>
+      <w:spacing w:before="240" w:after="80"/>
+      <w:outlineLvl w:val="5"/>
+    </w:pPr>
+    <w:rPr>
+      <w:i/>
+      <w:color w:val="666666"/>
+    </w:rPr>
+  </w:style>
+  <w:style w:type="character" w:default="1" w:styleId="DefaultParagraphFont">
+    <w:name w:val="Default Paragraph Font"/>
+    <w:uiPriority w:val="1"/>
+    <w:semiHidden/>
+    <w:unhideWhenUsed/>
+  </w:style>
+  <w:style w:type="table" w:default="1" w:styleId="TableNormal">
+    <w:name w:val="Normal Table"/>
+    <w:uiPriority w:val="99"/>
+    <w:semiHidden/>
+    <w:unhideWhenUsed/>
+    <w:tblPr>
+      <w:tblInd w:w="0" w:type="dxa"/>
+      <w:tblCellMar>
+        <w:top w:w="0" w:type="dxa"/>
+        <w:left w:w="108" w:type="dxa"/>
+        <w:bottom w:w="0" w:type="dxa"/>
+        <w:right w:w="108" w:type="dxa"/>
+      </w:tblCellMar>
+    </w:tblPr>
+  </w:style>
+  <w:style w:type="numbering" w:default="1" w:styleId="NoList">
+    <w:name w:val="No List"/>
+    <w:uiPriority w:val="99"/>
+    <w:semiHidden/>
+    <w:unhideWhenUsed/>
+  </w:style>
+  <w:style w:type="paragraph" w:styleId="Title">
+    <w:name w:val="Title"/>
+    <w:basedOn w:val="Normal"/>
+    <w:next w:val="Normal"/>
+    <w:pPr>
+      <w:keepNext/>
+      <w:keepLines/>
+      <w:spacing w:after="60"/>
+    </w:pPr>
+    <w:rPr>
+      <w:sz w:val="52"/>
+      <w:szCs w:val="52"/>
+    </w:rPr>
+  </w:style>
+  <w:style w:type="paragraph" w:styleId="Subtitle">
+    <w:name w:val="Subtitle"/>
+    <w:basedOn w:val="Normal"/>
+    <w:next w:val="Normal"/>
+    <w:pPr>
+      <w:keepNext/>
+      <w:keepLines/>
+      <w:spacing w:after="320"/>
+    </w:pPr>
+    <w:rPr>
+      <w:color w:val="666666"/>
+      <w:sz w:val="30"/>
+      <w:szCs w:val="30"/>
+    </w:rPr>
+  </w:style>
+</w:styles>
+</file>
+
+<file path=word/stylesWithEffects.xml><?xml version="1.0" encoding="utf-8"?>
+<w:styles xmlns:wpc="http://schemas.microsoft.com/office/word/2010/wordprocessingCanvas" xmlns:mc="http://schemas.openxmlformats.org/markup-compatibility/2006" xmlns:o="urn:schemas-microsoft-com:office:office" xmlns:r="http://schemas.openxmlformats.org/officeDocument/2006/relationships" xmlns:m="http://schemas.openxmlformats.org/officeDocument/2006/math" xmlns:v="urn:schemas-microsoft-com:vml" xmlns:wp14="http://schemas.microsoft.com/office/word/2010/wordprocessingDrawing" xmlns:wp="http://schemas.openxmlformats.org/drawingml/2006/wordprocessingDrawing" xmlns:w10="urn:schemas-microsoft-com:office:word" xmlns:w="http://schemas.openxmlformats.org/wordprocessingml/2006/main" xmlns:w14="http://schemas.microsoft.com/office/word/2010/wordml" xmlns:wpg="http://schemas.microsoft.com/office/word/2010/wordprocessingGroup" xmlns:wpi="http://schemas.microsoft.com/office/word/2010/wordprocessingInk" xmlns:wne="http://schemas.microsoft.com/office/word/2006/wordml" xmlns:wps="http://schemas.microsoft.com/office/word/2010/wordprocessingShape" mc:Ignorable="w14 wp14">
+  <w:docDefaults>
+    <w:rPrDefault>
+      <w:rPr>
+        <w:rFonts w:ascii="Arial" w:eastAsia="Arial" w:hAnsi="Arial" w:cs="Arial"/>
+        <w:color w:val="000000"/>
+        <w:sz w:val="22"/>
+        <w:szCs w:val="22"/>
+        <w:lang w:val="en" w:eastAsia="en-US" w:bidi="ar-SA"/>
+      </w:rPr>
+    </w:rPrDefault>
+    <w:pPrDefault>
+      <w:pPr>
+        <w:pBdr>
+          <w:top w:val="nil"/>
+          <w:left w:val="nil"/>
+          <w:bottom w:val="nil"/>
+          <w:right w:val="nil"/>
+          <w:between w:val="nil"/>
+        </w:pBdr>
+        <w:spacing w:line="276" w:lineRule="auto"/>
+      </w:pPr>
+    </w:pPrDefault>
+  </w:docDefaults>
+  <w:latentStyles w:defLockedState="0" w:defUIPriority="99" w:defSemiHidden="1" w:defUnhideWhenUsed="1" w:defQFormat="0" w:count="267">
+    <w:lsdException w:name="Normal" w:semiHidden="0" w:uiPriority="0" w:unhideWhenUsed="0" w:qFormat="1"/>
+    <w:lsdException w:name="heading 1" w:semiHidden="0" w:uiPriority="9" w:unhideWhenUsed="0" w:qFormat="1"/>
+    <w:lsdException w:name="heading 2" w:uiPriority="9" w:qFormat="1"/>
+    <w:lsdException w:name="heading 3" w:uiPriority="9" w:qFormat="1"/>
+    <w:lsdException w:name="heading 4" w:uiPriority="9" w:qFormat="1"/>
+    <w:lsdException w:name="heading 5" w:uiPriority="9" w:qFormat="1"/>
+    <w:lsdException w:name="heading 6" w:uiPriority="9" w:qFormat="1"/>
+    <w:lsdException w:name="heading 7" w:uiPriority="9" w:qFormat="1"/>
+    <w:lsdException w:name="heading 8" w:uiPriority="9" w:qFormat="1"/>
+    <w:lsdException w:name="heading 9" w:uiPriority="9" w:qFormat="1"/>
+    <w:lsdException w:name="toc 1" w:uiPriority="39"/>
+    <w:lsdException w:name="toc 2" w:uiPriority="39"/>
+    <w:lsdException w:name="toc 3" w:uiPriority="39"/>
+    <w:lsdException w:name="toc 4" w:uiPriority="39"/>
+    <w:lsdException w:name="toc 5" w:uiPriority="39"/>
+    <w:lsdException w:name="toc 6" w:uiPriority="39"/>
+    <w:lsdException w:name="toc 7" w:uiPriority="39"/>
+    <w:lsdException w:name="toc 8" w:uiPriority="39"/>
+    <w:lsdException w:name="toc 9" w:uiPriority="39"/>
+    <w:lsdException w:name="caption" w:uiPriority="35" w:qFormat="1"/>
+    <w:lsdException w:name="Title" w:semiHidden="0" w:uiPriority="10" w:unhideWhenUsed="0" w:qFormat="1"/>
+    <w:lsdException w:name="Default Paragraph Font" w:uiPriority="1"/>
+    <w:lsdException w:name="Subtitle" w:semiHidden="0" w:uiPriority="11" w:unhideWhenUsed="0" w:qFormat="1"/>
+    <w:lsdException w:name="Strong" w:semiHidden="0" w:uiPriority="22" w:unhideWhenUsed="0" w:qFormat="1"/>
+    <w:lsdException w:name="Emphasis" w:semiHidden="0" w:uiPriority="20" w:unhideWhenUsed="0" w:qFormat="1"/>
+    <w:lsdException w:name="Table Grid" w:semiHidden="0" w:uiPriority="39" w:unhideWhenUsed="0"/>
+    <w:lsdException w:name="Placeholder Text" w:unhideWhenUsed="0"/>
+    <w:lsdException w:name="No Spacing" w:semiHidden="0" w:uiPriority="1" w:unhideWhenUsed="0" w:qFormat="1"/>
+    <w:lsdException w:name="Light Shading" w:semiHidden="0" w:uiPriority="60" w:unhideWhenUsed="0"/>
+    <w:lsdException w:name="Light List" w:semiHidden="0" w:uiPriority="61" w:unhideWhenUsed="0"/>
+    <w:lsdException w:name="Light Grid" w:semiHidden="0" w:uiPriority="62" w:unhideWhenUsed="0"/>
+    <w:lsdException w:name="Medium Shading 1" w:semiHidden="0" w:uiPriority="63" w:unhideWhenUsed="0"/>
+    <w:lsdException w:name="Medium Shading 2" w:semiHidden="0" w:uiPriority="64" w:unhideWhenUsed="0"/>
+    <w:lsdException w:name="Medium List 1" w:semiHidden="0" w:uiPriority="65" w:unhideWhenUsed="0"/>
+    <w:lsdException w:name="Medium List 2" w:semiHidden="0" w:uiPriority="66" w:unhideWhenUsed="0"/>
+    <w:lsdException w:name="Medium Grid 1" w:semiHidden="0" w:uiPriority="67" w:unhideWhenUsed="0"/>
+    <w:lsdException w:name="Medium Grid 2" w:semiHidden="0" w:uiPriority="68" w:unhideWhenUsed="0"/>
+    <w:lsdException w:name="Medium Grid 3" w:semiHidden="0" w:uiPriority="69" w:unhideWhenUsed="0"/>
+    <w:lsdException w:name="Dark List" w:semiHidden="0" w:uiPriority="70" w:unhideWhenUsed="0"/>
+    <w:lsdException w:name="Colorful Shading" w:semiHidden="0" w:uiPriority="71" w:unhideWhenUsed="0"/>
+    <w:lsdException w:name="Colorful List" w:semiHidden="0" w:uiPriority="72" w:unhideWhenUsed="0"/>
+    <w:lsdException w:name="Colorful Grid" w:semiHidden="0" w:uiPriority="73" w:unhideWhenUsed="0"/>
+    <w:lsdException w:name="Light Shading Accent 1" w:semiHidden="0" w:uiPriority="60" w:unhideWhenUsed="0"/>
+    <w:lsdException w:name="Light List Accent 1" w:semiHidden="0" w:uiPriority="61" w:unhideWhenUsed="0"/>
+    <w:lsdException w:name="Light Grid Accent 1" w:semiHidden="0" w:uiPriority="62" w:unhideWhenUsed="0"/>
+    <w:lsdException w:name="Medium Shading 1 Accent 1" w:semiHidden="0" w:uiPriority="63" w:unhideWhenUsed="0"/>
+    <w:lsdException w:name="Medium Shading 2 Accent 1" w:semiHidden="0" w:uiPriority="64" w:unhideWhenUsed="0"/>
+    <w:lsdException w:name="Medium List 1 Accent 1" w:semiHidden="0" w:uiPriority="65" w:unhideWhenUsed="0"/>
+    <w:lsdException w:name="Revision" w:unhideWhenUsed="0"/>
+    <w:lsdException w:name="List Paragraph" w:semiHidden="0" w:uiPriority="34" w:unhideWhenUsed="0" w:qFormat="1"/>
+    <w:lsdException w:name="Quote" w:semiHidden="0" w:uiPriority="29" w:unhideWhenUsed="0" w:qFormat="1"/>
+    <w:lsdException w:name="Intense Quote" w:semiHidden="0" w:uiPriority="30" w:unhideWhenUsed="0" w:qFormat="1"/>
+    <w:lsdException w:name="Medium List 2 Accent 1" w:semiHidden="0" w:uiPriority="66" w:unhideWhenUsed="0"/>
+    <w:lsdException w:name="Medium Grid 1 Accent 1" w:semiHidden="0" w:uiPriority="67" w:unhideWhenUsed="0"/>
+    <w:lsdException w:name="Medium Grid 2 Accent 1" w:semiHidden="0" w:uiPriority="68" w:unhideWhenUsed="0"/>
+    <w:lsdException w:name="Medium Grid 3 Accent 1" w:semiHidden="0" w:uiPriority="69" w:unhideWhenUsed="0"/>
+    <w:lsdException w:name="Dark List Accent 1" w:semiHidden="0" w:uiPriority="70" w:unhideWhenUsed="0"/>
+    <w:lsdException w:name="Colorful Shading Accent 1" w:semiHidden="0" w:uiPriority="71" w:unhideWhenUsed="0"/>
+    <w:lsdException w:name="Colorful List Accent 1" w:semiHidden="0" w:uiPriority="72" w:unhideWhenUsed="0"/>
+    <w:lsdException w:name="Colorful Grid Accent 1" w:semiHidden="0" w:uiPriority="73" w:unhideWhenUsed="0"/>
+    <w:lsdException w:name="Light Shading Accent 2" w:semiHidden="0" w:uiPriority="60" w:unhideWhenUsed="0"/>
+    <w:lsdException w:name="Light List Accent 2" w:semiHidden="0" w:uiPriority="61" w:unhideWhenUsed="0"/>
+    <w:lsdException w:name="Light Grid Accent 2" w:semiHidden="0" w:uiPriority="62" w:unhideWhenUsed="0"/>
+    <w:lsdException w:name="Medium Shading 1 Accent 2" w:semiHidden="0" w:uiPriority="63" w:unhideWhenUsed="0"/>
+    <w:lsdException w:name="Medium Shading 2 Accent 2" w:semiHidden="0" w:uiPriority="64" w:unhideWhenUsed="0"/>
+    <w:lsdException w:name="Medium List 1 Accent 2" w:semiHidden="0" w:uiPriority="65" w:unhideWhenUsed="0"/>
+    <w:lsdException w:name="Medium List 2 Accent 2" w:semiHidden="0" w:uiPriority="66" w:unhideWhenUsed="0"/>
+    <w:lsdException w:name="Medium Grid 1 Accent 2" w:semiHidden="0" w:uiPriority="67" w:unhideWhenUsed="0"/>
+    <w:lsdException w:name="Medium Grid 2 Accent 2" w:semiHidden="0" w:uiPriority="68" w:unhideWhenUsed="0"/>
+    <w:lsdException w:name="Medium Grid 3 Accent 2" w:semiHidden="0" w:uiPriority="69" w:unhideWhenUsed="0"/>
+    <w:lsdException w:name="Dark List Accent 2" w:semiHidden="0" w:uiPriority="70" w:unhideWhenUsed="0"/>
+    <w:lsdException w:name="Colorful Shading Accent 2" w:semiHidden="0" w:uiPriority="71" w:unhideWhenUsed="0"/>
+    <w:lsdException w:name="Colorful List Accent 2" w:semiHidden="0" w:uiPriority="72" w:unhideWhenUsed="0"/>
+    <w:lsdException w:name="Colorful Grid Accent 2" w:semiHidden="0" w:uiPriority="73" w:unhideWhenUsed="0"/>
+    <w:lsdException w:name="Light Shading Accent 3" w:semiHidden="0" w:uiPriority="60" w:unhideWhenUsed="0"/>
+    <w:lsdException w:name="Light List Accent 3" w:semiHidden="0" w:uiPriority="61" w:unhideWhenUsed="0"/>
+    <w:lsdException w:name="Light Grid Accent 3" w:semiHidden="0" w:uiPriority="62" w:unhideWhenUsed="0"/>
+    <w:lsdException w:name="Medium Shading 1 Accent 3" w:semiHidden="0" w:uiPriority="63" w:unhideWhenUsed="0"/>
+    <w:lsdException w:name="Medium Shading 2 Accent 3" w:semiHidden="0" w:uiPriority="64" w:unhideWhenUsed="0"/>
+    <w:lsdException w:name="Medium List 1 Accent 3" w:semiHidden="0" w:uiPriority="65" w:unhideWhenUsed="0"/>
+    <w:lsdException w:name="Medium List 2 Accent 3" w:semiHidden="0" w:uiPriority="66" w:unhideWhenUsed="0"/>
+    <w:lsdException w:name="Medium Grid 1 Accent 3" w:semiHidden="0" w:uiPriority="67" w:unhideWhenUsed="0"/>
+    <w:lsdException w:name="Medium Grid 2 Accent 3" w:semiHidden="0" w:uiPriority="68" w:unhideWhenUsed="0"/>
+    <w:lsdException w:name="Medium Grid 3 Accent 3" w:semiHidden="0" w:uiPriority="69" w:unhideWhenUsed="0"/>
+    <w:lsdException w:name="Dark List Accent 3" w:semiHidden="0" w:uiPriority="70" w:unhideWhenUsed="0"/>
+    <w:lsdException w:name="Colorful Shading Accent 3" w:semiHidden="0" w:uiPriority="71" w:unhideWhenUsed="0"/>
+    <w:lsdException w:name="Colorful List Accent 3" w:semiHidden="0" w:uiPriority="72" w:unhideWhenUsed="0"/>
+    <w:lsdException w:name="Colorful Grid Accent 3" w:semiHidden="0" w:uiPriority="73" w:unhideWhenUsed="0"/>
+    <w:lsdException w:name="Light Shading Accent 4" w:semiHidden="0" w:uiPriority="60" w:unhideWhenUsed="0"/>
+    <w:lsdException w:name="Light List Accent 4" w:semiHidden="0" w:uiPriority="61" w:unhideWhenUsed="0"/>
+    <w:lsdException w:name="Light Grid Accent 4" w:semiHidden="0" w:uiPriority="62" w:unhideWhenUsed="0"/>
+    <w:lsdException w:name="Medium Shading 1 Accent 4" w:semiHidden="0" w:uiPriority="63" w:unhideWhenUsed="0"/>
+    <w:lsdException w:name="Medium Shading 2 Accent 4" w:semiHidden="0" w:uiPriority="64" w:unhideWhenUsed="0"/>
+    <w:lsdException w:name="Medium List 1 Accent 4" w:semiHidden="0" w:uiPriority="65" w:unhideWhenUsed="0"/>
+    <w:lsdException w:name="Medium List 2 Accent 4" w:semiHidden="0" w:uiPriority="66" w:unhideWhenUsed="0"/>
+    <w:lsdException w:name="Medium Grid 1 Accent 4" w:semiHidden="0" w:uiPriority="67" w:unhideWhenUsed="0"/>
+    <w:lsdException w:name="Medium Grid 2 Accent 4" w:semiHidden="0" w:uiPriority="68" w:unhideWhenUsed="0"/>
+    <w:lsdException w:name="Medium Grid 3 Accent 4" w:semiHidden="0" w:uiPriority="69" w:unhideWhenUsed="0"/>
+    <w:lsdException w:name="Dark List Accent 4" w:semiHidden="0" w:uiPriority="70" w:unhideWhenUsed="0"/>
+    <w:lsdException w:name="Colorful Shading Accent 4" w:semiHidden="0" w:uiPriority="71" w:unhideWhenUsed="0"/>
+    <w:lsdException w:name="Colorful List Accent 4" w:semiHidden="0" w:uiPriority="72" w:unhideWhenUsed="0"/>
+    <w:lsdException w:name="Colorful Grid Accent 4" w:semiHidden="0" w:uiPriority="73" w:unhideWhenUsed="0"/>
+    <w:lsdException w:name="Light Shading Accent 5" w:semiHidden="0" w:uiPriority="60" w:unhideWhenUsed="0"/>
+    <w:lsdException w:name="Light List Accent 5" w:semiHidden="0" w:uiPriority="61" w:unhideWhenUsed="0"/>
+    <w:lsdException w:name="Light Grid Accent 5" w:semiHidden="0" w:uiPriority="62" w:unhideWhenUsed="0"/>
+    <w:lsdException w:name="Medium Shading 1 Accent 5" w:semiHidden="0" w:uiPriority="63" w:unhideWhenUsed="0"/>
+    <w:lsdException w:name="Medium Shading 2 Accent 5" w:semiHidden="0" w:uiPriority="64" w:unhideWhenUsed="0"/>
+    <w:lsdException w:name="Medium List 1 Accent 5" w:semiHidden="0" w:uiPriority="65" w:unhideWhenUsed="0"/>
+    <w:lsdException w:name="Medium List 2 Accent 5" w:semiHidden="0" w:uiPriority="66" w:unhideWhenUsed="0"/>
+    <w:lsdException w:name="Medium Grid 1 Accent 5" w:semiHidden="0" w:uiPriority="67" w:unhideWhenUsed="0"/>
+    <w:lsdException w:name="Medium Grid 2 Accent 5" w:semiHidden="0" w:uiPriority="68" w:unhideWhenUsed="0"/>
+    <w:lsdException w:name="Medium Grid 3 Accent 5" w:semiHidden="0" w:uiPriority="69" w:unhideWhenUsed="0"/>
+    <w:lsdException w:name="Dark List Accent 5" w:semiHidden="0" w:uiPriority="70" w:unhideWhenUsed="0"/>
+    <w:lsdException w:name="Colorful Shading Accent 5" w:semiHidden="0" w:uiPriority="71" w:unhideWhenUsed="0"/>
+    <w:lsdException w:name="Colorful List Accent 5" w:semiHidden="0" w:uiPriority="72" w:unhideWhenUsed="0"/>
+    <w:lsdException w:name="Colorful Grid Accent 5" w:semiHidden="0" w:uiPriority="73" w:unhideWhenUsed="0"/>
+    <w:lsdException w:name="Light Shading Accent 6" w:semiHidden="0" w:uiPriority="60" w:unhideWhenUsed="0"/>
+    <w:lsdException w:name="Light List Accent 6" w:semiHidden="0" w:uiPriority="61" w:unhideWhenUsed="0"/>
+    <w:lsdException w:name="Light Grid Accent 6" w:semiHidden="0" w:uiPriority="62" w:unhideWhenUsed="0"/>
+    <w:lsdException w:name="Medium Shading 1 Accent 6" w:semiHidden="0" w:uiPriority="63" w:unhideWhenUsed="0"/>
+    <w:lsdException w:name="Medium Shading 2 Accent 6" w:semiHidden="0" w:uiPriority="64" w:unhideWhenUsed="0"/>
+    <w:lsdException w:name="Medium List 1 Accent 6" w:semiHidden="0" w:uiPriority="65" w:unhideWhenUsed="0"/>
+    <w:lsdException w:name="Medium List 2 Accent 6" w:semiHidden="0" w:uiPriority="66" w:unhideWhenUsed="0"/>
+    <w:lsdException w:name="Medium Grid 1 Accent 6" w:semiHidden="0" w:uiPriority="67" w:unhideWhenUsed="0"/>
+    <w:lsdException w:name="Medium Grid 2 Accent 6" w:semiHidden="0" w:uiPriority="68" w:unhideWhenUsed="0"/>
+    <w:lsdException w:name="Medium Grid 3 Accent 6" w:semiHidden="0" w:uiPriority="69" w:unhideWhenUsed="0"/>
+    <w:lsdException w:name="Dark List Accent 6" w:semiHidden="0" w:uiPriority="70" w:unhideWhenUsed="0"/>
+    <w:lsdException w:name="Colorful Shading Accent 6" w:semiHidden="0" w:uiPriority="71" w:unhideWhenUsed="0"/>
+    <w:lsdException w:name="Colorful List Accent 6" w:semiHidden="0" w:uiPriority="72" w:unhideWhenUsed="0"/>
+    <w:lsdException w:name="Colorful Grid Accent 6" w:semiHidden="0" w:uiPriority="73" w:unhideWhenUsed="0"/>
+    <w:lsdException w:name="Subtle Emphasis" w:semiHidden="0" w:uiPriority="19" w:unhideWhenUsed="0" w:qFormat="1"/>
+    <w:lsdException w:name="Intense Emphasis" w:semiHidden="0" w:uiPriority="21" w:unhideWhenUsed="0" w:qFormat="1"/>
+    <w:lsdException w:name="Subtle Reference" w:semiHidden="0" w:uiPriority="31" w:unhideWhenUsed="0" w:qFormat="1"/>
+    <w:lsdException w:name="Intense Reference" w:semiHidden="0" w:uiPriority="32" w:unhideWhenUsed="0" w:qFormat="1"/>
+    <w:lsdException w:name="Book Title" w:semiHidden="0" w:uiPriority="33" w:unhideWhenUsed="0" w:qFormat="1"/>
+    <w:lsdException w:name="Bibliography" w:uiPriority="37"/>
+    <w:lsdException w:name="TOC Heading" w:uiPriority="39" w:qFormat="1"/>
   </w:latentStyles>
   <w:style w:type="paragraph" w:default="1" w:styleId="Normal">
     <w:name w:val="Normal"/>

</xml_diff>

<commit_message>
Update guideline and optimize code
Signed-off-by: nhan.trong.nguyen <nhan.trong.nguyen@logigear.com>
</commit_message>
<xml_diff>
--- a/Performance_Tests/Edited-Performance Testing Scripts - Libindy.docx
+++ b/Performance_Tests/Edited-Performance Testing Scripts - Libindy.docx
@@ -1239,7 +1239,16 @@
         <w:jc w:val="both"/>
       </w:pPr>
       <w:r>
-        <w:t>“-a”: to show that you want to submit ADD request</w:t>
+        <w:t>“</w:t>
+      </w:r>
+      <w:r>
+        <w:rPr>
+          <w:b/>
+        </w:rPr>
+        <w:t>-a</w:t>
+      </w:r>
+      <w:r>
+        <w:t>”: to show that you want to submit ADD request</w:t>
       </w:r>
       <w:r>
         <w:t xml:space="preserve"> (runner will call </w:t>
@@ -1261,7 +1270,16 @@
         <w:jc w:val="both"/>
       </w:pPr>
       <w:r>
-        <w:t>“-g”: to show that you want to submit GET request</w:t>
+        <w:t>“</w:t>
+      </w:r>
+      <w:r>
+        <w:rPr>
+          <w:b/>
+        </w:rPr>
+        <w:t>-g</w:t>
+      </w:r>
+      <w:r>
+        <w:t>”: to show that you want to submit GET request</w:t>
       </w:r>
       <w:r>
         <w:t xml:space="preserve"> (runner will call </w:t>
@@ -1283,7 +1301,50 @@
         <w:jc w:val="both"/>
       </w:pPr>
       <w:r>
-        <w:t xml:space="preserve">“-k”: kind of request (schema, </w:t>
+        <w:t>“</w:t>
+      </w:r>
+      <w:r>
+        <w:rPr>
+          <w:b/>
+        </w:rPr>
+        <w:t>-t</w:t>
+      </w:r>
+      <w:r>
+        <w:t>”: to show that you want to simulate traffic.</w:t>
+      </w:r>
+    </w:p>
+    <w:p>
+      <w:pPr>
+        <w:jc w:val="both"/>
+      </w:pPr>
+      <w:r>
+        <w:t>“</w:t>
+      </w:r>
+      <w:r>
+        <w:rPr>
+          <w:b/>
+        </w:rPr>
+        <w:t>-l</w:t>
+      </w:r>
+      <w:r>
+        <w:t>”: to show that you want to perform load testing.</w:t>
+      </w:r>
+    </w:p>
+    <w:p>
+      <w:pPr>
+        <w:jc w:val="both"/>
+      </w:pPr>
+      <w:r>
+        <w:t>“</w:t>
+      </w:r>
+      <w:r>
+        <w:rPr>
+          <w:b/>
+        </w:rPr>
+        <w:t>-k</w:t>
+      </w:r>
+      <w:r>
+        <w:t xml:space="preserve">”: kind of request (schema, </w:t>
       </w:r>
       <w:proofErr w:type="spellStart"/>
       <w:r>
@@ -1299,290 +1360,736 @@
         <w:jc w:val="both"/>
       </w:pPr>
       <w:r>
-        <w:t>“-d”: the directory you want to store request information in case you want to submit ADD request or the place you want to collect request information in case you want to submit GET request.</w:t>
-      </w:r>
-    </w:p>
-    <w:p>
-      <w:pPr>
-        <w:jc w:val="both"/>
-      </w:pPr>
-      <w:r>
-        <w:t>“-c”: the number of clients you want to simulate.</w:t>
-      </w:r>
-    </w:p>
-    <w:p>
-      <w:pPr>
-        <w:jc w:val="both"/>
-      </w:pPr>
-      <w:r>
-        <w:t>“-s”: number of thread of each client.</w:t>
-      </w:r>
-    </w:p>
-    <w:p>
-      <w:pPr>
-        <w:jc w:val="both"/>
-      </w:pPr>
-      <w:r>
-        <w:t>“-n”: number of ADD request you want to submi</w:t>
-      </w:r>
-      <w:r>
-        <w:t>t (in case you want to submit GET request, this parameter will be ignored).</w:t>
-      </w:r>
-    </w:p>
-    <w:p>
-      <w:pPr>
-        <w:jc w:val="both"/>
-      </w:pPr>
-    </w:p>
-    <w:p>
-      <w:pPr>
-        <w:jc w:val="both"/>
-      </w:pPr>
-      <w:r>
+        <w:t>“</w:t>
+      </w:r>
+      <w:r>
+        <w:rPr>
+          <w:b/>
+        </w:rPr>
+        <w:t>-d</w:t>
+      </w:r>
+      <w:r>
+        <w:t>”: the directory you want to store request information in case you want to submit ADD request or the place you want to collect request information in case you want to submit GET request.</w:t>
+      </w:r>
+    </w:p>
+    <w:p>
+      <w:pPr>
+        <w:jc w:val="both"/>
+      </w:pPr>
+      <w:r>
+        <w:t>“</w:t>
+      </w:r>
+      <w:r>
+        <w:rPr>
+          <w:b/>
+        </w:rPr>
+        <w:t>-c</w:t>
+      </w:r>
+      <w:r>
+        <w:t>”: the number of clients you want to simulate.</w:t>
+      </w:r>
+    </w:p>
+    <w:p>
+      <w:pPr>
+        <w:jc w:val="both"/>
+      </w:pPr>
+      <w:r>
+        <w:t>“</w:t>
+      </w:r>
+      <w:r>
+        <w:rPr>
+          <w:b/>
+        </w:rPr>
+        <w:t>-s</w:t>
+      </w:r>
+      <w:r>
+        <w:t>”: number of thread of each client.</w:t>
+      </w:r>
+    </w:p>
+    <w:p>
+      <w:pPr>
+        <w:jc w:val="both"/>
+      </w:pPr>
+      <w:r>
+        <w:t>“</w:t>
+      </w:r>
+      <w:r>
+        <w:rPr>
+          <w:b/>
+        </w:rPr>
+        <w:t>-n</w:t>
+      </w:r>
+      <w:r>
+        <w:t>”: number of ADD request</w:t>
+      </w:r>
+      <w:r>
+        <w:t>s</w:t>
+      </w:r>
+      <w:r>
+        <w:t xml:space="preserve"> </w:t>
+      </w:r>
+      <w:r>
+        <w:t>will be</w:t>
+      </w:r>
+      <w:r>
+        <w:t xml:space="preserve"> submi</w:t>
+      </w:r>
+      <w:r>
+        <w:t>t</w:t>
+      </w:r>
+      <w:r>
+        <w:t>ted</w:t>
+      </w:r>
+      <w:r>
+        <w:t xml:space="preserve"> in mode “</w:t>
+      </w:r>
+      <w:r>
+        <w:rPr>
+          <w:b/>
+        </w:rPr>
+        <w:t>-a</w:t>
+      </w:r>
+      <w:r>
+        <w:t>” and “</w:t>
+      </w:r>
+      <w:r>
+        <w:rPr>
+          <w:b/>
+        </w:rPr>
+        <w:t>-l</w:t>
+      </w:r>
+      <w:r>
+        <w:t>”. In case you use mode “</w:t>
+      </w:r>
+      <w:r>
+        <w:rPr>
+          <w:b/>
+        </w:rPr>
+        <w:t>-t</w:t>
+      </w:r>
+      <w:r>
+        <w:t>”, this argument is the number of transactions will be submitted in a set.</w:t>
+      </w:r>
+    </w:p>
+    <w:p>
+      <w:pPr>
+        <w:jc w:val="both"/>
+      </w:pPr>
+      <w:r>
+        <w:t>“</w:t>
+      </w:r>
+      <w:r>
+        <w:rPr>
+          <w:b/>
+        </w:rPr>
+        <w:t>-to</w:t>
+      </w:r>
+      <w:r>
+        <w:t>”: time limit. This argument is only visible when using two mode “</w:t>
+      </w:r>
+      <w:r>
+        <w:rPr>
+          <w:b/>
+        </w:rPr>
+        <w:t>-t</w:t>
+      </w:r>
+      <w:r>
+        <w:t>” and “</w:t>
+      </w:r>
+      <w:r>
+        <w:rPr>
+          <w:b/>
+        </w:rPr>
+        <w:t>-l</w:t>
+      </w:r>
+      <w:r>
+        <w:t>”.</w:t>
+      </w:r>
+    </w:p>
+    <w:p>
+      <w:pPr>
+        <w:jc w:val="both"/>
+      </w:pPr>
+      <w:r>
+        <w:t>“</w:t>
+      </w:r>
+      <w:r>
+        <w:rPr>
+          <w:b/>
+        </w:rPr>
+        <w:t>--</w:t>
+      </w:r>
+      <w:proofErr w:type="spellStart"/>
+      <w:r>
+        <w:rPr>
+          <w:b/>
+        </w:rPr>
+        <w:t>init</w:t>
+      </w:r>
+      <w:proofErr w:type="spellEnd"/>
+      <w:r>
+        <w:t>”: to build “GET” request, we need to send “ADD” request first. This argument is the number of “ADD” requests will be sent to ledger to initiate samples for “GET” requests (this argument is only visible in mode “</w:t>
+      </w:r>
+      <w:r>
+        <w:rPr>
+          <w:b/>
+        </w:rPr>
+        <w:t>-t</w:t>
+      </w:r>
+      <w:r>
+        <w:t>”).</w:t>
+      </w:r>
+    </w:p>
+    <w:p>
+      <w:pPr>
+        <w:jc w:val="both"/>
+      </w:pPr>
+    </w:p>
+    <w:p>
+      <w:pPr>
+        <w:jc w:val="both"/>
         <w:rPr>
           <w:b/>
           <w:u w:val="single"/>
         </w:rPr>
-        <w:t xml:space="preserve">Example </w:t>
-      </w:r>
-    </w:p>
-    <w:p>
-      <w:pPr>
-        <w:jc w:val="both"/>
-      </w:pPr>
-      <w:r>
-        <w:t xml:space="preserve">If you want create </w:t>
-      </w:r>
-      <w:r>
-        <w:rPr>
-          <w:highlight w:val="red"/>
-        </w:rPr>
-        <w:t>two clients</w:t>
-      </w:r>
-      <w:r>
-        <w:t xml:space="preserve">, each client will submit </w:t>
-      </w:r>
-      <w:r>
-        <w:rPr>
-          <w:highlight w:val="yellow"/>
-        </w:rPr>
-        <w:t>2000</w:t>
-      </w:r>
-      <w:r>
-        <w:t xml:space="preserve"> </w:t>
-      </w:r>
-      <w:r>
-        <w:rPr>
-          <w:highlight w:val="green"/>
-        </w:rPr>
-        <w:t>ADD</w:t>
-      </w:r>
-      <w:r>
-        <w:t xml:space="preserve"> </w:t>
-      </w:r>
-      <w:r>
-        <w:rPr>
-          <w:highlight w:val="cyan"/>
-        </w:rPr>
-        <w:t>SCHEMA</w:t>
-      </w:r>
-      <w:r>
-        <w:t xml:space="preserve"> requests and there is </w:t>
-      </w:r>
-      <w:r>
-        <w:rPr>
-          <w:highlight w:val="magenta"/>
-        </w:rPr>
-        <w:t>two threads per client</w:t>
-      </w:r>
-      <w:r>
-        <w:t xml:space="preserve"> and you want to </w:t>
-      </w:r>
-      <w:r>
-        <w:rPr>
-          <w:highlight w:val="lightGray"/>
-        </w:rPr>
-        <w:t>store request</w:t>
-      </w:r>
-      <w:r>
-        <w:rPr>
-          <w:highlight w:val="lightGray"/>
-        </w:rPr>
-        <w:t xml:space="preserve"> information in /home/</w:t>
-      </w:r>
-      <w:proofErr w:type="spellStart"/>
-      <w:r>
-        <w:rPr>
-          <w:highlight w:val="lightGray"/>
-        </w:rPr>
-        <w:t>your_account</w:t>
-      </w:r>
-      <w:proofErr w:type="spellEnd"/>
-      <w:r>
-        <w:rPr>
-          <w:highlight w:val="lightGray"/>
-        </w:rPr>
-        <w:t>/info</w:t>
-      </w:r>
-      <w:r>
-        <w:t>, the command should be like:</w:t>
-      </w:r>
-    </w:p>
-    <w:p>
-      <w:pPr>
-        <w:jc w:val="both"/>
-      </w:pPr>
-      <w:r>
-        <w:t xml:space="preserve">python3.6 perf_runner.py  </w:t>
-      </w:r>
-      <w:r>
-        <w:rPr>
-          <w:highlight w:val="green"/>
+      </w:pPr>
+      <w:r>
+        <w:rPr>
+          <w:b/>
+          <w:u w:val="single"/>
+        </w:rPr>
+        <w:t>How to run</w:t>
+      </w:r>
+    </w:p>
+    <w:p>
+      <w:pPr>
+        <w:jc w:val="both"/>
+      </w:pPr>
+      <w:r>
+        <w:rPr>
+          <w:b/>
         </w:rPr>
         <w:t>-a</w:t>
       </w:r>
       <w:r>
-        <w:t xml:space="preserve"> </w:t>
-      </w:r>
-      <w:r>
-        <w:rPr>
-          <w:highlight w:val="cyan"/>
-        </w:rPr>
-        <w:t>-k schema</w:t>
-      </w:r>
-      <w:r>
-        <w:t xml:space="preserve"> </w:t>
-      </w:r>
-      <w:r>
-        <w:rPr>
-          <w:highlight w:val="lightGray"/>
-        </w:rPr>
-        <w:t>-</w:t>
-      </w:r>
-      <w:r>
-        <w:rPr>
-          <w:highlight w:val="lightGray"/>
-        </w:rPr>
-        <w:t>d /home/</w:t>
-      </w:r>
-      <w:proofErr w:type="spellStart"/>
-      <w:r>
-        <w:rPr>
-          <w:highlight w:val="lightGray"/>
-        </w:rPr>
-        <w:t>your_account</w:t>
-      </w:r>
-      <w:proofErr w:type="spellEnd"/>
-      <w:r>
-        <w:rPr>
-          <w:highlight w:val="lightGray"/>
-        </w:rPr>
-        <w:t>/info</w:t>
-      </w:r>
-      <w:r>
-        <w:t xml:space="preserve"> </w:t>
-      </w:r>
-      <w:r>
-        <w:rPr>
-          <w:highlight w:val="red"/>
-        </w:rPr>
-        <w:t>-c 2</w:t>
-      </w:r>
-      <w:r>
-        <w:t xml:space="preserve"> </w:t>
-      </w:r>
-      <w:r>
-        <w:rPr>
-          <w:highlight w:val="magenta"/>
-        </w:rPr>
-        <w:t>-s 2</w:t>
-      </w:r>
-      <w:r>
-        <w:t xml:space="preserve"> </w:t>
-      </w:r>
-      <w:r>
-        <w:rPr>
-          <w:highlight w:val="yellow"/>
-        </w:rPr>
-        <w:t>-n 2000</w:t>
-      </w:r>
-    </w:p>
-    <w:p>
-      <w:pPr>
-        <w:jc w:val="both"/>
-      </w:pPr>
-    </w:p>
-    <w:p>
-      <w:pPr>
-        <w:jc w:val="both"/>
-      </w:pPr>
-      <w:r>
-        <w:t>After executing, perf_runner.py will create the result file in folder “</w:t>
-      </w:r>
-      <w:r>
-        <w:rPr>
-          <w:i/>
-        </w:rPr>
-        <w:t>results</w:t>
-      </w:r>
-      <w:r>
-        <w:t xml:space="preserve">” created in location of </w:t>
-      </w:r>
-      <w:proofErr w:type="spellStart"/>
-      <w:r>
-        <w:t>perf_runner</w:t>
-      </w:r>
-      <w:proofErr w:type="spellEnd"/>
-      <w:r>
-        <w:t>, a log file in folder “</w:t>
-      </w:r>
-      <w:r>
-        <w:rPr>
-          <w:i/>
-        </w:rPr>
-        <w:t>logs</w:t>
-      </w:r>
-      <w:r>
-        <w:t xml:space="preserve">” created in location of </w:t>
-      </w:r>
-      <w:proofErr w:type="spellStart"/>
-      <w:r>
-        <w:t>perf_runner</w:t>
-      </w:r>
-      <w:proofErr w:type="spellEnd"/>
-      <w:r>
-        <w:t xml:space="preserve"> and a request informa</w:t>
-      </w:r>
-      <w:r>
-        <w:t xml:space="preserve">tion file of all schema requests </w:t>
-      </w:r>
-      <w:r>
-        <w:t>in “</w:t>
-      </w:r>
-      <w:r>
-        <w:rPr>
-          <w:i/>
+        <w:t xml:space="preserve"> (for sending "ADD" request tests), </w:t>
+      </w:r>
+      <w:r>
+        <w:rPr>
+          <w:b/>
+        </w:rPr>
+        <w:t>-n</w:t>
+      </w:r>
+      <w:r>
+        <w:t xml:space="preserve"> (number of transactions), </w:t>
+      </w:r>
+      <w:r>
+        <w:rPr>
+          <w:b/>
+        </w:rPr>
+        <w:t>-c</w:t>
+      </w:r>
+      <w:r>
+        <w:t xml:space="preserve"> (number of clients (threads)), </w:t>
+      </w:r>
+      <w:r>
+        <w:rPr>
+          <w:b/>
+        </w:rPr>
+        <w:t xml:space="preserve">-s </w:t>
+      </w:r>
+      <w:r>
+        <w:t xml:space="preserve">(number of threads per client), </w:t>
+      </w:r>
+      <w:r>
+        <w:rPr>
+          <w:b/>
+        </w:rPr>
+        <w:t xml:space="preserve">-d </w:t>
+      </w:r>
+      <w:r>
+        <w:t xml:space="preserve">(path to save requests info), </w:t>
+      </w:r>
+      <w:r>
+        <w:rPr>
+          <w:b/>
+        </w:rPr>
+        <w:t>-k</w:t>
+      </w:r>
+      <w:r>
+        <w:t xml:space="preserve"> (kind of "ADD" request (</w:t>
+      </w:r>
+      <w:proofErr w:type="spellStart"/>
+      <w:r>
+        <w:t>nym</w:t>
+      </w:r>
+      <w:proofErr w:type="spellEnd"/>
+      <w:r>
+        <w:t>, schema, attribute, claim))</w:t>
+      </w:r>
+      <w:r>
+        <w:t>.</w:t>
+      </w:r>
+    </w:p>
+    <w:p>
+      <w:pPr>
+        <w:jc w:val="both"/>
+      </w:pPr>
+      <w:proofErr w:type="spellStart"/>
+      <w:r>
+        <w:rPr>
+          <w:u w:val="single"/>
+        </w:rPr>
+        <w:t>E.g</w:t>
+      </w:r>
+      <w:proofErr w:type="spellEnd"/>
+      <w:r>
+        <w:t xml:space="preserve">: If you want to create </w:t>
+      </w:r>
+      <w:r>
+        <w:rPr>
+          <w:b/>
+        </w:rPr>
+        <w:t>20 clients</w:t>
+      </w:r>
+      <w:r>
+        <w:t xml:space="preserve">, each client sends </w:t>
+      </w:r>
+      <w:r>
+        <w:rPr>
+          <w:b/>
+        </w:rPr>
+        <w:t>200</w:t>
+      </w:r>
+      <w:r>
+        <w:t xml:space="preserve"> "ADD" attribute requests with </w:t>
+      </w:r>
+      <w:r>
+        <w:rPr>
+          <w:b/>
+        </w:rPr>
+        <w:t xml:space="preserve">5 </w:t>
+      </w:r>
+      <w:proofErr w:type="gramStart"/>
+      <w:r>
+        <w:rPr>
+          <w:b/>
+        </w:rPr>
+        <w:t>threads</w:t>
+      </w:r>
+      <w:r>
+        <w:t>,</w:t>
+      </w:r>
+      <w:proofErr w:type="gramEnd"/>
+      <w:r>
+        <w:t xml:space="preserve"> the command should be like this:</w:t>
+      </w:r>
+    </w:p>
+    <w:p>
+      <w:pPr>
+        <w:jc w:val="both"/>
+      </w:pPr>
+      <w:r>
+        <w:t xml:space="preserve">python3.6 perf_runner.py -a -k </w:t>
+      </w:r>
+      <w:proofErr w:type="gramStart"/>
+      <w:r>
+        <w:t>attribute</w:t>
+      </w:r>
+      <w:proofErr w:type="gramEnd"/>
+      <w:r>
+        <w:t xml:space="preserve"> -c 20 -s 5 -n 200</w:t>
+      </w:r>
+    </w:p>
+    <w:p>
+      <w:pPr>
+        <w:jc w:val="both"/>
+      </w:pPr>
+    </w:p>
+    <w:p>
+      <w:pPr>
+        <w:jc w:val="both"/>
+      </w:pPr>
+    </w:p>
+    <w:p>
+      <w:pPr>
+        <w:jc w:val="both"/>
+      </w:pPr>
+      <w:r>
+        <w:rPr>
+          <w:b/>
+        </w:rPr>
+        <w:t xml:space="preserve">-g </w:t>
+      </w:r>
+      <w:r>
+        <w:t xml:space="preserve">(for sending "GET" request tests), </w:t>
+      </w:r>
+      <w:r>
+        <w:rPr>
+          <w:b/>
+        </w:rPr>
+        <w:t xml:space="preserve">-c </w:t>
+      </w:r>
+      <w:r>
+        <w:t xml:space="preserve">(number of clients (threads)), </w:t>
+      </w:r>
+      <w:r>
+        <w:rPr>
+          <w:b/>
+        </w:rPr>
+        <w:t xml:space="preserve">-s </w:t>
+      </w:r>
+      <w:r>
+        <w:t xml:space="preserve">(number of threads per client), </w:t>
+      </w:r>
+      <w:r>
+        <w:rPr>
+          <w:b/>
+        </w:rPr>
+        <w:t xml:space="preserve">-d </w:t>
+      </w:r>
+      <w:r>
+        <w:t xml:space="preserve">(path to requests info), </w:t>
+      </w:r>
+      <w:r>
+        <w:rPr>
+          <w:b/>
+        </w:rPr>
+        <w:t xml:space="preserve">-k </w:t>
+      </w:r>
+      <w:r>
+        <w:t>(kind of "GET" request (</w:t>
+      </w:r>
+      <w:proofErr w:type="spellStart"/>
+      <w:r>
+        <w:t>nym</w:t>
+      </w:r>
+      <w:proofErr w:type="spellEnd"/>
+      <w:r>
+        <w:t>, schema, attribute, claim))</w:t>
+      </w:r>
+      <w:r>
+        <w:t>.</w:t>
+      </w:r>
+    </w:p>
+    <w:p>
+      <w:pPr>
+        <w:jc w:val="both"/>
+      </w:pPr>
+      <w:proofErr w:type="spellStart"/>
+      <w:r>
+        <w:rPr>
+          <w:u w:val="single"/>
+        </w:rPr>
+        <w:t>E.g</w:t>
+      </w:r>
+      <w:proofErr w:type="spellEnd"/>
+      <w:r>
+        <w:t>: If you want to get requests info at "</w:t>
+      </w:r>
+      <w:r>
+        <w:rPr>
+          <w:b/>
         </w:rPr>
         <w:t>/home/account/info</w:t>
       </w:r>
       <w:r>
-        <w:t>”.</w:t>
-      </w:r>
-    </w:p>
-    <w:p>
-      <w:pPr>
-        <w:jc w:val="both"/>
-      </w:pPr>
-      <w:bookmarkStart w:id="11" w:name="_GoBack"/>
+        <w:t>" to build "GET" att</w:t>
+      </w:r>
+      <w:r>
+        <w:t>r</w:t>
+      </w:r>
+      <w:r>
+        <w:t xml:space="preserve">ibute requests then sending built requests by </w:t>
+      </w:r>
+      <w:r>
+        <w:rPr>
+          <w:b/>
+        </w:rPr>
+        <w:t>20 clients</w:t>
+      </w:r>
+      <w:r>
+        <w:t xml:space="preserve"> with </w:t>
+      </w:r>
+      <w:r>
+        <w:rPr>
+          <w:b/>
+        </w:rPr>
+        <w:t>5 threads</w:t>
+      </w:r>
+      <w:r>
+        <w:t xml:space="preserve"> per client, the command should be like this:</w:t>
+      </w:r>
+    </w:p>
+    <w:p>
+      <w:pPr>
+        <w:jc w:val="both"/>
+      </w:pPr>
+      <w:r>
+        <w:t xml:space="preserve">python3.6 perf_runner.py -g -k </w:t>
+      </w:r>
+      <w:proofErr w:type="gramStart"/>
+      <w:r>
+        <w:t>attribute</w:t>
+      </w:r>
+      <w:proofErr w:type="gramEnd"/>
+      <w:r>
+        <w:t xml:space="preserve"> -d /home/account/info -c 20 -s 5</w:t>
+      </w:r>
+    </w:p>
+    <w:p>
+      <w:pPr>
+        <w:jc w:val="both"/>
+      </w:pPr>
+    </w:p>
+    <w:p>
+      <w:pPr>
+        <w:jc w:val="both"/>
+      </w:pPr>
+      <w:r>
+        <w:rPr>
+          <w:b/>
+        </w:rPr>
+        <w:lastRenderedPageBreak/>
+        <w:t>-t</w:t>
+      </w:r>
+      <w:r>
+        <w:t xml:space="preserve"> (traffic tests)</w:t>
+      </w:r>
+      <w:r>
+        <w:t xml:space="preserve">, </w:t>
+      </w:r>
+      <w:r>
+        <w:rPr>
+          <w:b/>
+        </w:rPr>
+        <w:t>-c</w:t>
+      </w:r>
+      <w:r>
+        <w:t xml:space="preserve"> (number of clients (threads)), </w:t>
+      </w:r>
+      <w:r>
+        <w:rPr>
+          <w:b/>
+        </w:rPr>
+        <w:t>-n</w:t>
+      </w:r>
+      <w:r>
+        <w:t xml:space="preserve"> (number of transaction in a set), </w:t>
+      </w:r>
+      <w:r>
+        <w:rPr>
+          <w:b/>
+        </w:rPr>
+        <w:t>--</w:t>
+      </w:r>
+      <w:proofErr w:type="spellStart"/>
+      <w:r>
+        <w:rPr>
+          <w:b/>
+        </w:rPr>
+        <w:t>init</w:t>
+      </w:r>
+      <w:proofErr w:type="spellEnd"/>
+      <w:r>
+        <w:t xml:space="preserve"> (number of samples for "GET" requests)</w:t>
+      </w:r>
+      <w:r>
+        <w:t xml:space="preserve">, </w:t>
+      </w:r>
+      <w:r>
+        <w:rPr>
+          <w:b/>
+        </w:rPr>
+        <w:t>-to</w:t>
+      </w:r>
+      <w:r>
+        <w:t xml:space="preserve"> (time limit).</w:t>
+      </w:r>
+    </w:p>
+    <w:p>
+      <w:pPr>
+        <w:jc w:val="both"/>
+      </w:pPr>
+      <w:proofErr w:type="spellStart"/>
+      <w:r>
+        <w:rPr>
+          <w:u w:val="single"/>
+        </w:rPr>
+        <w:t>E.g</w:t>
+      </w:r>
+      <w:proofErr w:type="spellEnd"/>
+      <w:r>
+        <w:t xml:space="preserve">: If you want to simulate traffic in </w:t>
+      </w:r>
+      <w:r>
+        <w:rPr>
+          <w:b/>
+        </w:rPr>
+        <w:t>200 seconds</w:t>
+      </w:r>
+      <w:r>
+        <w:t xml:space="preserve"> with </w:t>
+      </w:r>
+      <w:r>
+        <w:rPr>
+          <w:b/>
+        </w:rPr>
+        <w:t>100 clients</w:t>
+      </w:r>
+      <w:r>
+        <w:t xml:space="preserve"> and </w:t>
+      </w:r>
+      <w:r>
+        <w:rPr>
+          <w:b/>
+        </w:rPr>
+        <w:t>100 requests</w:t>
+      </w:r>
+      <w:r>
+        <w:t xml:space="preserve"> per set and you want to initiate </w:t>
+      </w:r>
+      <w:r>
+        <w:rPr>
+          <w:b/>
+        </w:rPr>
+        <w:t>100 samples</w:t>
+      </w:r>
+      <w:r>
+        <w:t xml:space="preserve"> for "GET" reque</w:t>
+      </w:r>
+      <w:r>
+        <w:t>s</w:t>
+      </w:r>
+      <w:r>
+        <w:t>ts, the command should be like this:</w:t>
+      </w:r>
+    </w:p>
+    <w:p>
+      <w:pPr>
+        <w:jc w:val="both"/>
+      </w:pPr>
+      <w:r>
+        <w:t>python3.6 perf_runner.py -t -c 100 -n 100 -to 200 --</w:t>
+      </w:r>
+      <w:proofErr w:type="spellStart"/>
+      <w:r>
+        <w:t>init</w:t>
+      </w:r>
+      <w:proofErr w:type="spellEnd"/>
+      <w:r>
+        <w:t xml:space="preserve"> 100</w:t>
+      </w:r>
+    </w:p>
+    <w:p>
+      <w:pPr>
+        <w:jc w:val="both"/>
+      </w:pPr>
+    </w:p>
+    <w:p>
+      <w:pPr>
+        <w:jc w:val="both"/>
+      </w:pPr>
+      <w:r>
+        <w:rPr>
+          <w:b/>
+        </w:rPr>
+        <w:t xml:space="preserve">-l </w:t>
+      </w:r>
+      <w:r>
+        <w:t xml:space="preserve">(load test), </w:t>
+      </w:r>
+      <w:r>
+        <w:rPr>
+          <w:b/>
+        </w:rPr>
+        <w:t xml:space="preserve">-n </w:t>
+      </w:r>
+      <w:r>
+        <w:t xml:space="preserve">(number of transactions), </w:t>
+      </w:r>
+      <w:r>
+        <w:rPr>
+          <w:b/>
+        </w:rPr>
+        <w:t xml:space="preserve">-c </w:t>
+      </w:r>
+      <w:r>
+        <w:t xml:space="preserve">(number of clients (threads)), </w:t>
+      </w:r>
+      <w:r>
+        <w:rPr>
+          <w:b/>
+        </w:rPr>
+        <w:t>-to</w:t>
+      </w:r>
+      <w:r>
+        <w:t xml:space="preserve"> (</w:t>
+      </w:r>
+      <w:r>
+        <w:t>time limit</w:t>
+      </w:r>
+      <w:r>
+        <w:t>)</w:t>
+      </w:r>
+      <w:r>
+        <w:t>.</w:t>
+      </w:r>
+    </w:p>
+    <w:p>
+      <w:pPr>
+        <w:jc w:val="both"/>
+      </w:pPr>
+      <w:proofErr w:type="spellStart"/>
+      <w:r>
+        <w:rPr>
+          <w:u w:val="single"/>
+        </w:rPr>
+        <w:t>E.g</w:t>
+      </w:r>
+      <w:proofErr w:type="spellEnd"/>
+      <w:r>
+        <w:t>: If you want to perform load testing in 200 seconds with 100 clients and 1000 requests, the command should be like this:</w:t>
+      </w:r>
+    </w:p>
+    <w:p>
+      <w:pPr>
+        <w:jc w:val="both"/>
+      </w:pPr>
+      <w:r>
+        <w:t>python3.6 perf_runner.py -l -c 100 -n 1000 -to 200</w:t>
+      </w:r>
+    </w:p>
+    <w:p>
+      <w:pPr>
+        <w:pStyle w:val="Heading3"/>
+        <w:jc w:val="both"/>
+      </w:pPr>
+      <w:r>
+        <w:t>p</w:t>
+      </w:r>
+      <w:r>
+        <w:t>erf_tester</w:t>
+      </w:r>
+      <w:r>
+        <w:t>.py</w:t>
+      </w:r>
+    </w:p>
+    <w:p>
+      <w:pPr>
+        <w:jc w:val="both"/>
+      </w:pPr>
+      <w:r>
+        <w:t>Contain base class of all performance tester classes. This class contains some common variables and method that perform common step.</w:t>
+      </w:r>
+    </w:p>
+    <w:p>
+      <w:pPr>
+        <w:pStyle w:val="Heading3"/>
+        <w:jc w:val="both"/>
+      </w:pPr>
+      <w:bookmarkStart w:id="11" w:name="_bz3peo2llvvg" w:colFirst="0" w:colLast="0"/>
       <w:bookmarkEnd w:id="11"/>
-    </w:p>
-    <w:p>
-      <w:pPr>
-        <w:pStyle w:val="Heading3"/>
-        <w:jc w:val="both"/>
-      </w:pPr>
-      <w:bookmarkStart w:id="12" w:name="_bz3peo2llvvg" w:colFirst="0" w:colLast="0"/>
-      <w:bookmarkEnd w:id="12"/>
       <w:r>
         <w:t>p</w:t>
       </w:r>
@@ -1609,15 +2116,30 @@
         <w:jc w:val="both"/>
       </w:pPr>
       <w:r>
-        <w:t>“-n”: the number of transactions to run.</w:t>
-      </w:r>
-    </w:p>
-    <w:p>
-      <w:pPr>
-        <w:jc w:val="both"/>
-      </w:pPr>
-      <w:r>
-        <w:t>“-s</w:t>
+        <w:t>“</w:t>
+      </w:r>
+      <w:r>
+        <w:rPr>
+          <w:b/>
+        </w:rPr>
+        <w:t>-n</w:t>
+      </w:r>
+      <w:r>
+        <w:t>”: the number of transactions to run.</w:t>
+      </w:r>
+    </w:p>
+    <w:p>
+      <w:pPr>
+        <w:jc w:val="both"/>
+      </w:pPr>
+      <w:r>
+        <w:t>“</w:t>
+      </w:r>
+      <w:r>
+        <w:rPr>
+          <w:b/>
+        </w:rPr>
+        <w:t>-s</w:t>
       </w:r>
       <w:r>
         <w:t>”</w:t>
@@ -1637,7 +2159,16 @@
         <w:jc w:val="both"/>
       </w:pPr>
       <w:r>
-        <w:t>“-d”: the d</w:t>
+        <w:t>“</w:t>
+      </w:r>
+      <w:r>
+        <w:rPr>
+          <w:b/>
+        </w:rPr>
+        <w:t>-d</w:t>
+      </w:r>
+      <w:r>
+        <w:t>”: the d</w:t>
       </w:r>
       <w:r>
         <w:t>irectory you want to stor</w:t>
@@ -1654,7 +2185,16 @@
         <w:jc w:val="both"/>
       </w:pPr>
       <w:r>
-        <w:t xml:space="preserve">“-k”: kind of request (schema, </w:t>
+        <w:t>“</w:t>
+      </w:r>
+      <w:r>
+        <w:rPr>
+          <w:b/>
+        </w:rPr>
+        <w:t>-k</w:t>
+      </w:r>
+      <w:r>
+        <w:t xml:space="preserve">”: kind of request (schema, </w:t>
       </w:r>
       <w:r>
         <w:t>NYM</w:t>
@@ -1687,7 +2227,6 @@
         <w:rPr>
           <w:u w:val="single"/>
         </w:rPr>
-        <w:lastRenderedPageBreak/>
         <w:t xml:space="preserve">The script will create </w:t>
       </w:r>
       <w:r>
@@ -1732,7 +2271,19 @@
         <w:rPr>
           <w:u w:val="single"/>
         </w:rPr>
-        <w:t xml:space="preserve"> create in that test run. The tex</w:t>
+        <w:t xml:space="preserve"> create</w:t>
+      </w:r>
+      <w:r>
+        <w:rPr>
+          <w:u w:val="single"/>
+        </w:rPr>
+        <w:t>d in the</w:t>
+      </w:r>
+      <w:r>
+        <w:rPr>
+          <w:u w:val="single"/>
+        </w:rPr>
+        <w:t xml:space="preserve"> test run. The tex</w:t>
       </w:r>
       <w:r>
         <w:rPr>
@@ -1779,13 +2330,190 @@
         <w:pStyle w:val="Heading3"/>
         <w:jc w:val="both"/>
       </w:pPr>
-      <w:bookmarkStart w:id="13" w:name="_q5fy6x2iw9i5" w:colFirst="0" w:colLast="0"/>
+      <w:bookmarkStart w:id="12" w:name="_q5fy6x2iw9i5" w:colFirst="0" w:colLast="0"/>
+      <w:bookmarkEnd w:id="12"/>
+      <w:r>
+        <w:t>p</w:t>
+      </w:r>
+      <w:r>
+        <w:t>erf_get_requests</w:t>
+      </w:r>
+      <w:r>
+        <w:t>.py</w:t>
+      </w:r>
+    </w:p>
+    <w:p>
+      <w:pPr>
+        <w:jc w:val="both"/>
+      </w:pPr>
+      <w:r>
+        <w:t>There are several parameters possible with this script. The main parameters are “</w:t>
+      </w:r>
+      <w:r>
+        <w:rPr>
+          <w:b/>
+        </w:rPr>
+        <w:t>-s</w:t>
+      </w:r>
+      <w:r>
+        <w:t>” and “</w:t>
+      </w:r>
+      <w:r>
+        <w:rPr>
+          <w:b/>
+        </w:rPr>
+        <w:t>-d</w:t>
+      </w:r>
+      <w:r>
+        <w:t>” for the number of threads to run and the locatio</w:t>
+      </w:r>
+      <w:r>
+        <w:t>n where the files containing</w:t>
+      </w:r>
+      <w:r>
+        <w:t xml:space="preserve"> </w:t>
+      </w:r>
+      <w:r>
+        <w:t>requests information</w:t>
+      </w:r>
+      <w:r>
+        <w:t xml:space="preserve"> to lookup are located.</w:t>
+      </w:r>
+    </w:p>
+    <w:p>
+      <w:pPr>
+        <w:jc w:val="both"/>
+      </w:pPr>
+    </w:p>
+    <w:p>
+      <w:pPr>
+        <w:jc w:val="both"/>
+      </w:pPr>
+    </w:p>
+    <w:p>
+      <w:pPr>
+        <w:jc w:val="both"/>
+        <w:rPr>
+          <w:u w:val="single"/>
+        </w:rPr>
+      </w:pPr>
+      <w:r>
+        <w:rPr>
+          <w:u w:val="single"/>
+        </w:rPr>
+        <w:t xml:space="preserve">You will need to run </w:t>
+      </w:r>
+      <w:r>
+        <w:rPr>
+          <w:u w:val="single"/>
+        </w:rPr>
+        <w:t>p</w:t>
+      </w:r>
+      <w:r>
+        <w:rPr>
+          <w:u w:val="single"/>
+        </w:rPr>
+        <w:t>erf_add_requests</w:t>
+      </w:r>
+      <w:r>
+        <w:rPr>
+          <w:u w:val="single"/>
+        </w:rPr>
+        <w:t xml:space="preserve">.py to generate the </w:t>
+      </w:r>
+      <w:r>
+        <w:rPr>
+          <w:u w:val="single"/>
+        </w:rPr>
+        <w:t>requests information</w:t>
+      </w:r>
+      <w:r>
+        <w:rPr>
+          <w:u w:val="single"/>
+        </w:rPr>
+        <w:t xml:space="preserve"> to lookup before running </w:t>
+      </w:r>
+      <w:r>
+        <w:rPr>
+          <w:u w:val="single"/>
+        </w:rPr>
+        <w:t>p</w:t>
+      </w:r>
+      <w:r>
+        <w:rPr>
+          <w:u w:val="single"/>
+        </w:rPr>
+        <w:t>erf_get_requests</w:t>
+      </w:r>
+      <w:r>
+        <w:rPr>
+          <w:u w:val="single"/>
+        </w:rPr>
+        <w:t>.py.</w:t>
+      </w:r>
+    </w:p>
+    <w:p>
+      <w:pPr>
+        <w:pStyle w:val="Heading3"/>
+        <w:jc w:val="both"/>
+      </w:pPr>
+      <w:bookmarkStart w:id="13" w:name="_x9byrkh5x5s4" w:colFirst="0" w:colLast="0"/>
       <w:bookmarkEnd w:id="13"/>
       <w:r>
         <w:t>p</w:t>
       </w:r>
       <w:r>
-        <w:t>erf_get_requests</w:t>
+        <w:t>erf_cleanup.py</w:t>
+      </w:r>
+    </w:p>
+    <w:p>
+      <w:pPr>
+        <w:jc w:val="both"/>
+      </w:pPr>
+      <w:r>
+        <w:t>This script just removes the .</w:t>
+      </w:r>
+      <w:proofErr w:type="spellStart"/>
+      <w:r>
+        <w:t>indy</w:t>
+      </w:r>
+      <w:proofErr w:type="spellEnd"/>
+      <w:r>
+        <w:t>/pool and .</w:t>
+      </w:r>
+      <w:proofErr w:type="spellStart"/>
+      <w:r>
+        <w:t>indy</w:t>
+      </w:r>
+      <w:proofErr w:type="spellEnd"/>
+      <w:r>
+        <w:t xml:space="preserve">/wallet directories. There is an issue with </w:t>
+      </w:r>
+      <w:proofErr w:type="spellStart"/>
+      <w:r>
+        <w:t>libindy</w:t>
+      </w:r>
+      <w:proofErr w:type="spellEnd"/>
+      <w:r>
+        <w:t xml:space="preserve"> where it will not run if there is already a pool with the same name created. To work with this issue we clean up the pool and wallets so each run is clean.</w:t>
+      </w:r>
+    </w:p>
+    <w:p>
+      <w:pPr>
+        <w:jc w:val="both"/>
+      </w:pPr>
+    </w:p>
+    <w:p>
+      <w:pPr>
+        <w:pStyle w:val="Heading3"/>
+        <w:jc w:val="both"/>
+      </w:pPr>
+      <w:r>
+        <w:lastRenderedPageBreak/>
+        <w:t>p</w:t>
+      </w:r>
+      <w:r>
+        <w:t>erf_traffic</w:t>
       </w:r>
       <w:r>
         <w:t>.py</w:t>
@@ -1796,585 +2524,652 @@
         <w:jc w:val="both"/>
       </w:pPr>
       <w:r>
-        <w:t>There are several parameters possible with this script. The main parameters are “-s” and “-d” for the number of threads to run and the locatio</w:t>
-      </w:r>
-      <w:r>
-        <w:t>n where the files containing</w:t>
+        <w:t>The script simulates the real time traffic. This script will send several set within specified length of time. In each set, a specified number of transactions will be submitted onto ledger and between two set, the system will be delayed in a random length of time (from 1 to 10 seconds).</w:t>
+      </w:r>
+    </w:p>
+    <w:p>
+      <w:pPr>
+        <w:jc w:val="both"/>
+      </w:pPr>
+    </w:p>
+    <w:p>
+      <w:pPr>
+        <w:jc w:val="both"/>
+      </w:pPr>
+      <w:r>
+        <w:t>There are several parameters possible with this script. The main parameters are:</w:t>
+      </w:r>
+    </w:p>
+    <w:p>
+      <w:pPr>
+        <w:jc w:val="both"/>
+      </w:pPr>
+      <w:r>
+        <w:t>“</w:t>
+      </w:r>
+      <w:r>
+        <w:rPr>
+          <w:b/>
+        </w:rPr>
+        <w:t>-n</w:t>
+      </w:r>
+      <w:r>
+        <w:t>”: t</w:t>
+      </w:r>
+      <w:r>
+        <w:t>he number of transactions to submit in a set</w:t>
+      </w:r>
+      <w:r>
+        <w:t>.</w:t>
+      </w:r>
+    </w:p>
+    <w:p>
+      <w:pPr>
+        <w:jc w:val="both"/>
+      </w:pPr>
+      <w:r>
+        <w:t>“</w:t>
+      </w:r>
+      <w:r>
+        <w:rPr>
+          <w:b/>
+        </w:rPr>
+        <w:t>-c</w:t>
+      </w:r>
+      <w:r>
+        <w:t xml:space="preserve">”: the number of </w:t>
+      </w:r>
+      <w:r>
+        <w:t>clients</w:t>
+      </w:r>
+      <w:r>
+        <w:t>.</w:t>
+      </w:r>
+    </w:p>
+    <w:p>
+      <w:pPr>
+        <w:jc w:val="both"/>
+      </w:pPr>
+      <w:r>
+        <w:t>“</w:t>
+      </w:r>
+      <w:r>
+        <w:rPr>
+          <w:b/>
+        </w:rPr>
+        <w:t>-to</w:t>
+      </w:r>
+      <w:r>
+        <w:t xml:space="preserve">”: </w:t>
+      </w:r>
+      <w:r>
+        <w:t>the time limit</w:t>
+      </w:r>
+      <w:r>
+        <w:t>.</w:t>
+      </w:r>
+    </w:p>
+    <w:p>
+      <w:pPr>
+        <w:jc w:val="both"/>
+      </w:pPr>
+      <w:r>
+        <w:t>“</w:t>
+      </w:r>
+      <w:r>
+        <w:rPr>
+          <w:b/>
+        </w:rPr>
+        <w:t>--</w:t>
+      </w:r>
+      <w:proofErr w:type="spellStart"/>
+      <w:r>
+        <w:rPr>
+          <w:b/>
+        </w:rPr>
+        <w:t>init</w:t>
+      </w:r>
+      <w:proofErr w:type="spellEnd"/>
+      <w:r>
+        <w:t>”: to build “GET” request, we need to send “ADD” request first. This argument is the number of “ADD” requests will be sent to ledger to initiate samples for “GET” requests</w:t>
+      </w:r>
+      <w:r>
+        <w:t>.</w:t>
+      </w:r>
+    </w:p>
+    <w:p>
+      <w:pPr>
+        <w:pStyle w:val="Heading3"/>
+        <w:jc w:val="both"/>
+      </w:pPr>
+      <w:r>
+        <w:t>perf_</w:t>
+      </w:r>
+      <w:r>
+        <w:t>load</w:t>
+      </w:r>
+      <w:r>
+        <w:t>.py</w:t>
+      </w:r>
+    </w:p>
+    <w:p>
+      <w:pPr>
+        <w:jc w:val="both"/>
+      </w:pPr>
+      <w:r>
+        <w:t>The script performs load testing which try to send a specified number of “ADD” requests to ledger in a length of time.</w:t>
+      </w:r>
+    </w:p>
+    <w:p>
+      <w:pPr>
+        <w:jc w:val="both"/>
+      </w:pPr>
+      <w:r>
+        <w:t>There are several parameters possible with this script. The main parameters are:</w:t>
+      </w:r>
+    </w:p>
+    <w:p>
+      <w:pPr>
+        <w:jc w:val="both"/>
+      </w:pPr>
+      <w:r>
+        <w:t>“</w:t>
+      </w:r>
+      <w:r>
+        <w:rPr>
+          <w:b/>
+        </w:rPr>
+        <w:t>-n</w:t>
+      </w:r>
+      <w:r>
+        <w:t>”: the number of transactions to submit in a set.</w:t>
+      </w:r>
+    </w:p>
+    <w:p>
+      <w:pPr>
+        <w:jc w:val="both"/>
+      </w:pPr>
+      <w:r>
+        <w:t>“</w:t>
+      </w:r>
+      <w:r>
+        <w:rPr>
+          <w:b/>
+        </w:rPr>
+        <w:t>-c</w:t>
+      </w:r>
+      <w:r>
+        <w:t>”: the number of clients.</w:t>
+      </w:r>
+    </w:p>
+    <w:p>
+      <w:pPr>
+        <w:jc w:val="both"/>
+      </w:pPr>
+      <w:r>
+        <w:t>“</w:t>
+      </w:r>
+      <w:r>
+        <w:rPr>
+          <w:b/>
+        </w:rPr>
+        <w:t>-to</w:t>
+      </w:r>
+      <w:r>
+        <w:t>”: the time limit</w:t>
+      </w:r>
+      <w:r>
+        <w:t>.</w:t>
+      </w:r>
+    </w:p>
+    <w:p>
+      <w:pPr>
+        <w:pStyle w:val="Heading3"/>
+        <w:jc w:val="both"/>
+      </w:pPr>
+      <w:r>
+        <w:t>requests</w:t>
+      </w:r>
+      <w:r>
+        <w:t>_builder.py</w:t>
+      </w:r>
+    </w:p>
+    <w:p>
+      <w:pPr>
+        <w:jc w:val="both"/>
+      </w:pPr>
+      <w:r>
+        <w:t>For each of clients, t</w:t>
+      </w:r>
+      <w:r>
+        <w:t xml:space="preserve">his script </w:t>
+      </w:r>
+      <w:r>
+        <w:t xml:space="preserve">will build the requests based on the number of transactions. Next, </w:t>
+      </w:r>
+      <w:r>
+        <w:t xml:space="preserve">the </w:t>
+      </w:r>
+      <w:proofErr w:type="spellStart"/>
+      <w:r>
+        <w:t>requests_builder</w:t>
+      </w:r>
+      <w:proofErr w:type="spellEnd"/>
+      <w:r>
+        <w:t xml:space="preserve"> writes all requests into the files (</w:t>
+      </w:r>
+      <w:r>
+        <w:t xml:space="preserve">the number of files </w:t>
+      </w:r>
+      <w:r>
+        <w:t>base</w:t>
+      </w:r>
+      <w:r>
+        <w:t>d</w:t>
+      </w:r>
+      <w:r>
+        <w:t xml:space="preserve"> on the number of threads</w:t>
+      </w:r>
+      <w:r>
+        <w:t xml:space="preserve"> will be created by client</w:t>
+      </w:r>
+      <w:r>
+        <w:t>).</w:t>
+      </w:r>
+    </w:p>
+    <w:p>
+      <w:pPr>
+        <w:jc w:val="both"/>
+      </w:pPr>
+    </w:p>
+    <w:p>
+      <w:pPr>
+        <w:pStyle w:val="Heading3"/>
+        <w:jc w:val="both"/>
+      </w:pPr>
+      <w:r>
+        <w:t>requests_sender.py</w:t>
+      </w:r>
+    </w:p>
+    <w:p>
+      <w:pPr>
+        <w:jc w:val="both"/>
+      </w:pPr>
+      <w:bookmarkStart w:id="14" w:name="_e05vzqq1lt0e" w:colFirst="0" w:colLast="0"/>
+      <w:bookmarkEnd w:id="14"/>
+      <w:r>
+        <w:t xml:space="preserve">This script will receive the list files of requests from “requests_builder.py”, create threads </w:t>
+      </w:r>
+      <w:r>
+        <w:t>based</w:t>
+      </w:r>
+      <w:r>
+        <w:t xml:space="preserve"> on number of file and submit those requests to ledger. Then, del</w:t>
+      </w:r>
+      <w:r>
+        <w:t>ete the requests file that completely submitted to ledger.</w:t>
+      </w:r>
+    </w:p>
+    <w:p>
+      <w:pPr>
+        <w:jc w:val="both"/>
+      </w:pPr>
+    </w:p>
+    <w:p>
+      <w:pPr>
+        <w:jc w:val="both"/>
+      </w:pPr>
+      <w:r>
+        <w:t>Beside of sending requests, sender will take the first and the last time it receives response from ledger and perf_runner.py will make result base on those time of sender.</w:t>
+      </w:r>
+    </w:p>
+    <w:p>
+      <w:pPr>
+        <w:jc w:val="both"/>
+      </w:pPr>
+    </w:p>
+    <w:p>
+      <w:pPr>
+        <w:pStyle w:val="Heading3"/>
+        <w:jc w:val="both"/>
+      </w:pPr>
+      <w:r>
+        <w:t>utils.py</w:t>
+      </w:r>
+    </w:p>
+    <w:p>
+      <w:pPr>
+        <w:jc w:val="both"/>
+      </w:pPr>
+      <w:r>
+        <w:t>This file contains all utility function that need for all scripts above.</w:t>
+      </w:r>
+    </w:p>
+    <w:p>
+      <w:pPr>
+        <w:jc w:val="both"/>
+      </w:pPr>
+    </w:p>
+    <w:p>
+      <w:pPr>
+        <w:pStyle w:val="Heading3"/>
+        <w:jc w:val="both"/>
+      </w:pPr>
+      <w:r>
+        <w:lastRenderedPageBreak/>
+        <w:t>Example for perf_runner.py</w:t>
+      </w:r>
+    </w:p>
+    <w:p>
+      <w:pPr>
+        <w:jc w:val="both"/>
+      </w:pPr>
+      <w:r>
+        <w:t xml:space="preserve">To run </w:t>
+      </w:r>
+      <w:r>
+        <w:t>ADD and GET</w:t>
       </w:r>
       <w:r>
         <w:t xml:space="preserve"> </w:t>
       </w:r>
-      <w:r>
-        <w:t>requests information</w:t>
-      </w:r>
-      <w:r>
-        <w:t xml:space="preserve"> to lookup are located.</w:t>
-      </w:r>
-    </w:p>
-    <w:p>
-      <w:pPr>
-        <w:jc w:val="both"/>
-      </w:pPr>
-    </w:p>
-    <w:p>
-      <w:pPr>
-        <w:jc w:val="both"/>
-      </w:pPr>
-    </w:p>
-    <w:p>
-      <w:pPr>
-        <w:jc w:val="both"/>
-        <w:rPr>
-          <w:u w:val="single"/>
-        </w:rPr>
-      </w:pPr>
-      <w:r>
-        <w:rPr>
-          <w:u w:val="single"/>
-        </w:rPr>
-        <w:t xml:space="preserve">You will need to run </w:t>
-      </w:r>
-      <w:r>
-        <w:rPr>
-          <w:u w:val="single"/>
-        </w:rPr>
-        <w:t>p</w:t>
-      </w:r>
-      <w:r>
-        <w:rPr>
-          <w:u w:val="single"/>
-        </w:rPr>
-        <w:t>erf_add_requests</w:t>
-      </w:r>
-      <w:r>
-        <w:rPr>
-          <w:u w:val="single"/>
-        </w:rPr>
-        <w:t xml:space="preserve">.py to generate the </w:t>
-      </w:r>
-      <w:r>
-        <w:rPr>
-          <w:u w:val="single"/>
-        </w:rPr>
-        <w:t>requests information</w:t>
-      </w:r>
-      <w:r>
-        <w:rPr>
-          <w:u w:val="single"/>
-        </w:rPr>
-        <w:t xml:space="preserve"> to lookup before running </w:t>
-      </w:r>
-      <w:r>
-        <w:rPr>
-          <w:u w:val="single"/>
-        </w:rPr>
-        <w:t>p</w:t>
-      </w:r>
-      <w:r>
-        <w:rPr>
-          <w:u w:val="single"/>
-        </w:rPr>
-        <w:t>erf_get_requests</w:t>
-      </w:r>
-      <w:r>
-        <w:rPr>
-          <w:u w:val="single"/>
-        </w:rPr>
-        <w:t>.py.</w:t>
-      </w:r>
-    </w:p>
-    <w:p>
-      <w:pPr>
-        <w:pStyle w:val="Heading3"/>
-        <w:jc w:val="both"/>
-      </w:pPr>
-      <w:bookmarkStart w:id="14" w:name="_x9byrkh5x5s4" w:colFirst="0" w:colLast="0"/>
-      <w:bookmarkEnd w:id="14"/>
-      <w:r>
-        <w:t>p</w:t>
-      </w:r>
-      <w:r>
-        <w:t>erf_cleanup.py</w:t>
-      </w:r>
-    </w:p>
-    <w:p>
-      <w:pPr>
-        <w:jc w:val="both"/>
-      </w:pPr>
-      <w:r>
-        <w:t>This script just removes the .</w:t>
-      </w:r>
-      <w:proofErr w:type="spellStart"/>
-      <w:r>
-        <w:t>indy</w:t>
-      </w:r>
-      <w:proofErr w:type="spellEnd"/>
-      <w:r>
-        <w:t>/pool and .</w:t>
-      </w:r>
-      <w:proofErr w:type="spellStart"/>
-      <w:r>
-        <w:t>indy</w:t>
-      </w:r>
-      <w:proofErr w:type="spellEnd"/>
-      <w:r>
-        <w:t xml:space="preserve">/wallet directories. There is an issue with </w:t>
-      </w:r>
-      <w:proofErr w:type="spellStart"/>
-      <w:r>
-        <w:t>libindy</w:t>
-      </w:r>
-      <w:proofErr w:type="spellEnd"/>
-      <w:r>
-        <w:t xml:space="preserve"> where it will not run if there is already a pool with the same name created. To work with this issue we clean up the pool and wallets so each run is clean.</w:t>
-      </w:r>
-    </w:p>
-    <w:p>
-      <w:pPr>
-        <w:pStyle w:val="Heading3"/>
-        <w:jc w:val="both"/>
-      </w:pPr>
-      <w:r>
-        <w:t>requests</w:t>
-      </w:r>
-      <w:r>
-        <w:t>_builder.py</w:t>
-      </w:r>
-    </w:p>
-    <w:p>
-      <w:pPr>
-        <w:jc w:val="both"/>
-      </w:pPr>
-      <w:r>
-        <w:t>For each of clients, t</w:t>
-      </w:r>
-      <w:r>
-        <w:t xml:space="preserve">his script </w:t>
-      </w:r>
-      <w:r>
-        <w:t xml:space="preserve">will build the requests based on the number of transactions. Next, </w:t>
-      </w:r>
-      <w:r>
-        <w:t xml:space="preserve">the </w:t>
-      </w:r>
-      <w:proofErr w:type="spellStart"/>
-      <w:r>
-        <w:t>requests_builder</w:t>
-      </w:r>
-      <w:proofErr w:type="spellEnd"/>
-      <w:r>
-        <w:t xml:space="preserve"> writes all requests into the files (</w:t>
-      </w:r>
-      <w:r>
-        <w:t xml:space="preserve">the number of files </w:t>
-      </w:r>
-      <w:r>
-        <w:t>base</w:t>
-      </w:r>
-      <w:r>
-        <w:t>d</w:t>
-      </w:r>
-      <w:r>
-        <w:t xml:space="preserve"> on the number of threads</w:t>
-      </w:r>
-      <w:r>
-        <w:t xml:space="preserve"> will be created by client</w:t>
-      </w:r>
-      <w:r>
-        <w:t>).</w:t>
-      </w:r>
-    </w:p>
-    <w:p>
-      <w:pPr>
-        <w:jc w:val="both"/>
-      </w:pPr>
-    </w:p>
-    <w:p>
-      <w:pPr>
-        <w:pStyle w:val="Heading3"/>
-        <w:jc w:val="both"/>
-      </w:pPr>
-      <w:r>
-        <w:t>requests_sender.py</w:t>
-      </w:r>
-    </w:p>
-    <w:p>
-      <w:pPr>
-        <w:jc w:val="both"/>
-      </w:pPr>
-      <w:bookmarkStart w:id="15" w:name="_e05vzqq1lt0e" w:colFirst="0" w:colLast="0"/>
+      <w:proofErr w:type="spellStart"/>
+      <w:r>
+        <w:t>nym</w:t>
+      </w:r>
+      <w:proofErr w:type="spellEnd"/>
+      <w:r>
+        <w:t xml:space="preserve"> request.</w:t>
+      </w:r>
+    </w:p>
+    <w:p>
+      <w:pPr>
+        <w:ind w:left="450"/>
+        <w:jc w:val="both"/>
+      </w:pPr>
+      <w:r>
+        <w:t xml:space="preserve">ADD </w:t>
+      </w:r>
+      <w:proofErr w:type="spellStart"/>
+      <w:r>
+        <w:t>nym</w:t>
+      </w:r>
+      <w:proofErr w:type="spellEnd"/>
+      <w:r>
+        <w:t xml:space="preserve">: python3.6 perf_runner.py -a -k </w:t>
+      </w:r>
+      <w:proofErr w:type="spellStart"/>
+      <w:r>
+        <w:rPr>
+          <w:b/>
+        </w:rPr>
+        <w:t>nym</w:t>
+      </w:r>
+      <w:proofErr w:type="spellEnd"/>
+      <w:r>
+        <w:t xml:space="preserve"> -d /home/account/ -c 2 -s 2 -n 10</w:t>
+      </w:r>
+    </w:p>
+    <w:p>
+      <w:pPr>
+        <w:ind w:left="450"/>
+        <w:jc w:val="both"/>
+      </w:pPr>
+      <w:r>
+        <w:t xml:space="preserve">GET </w:t>
+      </w:r>
+      <w:proofErr w:type="spellStart"/>
+      <w:r>
+        <w:t>nym</w:t>
+      </w:r>
+      <w:proofErr w:type="spellEnd"/>
+      <w:r>
+        <w:t xml:space="preserve">: python3.6 perf_runner.py -g -k </w:t>
+      </w:r>
+      <w:proofErr w:type="spellStart"/>
+      <w:r>
+        <w:rPr>
+          <w:b/>
+        </w:rPr>
+        <w:t>nym</w:t>
+      </w:r>
+      <w:proofErr w:type="spellEnd"/>
+      <w:r>
+        <w:t xml:space="preserve"> -d /home/account/</w:t>
+      </w:r>
+      <w:proofErr w:type="spellStart"/>
+      <w:r>
+        <w:rPr>
+          <w:b/>
+        </w:rPr>
+        <w:t>nym</w:t>
+      </w:r>
+      <w:proofErr w:type="spellEnd"/>
+      <w:r>
+        <w:t xml:space="preserve"> -c 2 -s 2</w:t>
+      </w:r>
+    </w:p>
+    <w:p>
+      <w:pPr>
+        <w:jc w:val="both"/>
+      </w:pPr>
+    </w:p>
+    <w:p>
+      <w:pPr>
+        <w:jc w:val="both"/>
+      </w:pPr>
+      <w:r>
+        <w:t xml:space="preserve">To run </w:t>
+      </w:r>
+      <w:r>
+        <w:t>ADD and GET</w:t>
+      </w:r>
+      <w:r>
+        <w:t xml:space="preserve"> schema request.</w:t>
+      </w:r>
+    </w:p>
+    <w:p>
+      <w:pPr>
+        <w:jc w:val="both"/>
+      </w:pPr>
+      <w:r>
+        <w:t>ADD schema</w:t>
+      </w:r>
+      <w:r>
+        <w:t xml:space="preserve">: python3.6 perf_runner.py -a -k </w:t>
+      </w:r>
+      <w:r>
+        <w:rPr>
+          <w:b/>
+        </w:rPr>
+        <w:t>schema</w:t>
+      </w:r>
+      <w:r>
+        <w:t xml:space="preserve"> -d /home/account/ -c 2 -s 2 -n 10</w:t>
+      </w:r>
+    </w:p>
+    <w:p>
+      <w:pPr>
+        <w:jc w:val="both"/>
+      </w:pPr>
+      <w:r>
+        <w:t>GET schema</w:t>
+      </w:r>
+      <w:r>
+        <w:t xml:space="preserve">: python3.6 perf_runner.py -g -k </w:t>
+      </w:r>
+      <w:r>
+        <w:rPr>
+          <w:b/>
+        </w:rPr>
+        <w:t>schema</w:t>
+      </w:r>
+      <w:r>
+        <w:t xml:space="preserve"> -d /home/account/</w:t>
+      </w:r>
+      <w:r>
+        <w:rPr>
+          <w:b/>
+        </w:rPr>
+        <w:t>schema</w:t>
+      </w:r>
+      <w:r>
+        <w:t xml:space="preserve"> -c 2 -s 2</w:t>
+      </w:r>
+    </w:p>
+    <w:p>
+      <w:pPr>
+        <w:jc w:val="both"/>
+      </w:pPr>
+    </w:p>
+    <w:p>
+      <w:pPr>
+        <w:jc w:val="both"/>
+      </w:pPr>
+    </w:p>
+    <w:p>
+      <w:pPr>
+        <w:jc w:val="both"/>
+      </w:pPr>
+      <w:r>
+        <w:t xml:space="preserve">To run </w:t>
+      </w:r>
+      <w:r>
+        <w:t>ADD and GET</w:t>
+      </w:r>
+      <w:r>
+        <w:t xml:space="preserve"> attribute request.</w:t>
+      </w:r>
+    </w:p>
+    <w:p>
+      <w:pPr>
+        <w:jc w:val="both"/>
+      </w:pPr>
+      <w:r>
+        <w:t>ADD attribute</w:t>
+      </w:r>
+      <w:r>
+        <w:t xml:space="preserve">: python3.6 perf_runner.py -a -k </w:t>
+      </w:r>
+      <w:r>
+        <w:rPr>
+          <w:b/>
+        </w:rPr>
+        <w:t>attribute</w:t>
+      </w:r>
+      <w:r>
+        <w:t xml:space="preserve"> -d /home/account/ -c 2 -s 2 -n 10</w:t>
+      </w:r>
+    </w:p>
+    <w:p>
+      <w:pPr>
+        <w:jc w:val="both"/>
+      </w:pPr>
+      <w:r>
+        <w:t>GET attribute</w:t>
+      </w:r>
+      <w:r>
+        <w:t>: python3.6 perf_runner.py -g -k a</w:t>
+      </w:r>
+      <w:r>
+        <w:rPr>
+          <w:b/>
+        </w:rPr>
+        <w:t>ttribute</w:t>
+      </w:r>
+      <w:r>
+        <w:t xml:space="preserve"> -d /home/account/</w:t>
+      </w:r>
+      <w:r>
+        <w:rPr>
+          <w:b/>
+        </w:rPr>
+        <w:t>attribute</w:t>
+      </w:r>
+      <w:r>
+        <w:t xml:space="preserve"> -c 2 -s 2</w:t>
+      </w:r>
+    </w:p>
+    <w:p>
+      <w:pPr>
+        <w:jc w:val="both"/>
+      </w:pPr>
+    </w:p>
+    <w:p>
+      <w:pPr>
+        <w:jc w:val="both"/>
+      </w:pPr>
+      <w:r>
+        <w:t>To run ADD and GET</w:t>
+      </w:r>
+      <w:r>
+        <w:t xml:space="preserve"> claim request.</w:t>
+      </w:r>
+    </w:p>
+    <w:p>
+      <w:pPr>
+        <w:jc w:val="both"/>
+      </w:pPr>
+      <w:r>
+        <w:t>ADD claim</w:t>
+      </w:r>
+      <w:r>
+        <w:t xml:space="preserve">: python3.6 perf_runner.py -a -k </w:t>
+      </w:r>
+      <w:r>
+        <w:rPr>
+          <w:b/>
+        </w:rPr>
+        <w:t>claim</w:t>
+      </w:r>
+      <w:r>
+        <w:t xml:space="preserve"> -d /home/account/ -c 2 -s 2 -n 10</w:t>
+      </w:r>
+    </w:p>
+    <w:p>
+      <w:pPr>
+        <w:jc w:val="both"/>
+      </w:pPr>
+      <w:r>
+        <w:t>GET claim</w:t>
+      </w:r>
+      <w:r>
+        <w:t xml:space="preserve">: python3.6 perf_runner.py -g -k </w:t>
+      </w:r>
+      <w:r>
+        <w:rPr>
+          <w:b/>
+        </w:rPr>
+        <w:t>claim</w:t>
+      </w:r>
+      <w:r>
+        <w:t xml:space="preserve"> -d /home/account/</w:t>
+      </w:r>
+      <w:r>
+        <w:rPr>
+          <w:b/>
+        </w:rPr>
+        <w:t>claim</w:t>
+      </w:r>
+      <w:r>
+        <w:t xml:space="preserve"> -c 2 -s 2</w:t>
+      </w:r>
+    </w:p>
+    <w:p>
+      <w:pPr>
+        <w:jc w:val="both"/>
+      </w:pPr>
+    </w:p>
+    <w:p>
+      <w:pPr>
+        <w:pStyle w:val="Heading1"/>
+        <w:jc w:val="both"/>
+      </w:pPr>
+      <w:r>
+        <w:t>Script output</w:t>
+      </w:r>
+      <w:bookmarkStart w:id="15" w:name="_GoBack"/>
       <w:bookmarkEnd w:id="15"/>
-      <w:r>
-        <w:t xml:space="preserve">This script will receive the list files of requests from “requests_builder.py”, create threads </w:t>
-      </w:r>
-      <w:r>
-        <w:t>based</w:t>
-      </w:r>
-      <w:r>
-        <w:t xml:space="preserve"> on number of file and submit those requests to ledger. Then, del</w:t>
-      </w:r>
-      <w:r>
-        <w:t>ete the requests file that completely submitted to ledger.</w:t>
-      </w:r>
-    </w:p>
-    <w:p>
-      <w:pPr>
-        <w:jc w:val="both"/>
-      </w:pPr>
-    </w:p>
-    <w:p>
-      <w:pPr>
-        <w:jc w:val="both"/>
-      </w:pPr>
-      <w:r>
-        <w:t>Beside of sending requests, sender will take the first and the last time it receives response from ledger and perf_runner.py will make result base on those time of sender.</w:t>
-      </w:r>
-    </w:p>
-    <w:p>
-      <w:pPr>
-        <w:jc w:val="both"/>
-      </w:pPr>
-    </w:p>
-    <w:p>
-      <w:pPr>
-        <w:pStyle w:val="Heading3"/>
-        <w:jc w:val="both"/>
-      </w:pPr>
-      <w:r>
-        <w:t>utils.py</w:t>
-      </w:r>
-    </w:p>
-    <w:p>
-      <w:pPr>
-        <w:jc w:val="both"/>
-      </w:pPr>
-      <w:r>
-        <w:t>This file contains all utility function that need for all scripts above.</w:t>
-      </w:r>
-    </w:p>
-    <w:p>
-      <w:pPr>
-        <w:jc w:val="both"/>
-      </w:pPr>
-    </w:p>
-    <w:p>
-      <w:pPr>
-        <w:pStyle w:val="Heading3"/>
-        <w:jc w:val="both"/>
-      </w:pPr>
-      <w:r>
-        <w:t>Example for perf_runner.py</w:t>
-      </w:r>
-    </w:p>
-    <w:p>
-      <w:pPr>
-        <w:jc w:val="both"/>
-      </w:pPr>
-      <w:r>
-        <w:t xml:space="preserve">To run </w:t>
-      </w:r>
-      <w:r>
-        <w:t>ADD and GET</w:t>
-      </w:r>
-      <w:r>
-        <w:t xml:space="preserve"> </w:t>
-      </w:r>
-      <w:proofErr w:type="spellStart"/>
-      <w:r>
-        <w:t>nym</w:t>
-      </w:r>
-      <w:proofErr w:type="spellEnd"/>
-      <w:r>
-        <w:t xml:space="preserve"> request.</w:t>
-      </w:r>
-    </w:p>
-    <w:p>
-      <w:pPr>
-        <w:ind w:left="450"/>
-        <w:jc w:val="both"/>
-      </w:pPr>
-      <w:r>
-        <w:lastRenderedPageBreak/>
-        <w:t xml:space="preserve">ADD </w:t>
-      </w:r>
-      <w:proofErr w:type="spellStart"/>
-      <w:r>
-        <w:t>nym</w:t>
-      </w:r>
-      <w:proofErr w:type="spellEnd"/>
-      <w:r>
-        <w:t xml:space="preserve">: python3.6 perf_runner.py -a -k </w:t>
-      </w:r>
-      <w:proofErr w:type="spellStart"/>
-      <w:r>
-        <w:rPr>
-          <w:b/>
-        </w:rPr>
-        <w:t>nym</w:t>
-      </w:r>
-      <w:proofErr w:type="spellEnd"/>
-      <w:r>
-        <w:t xml:space="preserve"> -d /home/account/ -c 2 -s 2 -n 10</w:t>
-      </w:r>
-    </w:p>
-    <w:p>
-      <w:pPr>
-        <w:ind w:left="450"/>
-        <w:jc w:val="both"/>
-      </w:pPr>
-      <w:r>
-        <w:t xml:space="preserve">GET </w:t>
-      </w:r>
-      <w:proofErr w:type="spellStart"/>
-      <w:r>
-        <w:t>nym</w:t>
-      </w:r>
-      <w:proofErr w:type="spellEnd"/>
-      <w:r>
-        <w:t xml:space="preserve">: python3.6 perf_runner.py -g -k </w:t>
-      </w:r>
-      <w:proofErr w:type="spellStart"/>
-      <w:r>
-        <w:rPr>
-          <w:b/>
-        </w:rPr>
-        <w:t>nym</w:t>
-      </w:r>
-      <w:proofErr w:type="spellEnd"/>
-      <w:r>
-        <w:t xml:space="preserve"> -d /home/account/</w:t>
-      </w:r>
-      <w:proofErr w:type="spellStart"/>
-      <w:r>
-        <w:rPr>
-          <w:b/>
-        </w:rPr>
-        <w:t>nym</w:t>
-      </w:r>
-      <w:proofErr w:type="spellEnd"/>
-      <w:r>
-        <w:t xml:space="preserve"> -c 2 -s 2</w:t>
-      </w:r>
-    </w:p>
-    <w:p>
-      <w:pPr>
-        <w:jc w:val="both"/>
-      </w:pPr>
-    </w:p>
-    <w:p>
-      <w:pPr>
-        <w:jc w:val="both"/>
-      </w:pPr>
-      <w:r>
-        <w:t xml:space="preserve">To run </w:t>
-      </w:r>
-      <w:r>
-        <w:t>ADD and GET</w:t>
-      </w:r>
-      <w:r>
-        <w:t xml:space="preserve"> schema request.</w:t>
-      </w:r>
-    </w:p>
-    <w:p>
-      <w:pPr>
-        <w:jc w:val="both"/>
-      </w:pPr>
-      <w:r>
-        <w:t>ADD schema</w:t>
-      </w:r>
-      <w:r>
-        <w:t xml:space="preserve">: python3.6 perf_runner.py -a -k </w:t>
-      </w:r>
-      <w:r>
-        <w:rPr>
-          <w:b/>
-        </w:rPr>
-        <w:t>schema</w:t>
-      </w:r>
-      <w:r>
-        <w:t xml:space="preserve"> -d /home/account/ -c 2 -s 2 -n 10</w:t>
-      </w:r>
-    </w:p>
-    <w:p>
-      <w:pPr>
-        <w:jc w:val="both"/>
-      </w:pPr>
-      <w:r>
-        <w:t>GET schema</w:t>
-      </w:r>
-      <w:r>
-        <w:t xml:space="preserve">: python3.6 perf_runner.py -g -k </w:t>
-      </w:r>
-      <w:r>
-        <w:rPr>
-          <w:b/>
-        </w:rPr>
-        <w:t>schema</w:t>
-      </w:r>
-      <w:r>
-        <w:t xml:space="preserve"> -d /home/account/</w:t>
-      </w:r>
-      <w:r>
-        <w:rPr>
-          <w:b/>
-        </w:rPr>
-        <w:t>schema</w:t>
-      </w:r>
-      <w:r>
-        <w:t xml:space="preserve"> -c 2 -s 2</w:t>
-      </w:r>
-    </w:p>
-    <w:p>
-      <w:pPr>
-        <w:jc w:val="both"/>
-      </w:pPr>
-    </w:p>
-    <w:p>
-      <w:pPr>
-        <w:jc w:val="both"/>
-      </w:pPr>
-    </w:p>
-    <w:p>
-      <w:pPr>
-        <w:jc w:val="both"/>
-      </w:pPr>
-      <w:r>
-        <w:t xml:space="preserve">To run </w:t>
-      </w:r>
-      <w:r>
-        <w:t>ADD and GET</w:t>
-      </w:r>
-      <w:r>
-        <w:t xml:space="preserve"> attribute request.</w:t>
-      </w:r>
-    </w:p>
-    <w:p>
-      <w:pPr>
-        <w:jc w:val="both"/>
-      </w:pPr>
-      <w:r>
-        <w:t>ADD attribute</w:t>
-      </w:r>
-      <w:r>
-        <w:t xml:space="preserve">: python3.6 perf_runner.py -a -k </w:t>
-      </w:r>
-      <w:r>
-        <w:rPr>
-          <w:b/>
-        </w:rPr>
-        <w:t>attribute</w:t>
-      </w:r>
-      <w:r>
-        <w:t xml:space="preserve"> -d /home/account/ -c 2 -s 2 -n 10</w:t>
-      </w:r>
-    </w:p>
-    <w:p>
-      <w:pPr>
-        <w:jc w:val="both"/>
-      </w:pPr>
-      <w:r>
-        <w:t>GET attribute</w:t>
-      </w:r>
-      <w:r>
-        <w:t>: python3.6 perf_runner.py -g -k a</w:t>
-      </w:r>
-      <w:r>
-        <w:rPr>
-          <w:b/>
-        </w:rPr>
-        <w:t>ttribute</w:t>
-      </w:r>
-      <w:r>
-        <w:t xml:space="preserve"> -d /home/account/</w:t>
-      </w:r>
-      <w:r>
-        <w:rPr>
-          <w:b/>
-        </w:rPr>
-        <w:t>attribute</w:t>
-      </w:r>
-      <w:r>
-        <w:t xml:space="preserve"> -c 2 -s 2</w:t>
-      </w:r>
-    </w:p>
-    <w:p>
-      <w:pPr>
-        <w:jc w:val="both"/>
-      </w:pPr>
-    </w:p>
-    <w:p>
-      <w:pPr>
-        <w:jc w:val="both"/>
-      </w:pPr>
-      <w:r>
-        <w:t>To run ADD and GET</w:t>
-      </w:r>
-      <w:r>
-        <w:t xml:space="preserve"> claim request.</w:t>
-      </w:r>
-    </w:p>
-    <w:p>
-      <w:pPr>
-        <w:jc w:val="both"/>
-      </w:pPr>
-      <w:r>
-        <w:t>ADD claim</w:t>
-      </w:r>
-      <w:r>
-        <w:t xml:space="preserve">: python3.6 perf_runner.py -a -k </w:t>
-      </w:r>
-      <w:r>
-        <w:rPr>
-          <w:b/>
-        </w:rPr>
-        <w:t>claim</w:t>
-      </w:r>
-      <w:r>
-        <w:t xml:space="preserve"> -d /home/account/ -c 2 -s 2 -n 10</w:t>
-      </w:r>
-    </w:p>
-    <w:p>
-      <w:pPr>
-        <w:jc w:val="both"/>
-      </w:pPr>
-      <w:r>
-        <w:t>GET claim</w:t>
-      </w:r>
-      <w:r>
-        <w:t xml:space="preserve">: python3.6 perf_runner.py -g -k </w:t>
-      </w:r>
-      <w:r>
-        <w:rPr>
-          <w:b/>
-        </w:rPr>
-        <w:t>claim</w:t>
-      </w:r>
-      <w:r>
-        <w:t xml:space="preserve"> -d /home/account/</w:t>
-      </w:r>
-      <w:r>
-        <w:rPr>
-          <w:b/>
-        </w:rPr>
-        <w:t>claim</w:t>
-      </w:r>
-      <w:r>
-        <w:t xml:space="preserve"> -c 2 -s 2</w:t>
-      </w:r>
-    </w:p>
-    <w:p>
-      <w:pPr>
-        <w:jc w:val="both"/>
-      </w:pPr>
-    </w:p>
-    <w:p>
-      <w:pPr>
-        <w:pStyle w:val="Heading1"/>
-        <w:jc w:val="both"/>
-      </w:pPr>
-      <w:r>
-        <w:t>Script output</w:t>
-      </w:r>
     </w:p>
     <w:p>
       <w:pPr>
@@ -2706,7 +3501,7 @@
           <w:sz w:val="22"/>
           <w:szCs w:val="22"/>
         </w:rPr>
-        <w:t>result_13-02-2018_08-03-15</w:t>
+        <w:t>result_28-02-2018_11-10-07</w:t>
       </w:r>
       <w:r>
         <w:rPr>
@@ -2776,6 +3571,15 @@
       <w:r>
         <w:t xml:space="preserve"> </w:t>
       </w:r>
+      <w:r>
+        <w:rPr>
+          <w:rFonts w:ascii="Lucida Console" w:hAnsi="Lucida Console" w:cs="Lucida Console"/>
+          <w:sz w:val="20"/>
+          <w:szCs w:val="20"/>
+          <w:lang w:val="en-US"/>
+        </w:rPr>
+        <w:t xml:space="preserve"> </w:t>
+      </w:r>
       <w:proofErr w:type="gramStart"/>
       <w:r>
         <w:rPr>
@@ -2915,7 +3719,27 @@
           <w:szCs w:val="20"/>
           <w:lang w:val="en-US"/>
         </w:rPr>
-        <w:t xml:space="preserve"> Clients = 2</w:t>
+        <w:t xml:space="preserve"> Kind = send 'GET </w:t>
+      </w:r>
+      <w:proofErr w:type="spellStart"/>
+      <w:r>
+        <w:rPr>
+          <w:rFonts w:ascii="Lucida Console" w:hAnsi="Lucida Console" w:cs="Lucida Console"/>
+          <w:sz w:val="20"/>
+          <w:szCs w:val="20"/>
+          <w:lang w:val="en-US"/>
+        </w:rPr>
+        <w:t>nym</w:t>
+      </w:r>
+      <w:proofErr w:type="spellEnd"/>
+      <w:r>
+        <w:rPr>
+          <w:rFonts w:ascii="Lucida Console" w:hAnsi="Lucida Console" w:cs="Lucida Console"/>
+          <w:sz w:val="20"/>
+          <w:szCs w:val="20"/>
+          <w:lang w:val="en-US"/>
+        </w:rPr>
+        <w:t>' requests</w:t>
       </w:r>
     </w:p>
     <w:p>
@@ -3036,7 +3860,7 @@
           <w:szCs w:val="20"/>
           <w:lang w:val="en-US"/>
         </w:rPr>
-        <w:t xml:space="preserve"> Fastest client = 0.18327713012695312</w:t>
+        <w:t xml:space="preserve"> Clients = 1</w:t>
       </w:r>
     </w:p>
     <w:p>
@@ -3157,7 +3981,7 @@
           <w:szCs w:val="20"/>
           <w:lang w:val="en-US"/>
         </w:rPr>
-        <w:t xml:space="preserve"> Lowest client = 0.18746566772460938</w:t>
+        <w:t xml:space="preserve"> Fastest transaction = 0.01311802864074707</w:t>
       </w:r>
     </w:p>
     <w:p>
@@ -3278,7 +4102,7 @@
           <w:szCs w:val="20"/>
           <w:lang w:val="en-US"/>
         </w:rPr>
-        <w:t xml:space="preserve"> Transaction per client = 40.0</w:t>
+        <w:t xml:space="preserve"> Lowest transaction = 0.023035049438476562</w:t>
       </w:r>
     </w:p>
     <w:p>
@@ -3399,7 +4223,8 @@
           <w:szCs w:val="20"/>
           <w:lang w:val="en-US"/>
         </w:rPr>
-        <w:t xml:space="preserve"> Total requested transactions = 80</w:t>
+        <w:lastRenderedPageBreak/>
+        <w:t xml:space="preserve"> Transaction per client = 100.0</w:t>
       </w:r>
     </w:p>
     <w:p>
@@ -3520,7 +4345,7 @@
           <w:szCs w:val="20"/>
           <w:lang w:val="en-US"/>
         </w:rPr>
-        <w:t xml:space="preserve"> Total passed transactions = 80</w:t>
+        <w:t xml:space="preserve"> Total requested transactions = 100</w:t>
       </w:r>
     </w:p>
     <w:p>
@@ -3641,8 +4466,7 @@
           <w:szCs w:val="20"/>
           <w:lang w:val="en-US"/>
         </w:rPr>
-        <w:lastRenderedPageBreak/>
-        <w:t xml:space="preserve"> Total failed transactions = 0</w:t>
+        <w:t xml:space="preserve"> Total passed transactions = 100</w:t>
       </w:r>
     </w:p>
     <w:p>
@@ -3763,7 +4587,7 @@
           <w:szCs w:val="20"/>
           <w:lang w:val="en-US"/>
         </w:rPr>
-        <w:t xml:space="preserve"> Average time of a transaction = 0.0023433208465576173</w:t>
+        <w:t xml:space="preserve"> Total failed transactions = 0</w:t>
       </w:r>
     </w:p>
     <w:p>
@@ -3813,45 +4637,198 @@
         <w:autoSpaceDN w:val="0"/>
         <w:adjustRightInd w:val="0"/>
         <w:spacing w:line="240" w:lineRule="auto"/>
-        <w:rPr>
-          <w:rFonts w:ascii="Lucida Console" w:hAnsi="Lucida Console" w:cs="Lucida Console"/>
-          <w:sz w:val="20"/>
-          <w:szCs w:val="20"/>
-          <w:lang w:val="en-US"/>
-        </w:rPr>
-      </w:pPr>
-    </w:p>
-    <w:p>
-      <w:pPr>
-        <w:pStyle w:val="NormalWeb"/>
-        <w:spacing w:before="0" w:beforeAutospacing="0" w:after="0" w:afterAutospacing="0"/>
-        <w:ind w:left="720" w:firstLine="540"/>
-      </w:pPr>
-      <w:r>
-        <w:rPr>
-          <w:rFonts w:ascii="Lucida Console" w:hAnsi="Lucida Console" w:cs="Lucida Console"/>
-          <w:sz w:val="20"/>
-          <w:szCs w:val="20"/>
-        </w:rPr>
-        <w:t xml:space="preserve"> Estimated transactions per second = 426</w:t>
-      </w:r>
-    </w:p>
-    <w:p>
-      <w:pPr>
-        <w:jc w:val="both"/>
-      </w:pPr>
-    </w:p>
-    <w:p>
-      <w:pPr>
-        <w:jc w:val="both"/>
-      </w:pPr>
-    </w:p>
-    <w:p>
-      <w:pPr>
-        <w:jc w:val="both"/>
-        <w:rPr>
-          <w:b/>
-        </w:rPr>
+        <w:ind w:firstLine="1260"/>
+        <w:rPr>
+          <w:rFonts w:ascii="Lucida Console" w:hAnsi="Lucida Console" w:cs="Lucida Console"/>
+          <w:sz w:val="20"/>
+          <w:szCs w:val="20"/>
+          <w:lang w:val="en-US"/>
+        </w:rPr>
+      </w:pPr>
+    </w:p>
+    <w:p>
+      <w:pPr>
+        <w:pBdr>
+          <w:top w:val="none" w:sz="0" w:space="0" w:color="auto"/>
+          <w:left w:val="none" w:sz="0" w:space="0" w:color="auto"/>
+          <w:bottom w:val="none" w:sz="0" w:space="0" w:color="auto"/>
+          <w:right w:val="none" w:sz="0" w:space="0" w:color="auto"/>
+          <w:between w:val="none" w:sz="0" w:space="0" w:color="auto"/>
+        </w:pBdr>
+        <w:tabs>
+          <w:tab w:val="left" w:pos="960"/>
+          <w:tab w:val="left" w:pos="1920"/>
+          <w:tab w:val="left" w:pos="2880"/>
+          <w:tab w:val="left" w:pos="3840"/>
+          <w:tab w:val="left" w:pos="4800"/>
+          <w:tab w:val="left" w:pos="5760"/>
+          <w:tab w:val="left" w:pos="6720"/>
+          <w:tab w:val="left" w:pos="7680"/>
+          <w:tab w:val="left" w:pos="8640"/>
+          <w:tab w:val="left" w:pos="9600"/>
+          <w:tab w:val="left" w:pos="10560"/>
+          <w:tab w:val="left" w:pos="11520"/>
+          <w:tab w:val="left" w:pos="12480"/>
+          <w:tab w:val="left" w:pos="13440"/>
+          <w:tab w:val="left" w:pos="14400"/>
+          <w:tab w:val="left" w:pos="15360"/>
+          <w:tab w:val="left" w:pos="16320"/>
+          <w:tab w:val="left" w:pos="17280"/>
+          <w:tab w:val="left" w:pos="18240"/>
+          <w:tab w:val="left" w:pos="19200"/>
+          <w:tab w:val="left" w:pos="20160"/>
+          <w:tab w:val="left" w:pos="21120"/>
+          <w:tab w:val="left" w:pos="22080"/>
+          <w:tab w:val="left" w:pos="23040"/>
+          <w:tab w:val="left" w:pos="24000"/>
+          <w:tab w:val="left" w:pos="24960"/>
+          <w:tab w:val="left" w:pos="25920"/>
+          <w:tab w:val="left" w:pos="26880"/>
+          <w:tab w:val="left" w:pos="27840"/>
+          <w:tab w:val="left" w:pos="28800"/>
+          <w:tab w:val="left" w:pos="29760"/>
+          <w:tab w:val="left" w:pos="30720"/>
+        </w:tabs>
+        <w:autoSpaceDE w:val="0"/>
+        <w:autoSpaceDN w:val="0"/>
+        <w:adjustRightInd w:val="0"/>
+        <w:spacing w:line="240" w:lineRule="auto"/>
+        <w:ind w:firstLine="1260"/>
+        <w:rPr>
+          <w:rFonts w:ascii="Lucida Console" w:hAnsi="Lucida Console" w:cs="Lucida Console"/>
+          <w:sz w:val="20"/>
+          <w:szCs w:val="20"/>
+          <w:lang w:val="en-US"/>
+        </w:rPr>
+      </w:pPr>
+      <w:r>
+        <w:rPr>
+          <w:rFonts w:ascii="Lucida Console" w:hAnsi="Lucida Console" w:cs="Lucida Console"/>
+          <w:sz w:val="20"/>
+          <w:szCs w:val="20"/>
+          <w:lang w:val="en-US"/>
+        </w:rPr>
+        <w:t xml:space="preserve"> Average time of a transaction = 0.0018291640281677245</w:t>
+      </w:r>
+    </w:p>
+    <w:p>
+      <w:pPr>
+        <w:pBdr>
+          <w:top w:val="none" w:sz="0" w:space="0" w:color="auto"/>
+          <w:left w:val="none" w:sz="0" w:space="0" w:color="auto"/>
+          <w:bottom w:val="none" w:sz="0" w:space="0" w:color="auto"/>
+          <w:right w:val="none" w:sz="0" w:space="0" w:color="auto"/>
+          <w:between w:val="none" w:sz="0" w:space="0" w:color="auto"/>
+        </w:pBdr>
+        <w:tabs>
+          <w:tab w:val="left" w:pos="960"/>
+          <w:tab w:val="left" w:pos="1920"/>
+          <w:tab w:val="left" w:pos="2880"/>
+          <w:tab w:val="left" w:pos="3840"/>
+          <w:tab w:val="left" w:pos="4800"/>
+          <w:tab w:val="left" w:pos="5760"/>
+          <w:tab w:val="left" w:pos="6720"/>
+          <w:tab w:val="left" w:pos="7680"/>
+          <w:tab w:val="left" w:pos="8640"/>
+          <w:tab w:val="left" w:pos="9600"/>
+          <w:tab w:val="left" w:pos="10560"/>
+          <w:tab w:val="left" w:pos="11520"/>
+          <w:tab w:val="left" w:pos="12480"/>
+          <w:tab w:val="left" w:pos="13440"/>
+          <w:tab w:val="left" w:pos="14400"/>
+          <w:tab w:val="left" w:pos="15360"/>
+          <w:tab w:val="left" w:pos="16320"/>
+          <w:tab w:val="left" w:pos="17280"/>
+          <w:tab w:val="left" w:pos="18240"/>
+          <w:tab w:val="left" w:pos="19200"/>
+          <w:tab w:val="left" w:pos="20160"/>
+          <w:tab w:val="left" w:pos="21120"/>
+          <w:tab w:val="left" w:pos="22080"/>
+          <w:tab w:val="left" w:pos="23040"/>
+          <w:tab w:val="left" w:pos="24000"/>
+          <w:tab w:val="left" w:pos="24960"/>
+          <w:tab w:val="left" w:pos="25920"/>
+          <w:tab w:val="left" w:pos="26880"/>
+          <w:tab w:val="left" w:pos="27840"/>
+          <w:tab w:val="left" w:pos="28800"/>
+          <w:tab w:val="left" w:pos="29760"/>
+          <w:tab w:val="left" w:pos="30720"/>
+        </w:tabs>
+        <w:autoSpaceDE w:val="0"/>
+        <w:autoSpaceDN w:val="0"/>
+        <w:adjustRightInd w:val="0"/>
+        <w:spacing w:line="240" w:lineRule="auto"/>
+        <w:ind w:firstLine="1260"/>
+        <w:rPr>
+          <w:rFonts w:ascii="Lucida Console" w:hAnsi="Lucida Console" w:cs="Lucida Console"/>
+          <w:sz w:val="20"/>
+          <w:szCs w:val="20"/>
+          <w:lang w:val="en-US"/>
+        </w:rPr>
+      </w:pPr>
+    </w:p>
+    <w:p>
+      <w:pPr>
+        <w:pBdr>
+          <w:top w:val="none" w:sz="0" w:space="0" w:color="auto"/>
+          <w:left w:val="none" w:sz="0" w:space="0" w:color="auto"/>
+          <w:bottom w:val="none" w:sz="0" w:space="0" w:color="auto"/>
+          <w:right w:val="none" w:sz="0" w:space="0" w:color="auto"/>
+          <w:between w:val="none" w:sz="0" w:space="0" w:color="auto"/>
+        </w:pBdr>
+        <w:tabs>
+          <w:tab w:val="left" w:pos="960"/>
+          <w:tab w:val="left" w:pos="1920"/>
+          <w:tab w:val="left" w:pos="2880"/>
+          <w:tab w:val="left" w:pos="3840"/>
+          <w:tab w:val="left" w:pos="4800"/>
+          <w:tab w:val="left" w:pos="5760"/>
+          <w:tab w:val="left" w:pos="6720"/>
+          <w:tab w:val="left" w:pos="7680"/>
+          <w:tab w:val="left" w:pos="8640"/>
+          <w:tab w:val="left" w:pos="9600"/>
+          <w:tab w:val="left" w:pos="10560"/>
+          <w:tab w:val="left" w:pos="11520"/>
+          <w:tab w:val="left" w:pos="12480"/>
+          <w:tab w:val="left" w:pos="13440"/>
+          <w:tab w:val="left" w:pos="14400"/>
+          <w:tab w:val="left" w:pos="15360"/>
+          <w:tab w:val="left" w:pos="16320"/>
+          <w:tab w:val="left" w:pos="17280"/>
+          <w:tab w:val="left" w:pos="18240"/>
+          <w:tab w:val="left" w:pos="19200"/>
+          <w:tab w:val="left" w:pos="20160"/>
+          <w:tab w:val="left" w:pos="21120"/>
+          <w:tab w:val="left" w:pos="22080"/>
+          <w:tab w:val="left" w:pos="23040"/>
+          <w:tab w:val="left" w:pos="24000"/>
+          <w:tab w:val="left" w:pos="24960"/>
+          <w:tab w:val="left" w:pos="25920"/>
+          <w:tab w:val="left" w:pos="26880"/>
+          <w:tab w:val="left" w:pos="27840"/>
+          <w:tab w:val="left" w:pos="28800"/>
+          <w:tab w:val="left" w:pos="29760"/>
+          <w:tab w:val="left" w:pos="30720"/>
+        </w:tabs>
+        <w:autoSpaceDE w:val="0"/>
+        <w:autoSpaceDN w:val="0"/>
+        <w:adjustRightInd w:val="0"/>
+        <w:spacing w:line="240" w:lineRule="auto"/>
+        <w:ind w:firstLine="1260"/>
+      </w:pPr>
+      <w:r>
+        <w:rPr>
+          <w:rFonts w:ascii="Lucida Console" w:hAnsi="Lucida Console" w:cs="Lucida Console"/>
+          <w:sz w:val="20"/>
+          <w:szCs w:val="20"/>
+          <w:lang w:val="en-US"/>
+        </w:rPr>
+        <w:t xml:space="preserve"> Estimated transactions per second = 546</w:t>
+      </w:r>
+    </w:p>
+    <w:p>
+      <w:pPr>
+        <w:jc w:val="both"/>
       </w:pPr>
     </w:p>
     <w:p>
@@ -6327,6 +7304,7 @@
           <w:szCs w:val="20"/>
           <w:lang w:val="en-US"/>
         </w:rPr>
+        <w:lastRenderedPageBreak/>
         <w:t>{"kind": "claim", "data": {"</w:t>
       </w:r>
       <w:proofErr w:type="spellStart"/>
@@ -6452,7 +7430,6 @@
           <w:szCs w:val="20"/>
           <w:lang w:val="en-US"/>
         </w:rPr>
-        <w:lastRenderedPageBreak/>
         <w:t>{"kind": "claim", "data": {"</w:t>
       </w:r>
       <w:proofErr w:type="spellStart"/>
@@ -8883,11 +9860,6 @@
         </w:rPr>
         <w:t>Note: this is visible for both perf_add_requests.py and perf_get_requests.py.</w:t>
       </w:r>
-    </w:p>
-    <w:p>
-      <w:pPr>
-        <w:jc w:val="both"/>
-      </w:pPr>
     </w:p>
     <w:sectPr>
       <w:pgSz w:w="12240" w:h="15840"/>

</xml_diff>